<commit_message>
update styles, add tables, ignore raw data
</commit_message>
<xml_diff>
--- a/packet_styles.docx
+++ b/packet_styles.docx
@@ -4412,6 +4412,7 @@
                       <w:sz w:val="18"/>
                       <w:szCs w:val="18"/>
                     </w:rPr>
+                    <w:lastRenderedPageBreak/>
                     <w:t xml:space="preserve">Fall 2018 </w:t>
                   </w:r>
                 </w:p>
@@ -5086,7 +5087,6 @@
                       <w:sz w:val="18"/>
                       <w:szCs w:val="18"/>
                     </w:rPr>
-                    <w:lastRenderedPageBreak/>
                     <w:t xml:space="preserve">Spring 2018 </w:t>
                   </w:r>
                 </w:p>
@@ -7202,7 +7202,6 @@
           <w:bCs/>
           <w:color w:val="000000"/>
         </w:rPr>
-        <w:lastRenderedPageBreak/>
         <w:t>To be entered in OPT system by department or unit administrator. It is the candidate’s responsibility to provide appropriate notice and to check for accuracy of the criteria in their case.</w:t>
       </w:r>
     </w:p>
@@ -7485,158 +7484,11 @@
     </w:p>
     <w:p>
       <w:pPr>
-        <w:widowControl w:val="0"/>
-        <w:autoSpaceDE w:val="0"/>
-        <w:autoSpaceDN w:val="0"/>
-        <w:adjustRightInd w:val="0"/>
-        <w:ind w:left="120" w:right="365"/>
-        <w:rPr>
-          <w:rFonts w:cs="Times New Roman"/>
-          <w:color w:val="000000"/>
-        </w:rPr>
-      </w:pPr>
-      <w:r>
-        <w:rPr>
-          <w:rFonts w:cs="Times New Roman"/>
-          <w:b/>
-          <w:bCs/>
-          <w:color w:val="000000"/>
-        </w:rPr>
+        <w:pStyle w:val="Heading2"/>
+      </w:pPr>
+      <w:r>
         <w:tab/>
-      </w:r>
-      <w:r>
-        <w:rPr>
-          <w:rFonts w:cs="Times New Roman"/>
-          <w:color w:val="000000"/>
-        </w:rPr>
-        <w:t>A.</w:t>
-      </w:r>
-      <w:r>
-        <w:rPr>
-          <w:rFonts w:cs="Times New Roman"/>
-          <w:b/>
-          <w:bCs/>
-          <w:color w:val="000000"/>
-        </w:rPr>
-        <w:t xml:space="preserve"> UF teaching evaluations for the past 10 years will auto-populate in this section.  For cases involving only promotion, include evaluations only since your last promotion not to exceed ten years. In the box provided for each course, you must indicate </w:t>
-      </w:r>
-      <w:proofErr w:type="gramStart"/>
-      <w:r>
-        <w:rPr>
-          <w:rFonts w:cs="Times New Roman"/>
-          <w:b/>
-          <w:bCs/>
-          <w:color w:val="000000"/>
-        </w:rPr>
-        <w:t>whether or not</w:t>
-      </w:r>
-      <w:proofErr w:type="gramEnd"/>
-      <w:r>
-        <w:rPr>
-          <w:rFonts w:cs="Times New Roman"/>
-          <w:b/>
-          <w:bCs/>
-          <w:color w:val="000000"/>
-        </w:rPr>
-        <w:t xml:space="preserve"> the course was team-taught (and the percentage for which you were responsible), the mode of delivery (classroom, online, hybrid or blended, distance learning context,) and whether the course was required.  </w:t>
-      </w:r>
-      <w:r>
-        <w:rPr>
-          <w:rFonts w:cs="Times New Roman"/>
-          <w:color w:val="000000"/>
-        </w:rPr>
-        <w:t xml:space="preserve">(Required courses are General Education courses, or those required for a particular major. Please note that elective courses are not required courses.) If you have any questions as to the accuracy or completeness of the data, send a query to </w:t>
-      </w:r>
-      <w:hyperlink r:id="rId12" w:history="1">
-        <w:r>
-          <w:rPr>
-            <w:rFonts w:cs="Times New Roman"/>
-            <w:color w:val="0000FF"/>
-            <w:u w:val="single"/>
-          </w:rPr>
-          <w:t>evaluations@ufl.edu</w:t>
-        </w:r>
-      </w:hyperlink>
-      <w:r>
-        <w:rPr>
-          <w:rFonts w:cs="Times New Roman"/>
-          <w:b/>
-          <w:bCs/>
-          <w:color w:val="000000"/>
-        </w:rPr>
-        <w:t xml:space="preserve"> </w:t>
-      </w:r>
-      <w:r>
-        <w:rPr>
-          <w:rFonts w:cs="Times New Roman"/>
-          <w:color w:val="000000"/>
-        </w:rPr>
-        <w:t xml:space="preserve">and </w:t>
-      </w:r>
-      <w:hyperlink r:id="rId13" w:history="1">
-        <w:r>
-          <w:rPr>
-            <w:rFonts w:cs="Times New Roman"/>
-            <w:color w:val="0000FF"/>
-            <w:u w:val="single"/>
-          </w:rPr>
-          <w:t>GatorEvals-Support@ufl.edu</w:t>
-        </w:r>
-      </w:hyperlink>
-      <w:r>
-        <w:rPr>
-          <w:rFonts w:cs="Times New Roman"/>
-          <w:color w:val="000000"/>
-        </w:rPr>
-        <w:t xml:space="preserve">. Any inaccuracies must be corrected in the database </w:t>
-      </w:r>
-      <w:proofErr w:type="gramStart"/>
-      <w:r>
-        <w:rPr>
-          <w:rFonts w:cs="Times New Roman"/>
-          <w:color w:val="000000"/>
-        </w:rPr>
-        <w:t>in order for</w:t>
-      </w:r>
-      <w:proofErr w:type="gramEnd"/>
-      <w:r>
-        <w:rPr>
-          <w:rFonts w:cs="Times New Roman"/>
-          <w:color w:val="000000"/>
-        </w:rPr>
-        <w:t xml:space="preserve"> them to be permanent. If any corrections are made in the Evaluation database, you will need to save and reload the template again as a PDF file. The University process does </w:t>
-      </w:r>
-      <w:r>
-        <w:rPr>
-          <w:rFonts w:cs="Times New Roman"/>
-          <w:b/>
-          <w:bCs/>
-          <w:color w:val="000000"/>
-        </w:rPr>
-        <w:t>not</w:t>
-      </w:r>
-      <w:r>
-        <w:rPr>
-          <w:rFonts w:cs="Times New Roman"/>
-          <w:color w:val="000000"/>
-        </w:rPr>
-        <w:t xml:space="preserve"> require a summary of all teaching evaluations. If your college does require a summary, please complete the summary table below. </w:t>
-      </w:r>
-      <w:r>
-        <w:rPr>
-          <w:rFonts w:cs="Times New Roman"/>
-          <w:b/>
-          <w:bCs/>
-          <w:color w:val="000000"/>
-        </w:rPr>
-        <w:t>NOTE:</w:t>
-      </w:r>
-      <w:r>
-        <w:rPr>
-          <w:rFonts w:cs="Times New Roman"/>
-          <w:color w:val="000000"/>
-        </w:rPr>
-        <w:t xml:space="preserve"> The departmental and college means are calculated using only either undergraduate or graduate courses, depending on the level of the course being evaluated. </w:t>
+        <w:t xml:space="preserve">UF teaching </w:t>
       </w:r>
     </w:p>
     <w:p>
@@ -8052,6 +7904,7 @@
                 <w:sz w:val="18"/>
                 <w:szCs w:val="18"/>
               </w:rPr>
+              <w:lastRenderedPageBreak/>
               <w:t>no</w:t>
             </w:r>
           </w:p>
@@ -8094,6 +7947,7 @@
                 <w:sz w:val="18"/>
                 <w:szCs w:val="18"/>
               </w:rPr>
+              <w:lastRenderedPageBreak/>
               <w:t>Candidate Overall</w:t>
             </w:r>
           </w:p>
@@ -12600,17 +12454,7 @@
                 <w:sz w:val="20"/>
                 <w:szCs w:val="20"/>
               </w:rPr>
-              <w:t xml:space="preserve">The course fostered regular interaction between student and </w:t>
-            </w:r>
-            <w:r>
-              <w:rPr>
-                <w:rFonts w:cs="Times New Roman"/>
-                <w:color w:val="000000"/>
-                <w:sz w:val="20"/>
-                <w:szCs w:val="20"/>
-              </w:rPr>
-              <w:lastRenderedPageBreak/>
-              <w:t>instructor.</w:t>
+              <w:t>The course fostered regular interaction between student and instructor.</w:t>
             </w:r>
           </w:p>
         </w:tc>
@@ -12646,7 +12490,6 @@
                 <w:sz w:val="20"/>
                 <w:szCs w:val="20"/>
               </w:rPr>
-              <w:lastRenderedPageBreak/>
               <w:t>2</w:t>
             </w:r>
           </w:p>
@@ -13918,7 +13761,7 @@
         </w:rPr>
         <w:t xml:space="preserve">To update your committee information please contact your departmental/unit staff. You will need to reload the template as a PDF file after updates are made in the GIMS database. If you find an error or discrepancy, contact the Graduate School at </w:t>
       </w:r>
-      <w:hyperlink r:id="rId14" w:history="1">
+      <w:hyperlink r:id="rId12" w:history="1">
         <w:r>
           <w:rPr>
             <w:rFonts w:cs="Times New Roman"/>
@@ -14442,15 +14285,7 @@
           <w:rFonts w:cs="Times New Roman"/>
           <w:color w:val="000000"/>
         </w:rPr>
-        <w:t xml:space="preserve"> the overall area within which your research/creative program falls and how your publications, creative work, research projects, grants, fellowships, extension works, etc., </w:t>
-      </w:r>
-      <w:r>
-        <w:rPr>
-          <w:rFonts w:cs="Times New Roman"/>
-          <w:color w:val="000000"/>
-        </w:rPr>
-        <w:lastRenderedPageBreak/>
-        <w:t>reflect your research/creative program and your achievements. If applicable, describe how your research supports inclusive excellence or highlights or addresses inequalities. There is no need to cite specific works or grants listed elsewhere in the packet.  Simply reference works published, exhibited, or supported by various sources.  Please address the quality of the journals in which you publish and the impact of your research/creative program. Please characterize the nature and extent of your contributions to major publications of which you are not the sole author or senior/principal author.</w:t>
+        <w:t xml:space="preserve"> the overall area within which your research/creative program falls and how your publications, creative work, research projects, grants, fellowships, extension works, etc., reflect your research/creative program and your achievements. If applicable, describe how your research supports inclusive excellence or highlights or addresses inequalities. There is no need to cite specific works or grants listed elsewhere in the packet.  Simply reference works published, exhibited, or supported by various sources.  Please address the quality of the journals in which you publish and the impact of your research/creative program. Please characterize the nature and extent of your contributions to major publications of which you are not the sole author or senior/principal author.</w:t>
       </w:r>
     </w:p>
     <w:p>
@@ -14534,7 +14369,15 @@
           <w:rFonts w:cs="Times New Roman"/>
           <w:color w:val="000000"/>
         </w:rPr>
-        <w:t xml:space="preserve">This area should be used to list exhibitions, concerts, performances, commissioned works, audio/visual materials developed, software written, cultivars developed, or other similar creative works, including dates. Include published critical reviews of these creative works in this section. Create a subheading for PowerPoint presentations, if applicable. Refer to instructional and informational presentations that may be delivered numerous times as “Instructional Multimedia Presentations” rather than “PowerPoint Presentations.” Do not list </w:t>
+        <w:t xml:space="preserve">This area should be used to list exhibitions, concerts, performances, commissioned works, </w:t>
+      </w:r>
+      <w:r>
+        <w:rPr>
+          <w:rFonts w:cs="Times New Roman"/>
+          <w:color w:val="000000"/>
+        </w:rPr>
+        <w:lastRenderedPageBreak/>
+        <w:t xml:space="preserve">audio/visual materials developed, software written, cultivars developed, or other similar creative works, including dates. Include published critical reviews of these creative works in this section. Create a subheading for PowerPoint presentations, if applicable. Refer to instructional and informational presentations that may be delivered numerous times as “Instructional Multimedia Presentations” rather than “PowerPoint Presentations.” Do not list </w:t>
       </w:r>
       <w:proofErr w:type="gramStart"/>
       <w:r>
@@ -15064,7 +14907,6 @@
           <w:rFonts w:cs="Times New Roman"/>
           <w:color w:val="000000"/>
         </w:rPr>
-        <w:lastRenderedPageBreak/>
         <w:t>Resident = r</w:t>
       </w:r>
     </w:p>
@@ -15726,15 +15568,7 @@
           <w:color w:val="000000"/>
         </w:rPr>
         <w:tab/>
-        <w:t xml:space="preserve">“Reviews” refers to reviews written by you about someone else’s work.  Reviews of </w:t>
-      </w:r>
-      <w:r>
-        <w:rPr>
-          <w:rFonts w:cs="Times New Roman"/>
-          <w:color w:val="000000"/>
-        </w:rPr>
-        <w:lastRenderedPageBreak/>
-        <w:t xml:space="preserve">your work, if included, should be listed in Section 14 or Section 34. </w:t>
+        <w:t xml:space="preserve">“Reviews” refers to reviews written by you about someone else’s work.  Reviews of your work, if included, should be listed in Section 14 or Section 34. </w:t>
       </w:r>
     </w:p>
     <w:p>
@@ -16638,15 +16472,7 @@
           <w:color w:val="000000"/>
         </w:rPr>
         <w:tab/>
-        <w:t xml:space="preserve">Abstracts (Author, Co-author(s), Title, Name of Journal or Publication, Volume, Date, </w:t>
-      </w:r>
-      <w:r>
-        <w:rPr>
-          <w:rFonts w:cs="Times New Roman"/>
-          <w:color w:val="000000"/>
-        </w:rPr>
-        <w:lastRenderedPageBreak/>
-        <w:t>Inclusive Pages)</w:t>
+        <w:t>Abstracts (Author, Co-author(s), Title, Name of Journal or Publication, Volume, Date, Inclusive Pages)</w:t>
       </w:r>
     </w:p>
     <w:tbl>
@@ -16902,6 +16728,7 @@
           <w:bCs/>
           <w:color w:val="000000"/>
         </w:rPr>
+        <w:lastRenderedPageBreak/>
         <w:t>17.</w:t>
       </w:r>
       <w:r>
@@ -17406,7 +17233,6 @@
           <w:rFonts w:cs="Times New Roman"/>
           <w:color w:val="000000"/>
         </w:rPr>
-        <w:lastRenderedPageBreak/>
         <w:t xml:space="preserve">Information on funding amounts for both external and internal grants and contracts should include </w:t>
       </w:r>
       <w:r>
@@ -17453,7 +17279,7 @@
         </w:rPr>
         <w:t xml:space="preserve">. If you find a discrepancy, please contact the Division of Sponsored Programs via email at </w:t>
       </w:r>
-      <w:hyperlink r:id="rId15" w:history="1">
+      <w:hyperlink r:id="rId13" w:history="1">
         <w:r>
           <w:rPr>
             <w:rFonts w:cs="Times New Roman"/>
@@ -17591,7 +17417,15 @@
           <w:rFonts w:cs="Times New Roman"/>
           <w:color w:val="000000"/>
         </w:rPr>
-        <w:t xml:space="preserve">1. Provide a listing of each funded grant, including the title and effective dates of the contract/grant, the amount of the award, the amount assigned to you (awarded/received to date and total anticipated over the duration of the project/award), the name of the external funding agency, and your role, i.e., P.I., co-P.I. (including percentage responsibility), Senior Personnel, Investigator or Sponsor. </w:t>
+        <w:t xml:space="preserve">1. Provide a listing of each funded grant, including the title and effective dates of the contract/grant, the amount of the award, the amount assigned to you (awarded/received to date </w:t>
+      </w:r>
+      <w:r>
+        <w:rPr>
+          <w:rFonts w:cs="Times New Roman"/>
+          <w:color w:val="000000"/>
+        </w:rPr>
+        <w:lastRenderedPageBreak/>
+        <w:t xml:space="preserve">and total anticipated over the duration of the project/award), the name of the external funding agency, and your role, i.e., P.I., co-P.I. (including percentage responsibility), Senior Personnel, Investigator or Sponsor. </w:t>
       </w:r>
       <w:r>
         <w:rPr>
@@ -19927,6 +19761,7 @@
                 <w:sz w:val="20"/>
                 <w:szCs w:val="20"/>
               </w:rPr>
+              <w:lastRenderedPageBreak/>
               <w:t>ROLE</w:t>
             </w:r>
           </w:p>
@@ -21108,7 +20943,6 @@
           <w:rFonts w:cs="Times New Roman"/>
           <w:color w:val="000000"/>
         </w:rPr>
-        <w:lastRenderedPageBreak/>
         <w:t xml:space="preserve">This area should include information regarding the nominee’s service to UF such as membership on university, college, and department/center committees. </w:t>
       </w:r>
       <w:r>
@@ -22162,15 +21996,7 @@
           <w:rFonts w:cs="Times New Roman"/>
           <w:color w:val="000000"/>
         </w:rPr>
-        <w:t xml:space="preserve"> their significance for your scholarly career, including your rationale and goals for engagement in </w:t>
-      </w:r>
-      <w:r>
-        <w:rPr>
-          <w:rFonts w:cs="Times New Roman"/>
-          <w:color w:val="000000"/>
-        </w:rPr>
-        <w:lastRenderedPageBreak/>
-        <w:t>international activities, and any outcomes or impact resulting from your international engagement. This section allows you to summarize and attach significance to your international work; do not list items, or repeat items noted elsewhere except to summarize or reference their impact.</w:t>
+        <w:t xml:space="preserve"> their significance for your scholarly career, including your rationale and goals for engagement in international activities, and any outcomes or impact resulting from your international engagement. This section allows you to summarize and attach significance to your international work; do not list items, or repeat items noted elsewhere except to summarize or reference their impact.</w:t>
       </w:r>
     </w:p>
     <w:p>
@@ -22243,7 +22069,7 @@
         </w:rPr>
         <w:t xml:space="preserve">Refer to separate guidelines provided by IFAS regarding preparing this section at </w:t>
       </w:r>
-      <w:hyperlink r:id="rId16" w:history="1">
+      <w:hyperlink r:id="rId14" w:history="1">
         <w:r>
           <w:rPr>
             <w:rFonts w:cs="Times New Roman"/>
@@ -22321,6 +22147,7 @@
           <w:rFonts w:cs="Times New Roman"/>
           <w:color w:val="000000"/>
         </w:rPr>
+        <w:lastRenderedPageBreak/>
         <w:t>The evaluation of clinical service should include a commentary by the department chair or division chief on assignment and performance.  Documentation can include other information such as geographic extent of referral base, fiscal impact, unique clinical service, RVUs, etc.</w:t>
       </w:r>
     </w:p>
@@ -22347,7 +22174,7 @@
         </w:rPr>
         <w:t xml:space="preserve">Note: College of Medicine faculty will insert the Clinical Portfolio here (12 page maximum) as described in the College of Medicine Promotion and Tenure Guidelines at </w:t>
       </w:r>
-      <w:hyperlink r:id="rId17" w:history="1">
+      <w:hyperlink r:id="rId15" w:history="1">
         <w:r>
           <w:rPr>
             <w:rFonts w:cs="Times New Roman"/>
@@ -23006,7 +22833,6 @@
           <w:rFonts w:cs="Times New Roman"/>
           <w:color w:val="000000"/>
         </w:rPr>
-        <w:lastRenderedPageBreak/>
         <w:t>e.</w:t>
       </w:r>
       <w:r>
@@ -23185,6 +23011,7 @@
           <w:rFonts w:cs="Times New Roman"/>
           <w:color w:val="000000"/>
         </w:rPr>
+        <w:lastRenderedPageBreak/>
         <w:t>b.</w:t>
       </w:r>
       <w:r>
@@ -23872,15 +23699,7 @@
           <w:rFonts w:cs="Times New Roman"/>
           <w:color w:val="000000"/>
         </w:rPr>
-        <w:t xml:space="preserve">This is a general section that allows you to include any additional information you wish to </w:t>
-      </w:r>
-      <w:r>
-        <w:rPr>
-          <w:rFonts w:cs="Times New Roman"/>
-          <w:color w:val="000000"/>
-        </w:rPr>
-        <w:lastRenderedPageBreak/>
-        <w:t>include, such as letters of acceptance from publishers, a list of submitted publications, information on forthcoming books, unsolicited letters of recommendation (duly labeled as such), and committee reports. Information should be restricted to professional accomplishments and should not include such items as “thank you” or acknowledgment letters.</w:t>
+        <w:t>This is a general section that allows you to include any additional information you wish to include, such as letters of acceptance from publishers, a list of submitted publications, information on forthcoming books, unsolicited letters of recommendation (duly labeled as such), and committee reports. Information should be restricted to professional accomplishments and should not include such items as “thank you” or acknowledgment letters.</w:t>
       </w:r>
     </w:p>
     <w:p>
@@ -24028,7 +23847,7 @@
       </w:r>
     </w:p>
     <w:sectPr>
-      <w:headerReference w:type="default" r:id="rId18"/>
+      <w:headerReference w:type="default" r:id="rId16"/>
       <w:pgSz w:w="12240" w:h="15840"/>
       <w:pgMar w:top="1440" w:right="1320" w:bottom="1440" w:left="1320" w:header="720" w:footer="720" w:gutter="0"/>
       <w:cols w:space="720"/>
@@ -24433,6 +24252,168 @@
     </w:lvl>
   </w:abstractNum>
   <w:abstractNum w:abstractNumId="2" w15:restartNumberingAfterBreak="0">
+    <w:nsid w:val="24E34F1D"/>
+    <w:multiLevelType w:val="multilevel"/>
+    <w:tmpl w:val="101C43B6"/>
+    <w:styleLink w:val="CurrentList2"/>
+    <w:lvl w:ilvl="0">
+      <w:start w:val="1"/>
+      <w:numFmt w:val="upperLetter"/>
+      <w:lvlText w:val="%1."/>
+      <w:lvlJc w:val="left"/>
+      <w:pPr>
+        <w:ind w:left="835" w:hanging="360"/>
+      </w:pPr>
+      <w:rPr>
+        <w:rFonts w:hint="default"/>
+        <w:color w:val="000000"/>
+        <w:sz w:val="24"/>
+        <w:szCs w:val="24"/>
+      </w:rPr>
+    </w:lvl>
+    <w:lvl w:ilvl="1">
+      <w:start w:val="1"/>
+      <w:numFmt w:val="upperLetter"/>
+      <w:lvlText w:val="%2."/>
+      <w:lvlJc w:val="left"/>
+      <w:pPr>
+        <w:ind w:left="1555" w:hanging="360"/>
+      </w:pPr>
+      <w:rPr>
+        <w:rFonts w:ascii="Arial" w:hAnsi="Arial" w:cs="Arial" w:hint="default"/>
+        <w:color w:val="000000"/>
+        <w:sz w:val="24"/>
+        <w:szCs w:val="24"/>
+      </w:rPr>
+    </w:lvl>
+    <w:lvl w:ilvl="2">
+      <w:start w:val="1"/>
+      <w:numFmt w:val="lowerRoman"/>
+      <w:lvlText w:val="%3."/>
+      <w:lvlJc w:val="right"/>
+      <w:pPr>
+        <w:tabs>
+          <w:tab w:val="num" w:pos="115"/>
+        </w:tabs>
+        <w:ind w:left="2275" w:hanging="180"/>
+      </w:pPr>
+      <w:rPr>
+        <w:rFonts w:ascii="Arial" w:hAnsi="Arial" w:cs="Arial" w:hint="default"/>
+        <w:color w:val="000000"/>
+        <w:sz w:val="24"/>
+        <w:szCs w:val="24"/>
+      </w:rPr>
+    </w:lvl>
+    <w:lvl w:ilvl="3">
+      <w:start w:val="1"/>
+      <w:numFmt w:val="decimal"/>
+      <w:lvlText w:val="%4."/>
+      <w:lvlJc w:val="left"/>
+      <w:pPr>
+        <w:tabs>
+          <w:tab w:val="num" w:pos="115"/>
+        </w:tabs>
+        <w:ind w:left="2995" w:hanging="360"/>
+      </w:pPr>
+      <w:rPr>
+        <w:rFonts w:ascii="Arial" w:hAnsi="Arial" w:cs="Arial" w:hint="default"/>
+        <w:color w:val="000000"/>
+        <w:sz w:val="24"/>
+        <w:szCs w:val="24"/>
+      </w:rPr>
+    </w:lvl>
+    <w:lvl w:ilvl="4">
+      <w:start w:val="1"/>
+      <w:numFmt w:val="lowerLetter"/>
+      <w:lvlText w:val="%5."/>
+      <w:lvlJc w:val="left"/>
+      <w:pPr>
+        <w:tabs>
+          <w:tab w:val="num" w:pos="115"/>
+        </w:tabs>
+        <w:ind w:left="3715" w:hanging="360"/>
+      </w:pPr>
+      <w:rPr>
+        <w:rFonts w:ascii="Arial" w:hAnsi="Arial" w:cs="Arial" w:hint="default"/>
+        <w:color w:val="000000"/>
+        <w:sz w:val="24"/>
+        <w:szCs w:val="24"/>
+      </w:rPr>
+    </w:lvl>
+    <w:lvl w:ilvl="5">
+      <w:start w:val="1"/>
+      <w:numFmt w:val="lowerRoman"/>
+      <w:lvlText w:val="%6."/>
+      <w:lvlJc w:val="right"/>
+      <w:pPr>
+        <w:tabs>
+          <w:tab w:val="num" w:pos="115"/>
+        </w:tabs>
+        <w:ind w:left="4435" w:hanging="180"/>
+      </w:pPr>
+      <w:rPr>
+        <w:rFonts w:ascii="Arial" w:hAnsi="Arial" w:cs="Arial" w:hint="default"/>
+        <w:color w:val="000000"/>
+        <w:sz w:val="24"/>
+        <w:szCs w:val="24"/>
+      </w:rPr>
+    </w:lvl>
+    <w:lvl w:ilvl="6">
+      <w:start w:val="1"/>
+      <w:numFmt w:val="decimal"/>
+      <w:lvlText w:val="%7."/>
+      <w:lvlJc w:val="left"/>
+      <w:pPr>
+        <w:tabs>
+          <w:tab w:val="num" w:pos="115"/>
+        </w:tabs>
+        <w:ind w:left="5155" w:hanging="360"/>
+      </w:pPr>
+      <w:rPr>
+        <w:rFonts w:ascii="Arial" w:hAnsi="Arial" w:cs="Arial" w:hint="default"/>
+        <w:color w:val="000000"/>
+        <w:sz w:val="24"/>
+        <w:szCs w:val="24"/>
+      </w:rPr>
+    </w:lvl>
+    <w:lvl w:ilvl="7">
+      <w:start w:val="1"/>
+      <w:numFmt w:val="lowerLetter"/>
+      <w:lvlText w:val="%8."/>
+      <w:lvlJc w:val="left"/>
+      <w:pPr>
+        <w:tabs>
+          <w:tab w:val="num" w:pos="115"/>
+        </w:tabs>
+        <w:ind w:left="5875" w:hanging="360"/>
+      </w:pPr>
+      <w:rPr>
+        <w:rFonts w:ascii="Arial" w:hAnsi="Arial" w:cs="Arial" w:hint="default"/>
+        <w:color w:val="000000"/>
+        <w:sz w:val="24"/>
+        <w:szCs w:val="24"/>
+      </w:rPr>
+    </w:lvl>
+    <w:lvl w:ilvl="8">
+      <w:start w:val="1"/>
+      <w:numFmt w:val="lowerRoman"/>
+      <w:lvlText w:val="%9."/>
+      <w:lvlJc w:val="right"/>
+      <w:pPr>
+        <w:tabs>
+          <w:tab w:val="num" w:pos="115"/>
+        </w:tabs>
+        <w:ind w:left="6595" w:hanging="180"/>
+      </w:pPr>
+      <w:rPr>
+        <w:rFonts w:ascii="Arial" w:hAnsi="Arial" w:cs="Arial" w:hint="default"/>
+        <w:color w:val="000000"/>
+        <w:sz w:val="24"/>
+        <w:szCs w:val="24"/>
+      </w:rPr>
+    </w:lvl>
+  </w:abstractNum>
+  <w:abstractNum w:abstractNumId="3" w15:restartNumberingAfterBreak="0">
     <w:nsid w:val="2EC338ED"/>
     <w:multiLevelType w:val="multilevel"/>
     <w:tmpl w:val="FFFFFFFF"/>
@@ -24599,14 +24580,14 @@
       </w:rPr>
     </w:lvl>
   </w:abstractNum>
-  <w:abstractNum w:abstractNumId="3" w15:restartNumberingAfterBreak="0">
-    <w:nsid w:val="56C75080"/>
+  <w:abstractNum w:abstractNumId="4" w15:restartNumberingAfterBreak="0">
+    <w:nsid w:val="446C1BFF"/>
     <w:multiLevelType w:val="multilevel"/>
     <w:tmpl w:val="2A1A8BDE"/>
+    <w:styleLink w:val="CurrentList1"/>
     <w:lvl w:ilvl="0">
       <w:start w:val="1"/>
       <w:numFmt w:val="upperLetter"/>
-      <w:pStyle w:val="Heading2"/>
       <w:lvlText w:val="%1."/>
       <w:lvlJc w:val="left"/>
       <w:pPr>
@@ -24764,7 +24745,171 @@
       </w:rPr>
     </w:lvl>
   </w:abstractNum>
-  <w:abstractNum w:abstractNumId="4" w15:restartNumberingAfterBreak="0">
+  <w:abstractNum w:abstractNumId="5" w15:restartNumberingAfterBreak="0">
+    <w:nsid w:val="56C75080"/>
+    <w:multiLevelType w:val="multilevel"/>
+    <w:tmpl w:val="792E3568"/>
+    <w:lvl w:ilvl="0">
+      <w:start w:val="1"/>
+      <w:numFmt w:val="decimal"/>
+      <w:pStyle w:val="Heading1"/>
+      <w:suff w:val="space"/>
+      <w:lvlText w:val="%1."/>
+      <w:lvlJc w:val="left"/>
+      <w:pPr>
+        <w:ind w:left="86" w:hanging="360"/>
+      </w:pPr>
+      <w:rPr>
+        <w:rFonts w:hint="default"/>
+        <w:color w:val="000000"/>
+        <w:sz w:val="24"/>
+        <w:szCs w:val="24"/>
+      </w:rPr>
+    </w:lvl>
+    <w:lvl w:ilvl="1">
+      <w:start w:val="1"/>
+      <w:numFmt w:val="upperLetter"/>
+      <w:pStyle w:val="Heading2"/>
+      <w:lvlText w:val="%2."/>
+      <w:lvlJc w:val="left"/>
+      <w:pPr>
+        <w:ind w:left="806" w:hanging="360"/>
+      </w:pPr>
+      <w:rPr>
+        <w:rFonts w:ascii="Arial" w:hAnsi="Arial" w:cs="Arial" w:hint="default"/>
+        <w:color w:val="000000"/>
+        <w:sz w:val="24"/>
+        <w:szCs w:val="24"/>
+      </w:rPr>
+    </w:lvl>
+    <w:lvl w:ilvl="2">
+      <w:start w:val="1"/>
+      <w:numFmt w:val="lowerRoman"/>
+      <w:lvlText w:val="%3."/>
+      <w:lvlJc w:val="right"/>
+      <w:pPr>
+        <w:tabs>
+          <w:tab w:val="num" w:pos="-634"/>
+        </w:tabs>
+        <w:ind w:left="1526" w:hanging="180"/>
+      </w:pPr>
+      <w:rPr>
+        <w:rFonts w:ascii="Arial" w:hAnsi="Arial" w:cs="Arial" w:hint="default"/>
+        <w:color w:val="000000"/>
+        <w:sz w:val="24"/>
+        <w:szCs w:val="24"/>
+      </w:rPr>
+    </w:lvl>
+    <w:lvl w:ilvl="3">
+      <w:start w:val="1"/>
+      <w:numFmt w:val="decimal"/>
+      <w:lvlText w:val="%4."/>
+      <w:lvlJc w:val="left"/>
+      <w:pPr>
+        <w:tabs>
+          <w:tab w:val="num" w:pos="-634"/>
+        </w:tabs>
+        <w:ind w:left="2246" w:hanging="360"/>
+      </w:pPr>
+      <w:rPr>
+        <w:rFonts w:ascii="Arial" w:hAnsi="Arial" w:cs="Arial" w:hint="default"/>
+        <w:color w:val="000000"/>
+        <w:sz w:val="24"/>
+        <w:szCs w:val="24"/>
+      </w:rPr>
+    </w:lvl>
+    <w:lvl w:ilvl="4">
+      <w:start w:val="1"/>
+      <w:numFmt w:val="lowerLetter"/>
+      <w:lvlText w:val="%5."/>
+      <w:lvlJc w:val="left"/>
+      <w:pPr>
+        <w:tabs>
+          <w:tab w:val="num" w:pos="-634"/>
+        </w:tabs>
+        <w:ind w:left="2966" w:hanging="360"/>
+      </w:pPr>
+      <w:rPr>
+        <w:rFonts w:ascii="Arial" w:hAnsi="Arial" w:cs="Arial" w:hint="default"/>
+        <w:color w:val="000000"/>
+        <w:sz w:val="24"/>
+        <w:szCs w:val="24"/>
+      </w:rPr>
+    </w:lvl>
+    <w:lvl w:ilvl="5">
+      <w:start w:val="1"/>
+      <w:numFmt w:val="lowerRoman"/>
+      <w:lvlText w:val="%6."/>
+      <w:lvlJc w:val="right"/>
+      <w:pPr>
+        <w:tabs>
+          <w:tab w:val="num" w:pos="-634"/>
+        </w:tabs>
+        <w:ind w:left="3686" w:hanging="180"/>
+      </w:pPr>
+      <w:rPr>
+        <w:rFonts w:ascii="Arial" w:hAnsi="Arial" w:cs="Arial" w:hint="default"/>
+        <w:color w:val="000000"/>
+        <w:sz w:val="24"/>
+        <w:szCs w:val="24"/>
+      </w:rPr>
+    </w:lvl>
+    <w:lvl w:ilvl="6">
+      <w:start w:val="1"/>
+      <w:numFmt w:val="decimal"/>
+      <w:lvlText w:val="%7."/>
+      <w:lvlJc w:val="left"/>
+      <w:pPr>
+        <w:tabs>
+          <w:tab w:val="num" w:pos="-634"/>
+        </w:tabs>
+        <w:ind w:left="4406" w:hanging="360"/>
+      </w:pPr>
+      <w:rPr>
+        <w:rFonts w:ascii="Arial" w:hAnsi="Arial" w:cs="Arial" w:hint="default"/>
+        <w:color w:val="000000"/>
+        <w:sz w:val="24"/>
+        <w:szCs w:val="24"/>
+      </w:rPr>
+    </w:lvl>
+    <w:lvl w:ilvl="7">
+      <w:start w:val="1"/>
+      <w:numFmt w:val="lowerLetter"/>
+      <w:lvlText w:val="%8."/>
+      <w:lvlJc w:val="left"/>
+      <w:pPr>
+        <w:tabs>
+          <w:tab w:val="num" w:pos="-634"/>
+        </w:tabs>
+        <w:ind w:left="5126" w:hanging="360"/>
+      </w:pPr>
+      <w:rPr>
+        <w:rFonts w:ascii="Arial" w:hAnsi="Arial" w:cs="Arial" w:hint="default"/>
+        <w:color w:val="000000"/>
+        <w:sz w:val="24"/>
+        <w:szCs w:val="24"/>
+      </w:rPr>
+    </w:lvl>
+    <w:lvl w:ilvl="8">
+      <w:start w:val="1"/>
+      <w:numFmt w:val="lowerRoman"/>
+      <w:lvlText w:val="%9."/>
+      <w:lvlJc w:val="right"/>
+      <w:pPr>
+        <w:tabs>
+          <w:tab w:val="num" w:pos="-634"/>
+        </w:tabs>
+        <w:ind w:left="5846" w:hanging="180"/>
+      </w:pPr>
+      <w:rPr>
+        <w:rFonts w:ascii="Arial" w:hAnsi="Arial" w:cs="Arial" w:hint="default"/>
+        <w:color w:val="000000"/>
+        <w:sz w:val="24"/>
+        <w:szCs w:val="24"/>
+      </w:rPr>
+    </w:lvl>
+  </w:abstractNum>
+  <w:abstractNum w:abstractNumId="6" w15:restartNumberingAfterBreak="0">
     <w:nsid w:val="5CC81D7C"/>
     <w:multiLevelType w:val="multilevel"/>
     <w:tmpl w:val="FFFFFFFF"/>
@@ -24931,7 +25076,7 @@
       </w:rPr>
     </w:lvl>
   </w:abstractNum>
-  <w:abstractNum w:abstractNumId="5" w15:restartNumberingAfterBreak="0">
+  <w:abstractNum w:abstractNumId="7" w15:restartNumberingAfterBreak="0">
     <w:nsid w:val="663D09DD"/>
     <w:multiLevelType w:val="multilevel"/>
     <w:tmpl w:val="FFFFFFFF"/>
@@ -25098,7 +25243,7 @@
       </w:rPr>
     </w:lvl>
   </w:abstractNum>
-  <w:abstractNum w:abstractNumId="6" w15:restartNumberingAfterBreak="0">
+  <w:abstractNum w:abstractNumId="8" w15:restartNumberingAfterBreak="0">
     <w:nsid w:val="782D23A9"/>
     <w:multiLevelType w:val="multilevel"/>
     <w:tmpl w:val="FFFFFFFF"/>
@@ -25266,25 +25411,31 @@
     </w:lvl>
   </w:abstractNum>
   <w:num w:numId="1" w16cid:durableId="1163668244">
-    <w:abstractNumId w:val="3"/>
+    <w:abstractNumId w:val="5"/>
   </w:num>
   <w:num w:numId="2" w16cid:durableId="1588466063">
-    <w:abstractNumId w:val="6"/>
+    <w:abstractNumId w:val="8"/>
   </w:num>
   <w:num w:numId="3" w16cid:durableId="1443185460">
-    <w:abstractNumId w:val="5"/>
+    <w:abstractNumId w:val="7"/>
   </w:num>
   <w:num w:numId="4" w16cid:durableId="1408189051">
     <w:abstractNumId w:val="0"/>
   </w:num>
   <w:num w:numId="5" w16cid:durableId="633801099">
-    <w:abstractNumId w:val="2"/>
+    <w:abstractNumId w:val="3"/>
   </w:num>
   <w:num w:numId="6" w16cid:durableId="1521897743">
-    <w:abstractNumId w:val="4"/>
+    <w:abstractNumId w:val="6"/>
   </w:num>
   <w:num w:numId="7" w16cid:durableId="1829593202">
     <w:abstractNumId w:val="1"/>
+  </w:num>
+  <w:num w:numId="8" w16cid:durableId="1030302800">
+    <w:abstractNumId w:val="4"/>
+  </w:num>
+  <w:num w:numId="9" w16cid:durableId="1428576376">
+    <w:abstractNumId w:val="2"/>
   </w:num>
 </w:numbering>
 </file>
@@ -25698,17 +25849,19 @@
     <w:link w:val="Heading1Char"/>
     <w:uiPriority w:val="9"/>
     <w:qFormat/>
-    <w:rsid w:val="005B7B16"/>
+    <w:rsid w:val="004E78A4"/>
     <w:pPr>
       <w:widowControl w:val="0"/>
+      <w:numPr>
+        <w:numId w:val="1"/>
+      </w:numPr>
       <w:tabs>
         <w:tab w:val="left" w:pos="468"/>
       </w:tabs>
       <w:autoSpaceDE w:val="0"/>
       <w:autoSpaceDN w:val="0"/>
       <w:adjustRightInd w:val="0"/>
-      <w:spacing w:before="240"/>
-      <w:ind w:left="-245"/>
+      <w:spacing w:before="240" w:after="120"/>
       <w:outlineLvl w:val="0"/>
     </w:pPr>
     <w:rPr>
@@ -25726,20 +25879,20 @@
     <w:uiPriority w:val="9"/>
     <w:unhideWhenUsed/>
     <w:qFormat/>
-    <w:rsid w:val="00BD0983"/>
+    <w:rsid w:val="00BB3349"/>
     <w:pPr>
       <w:widowControl w:val="0"/>
       <w:numPr>
+        <w:ilvl w:val="1"/>
         <w:numId w:val="1"/>
       </w:numPr>
       <w:tabs>
-        <w:tab w:val="left" w:pos="828"/>
+        <w:tab w:val="left" w:pos="900"/>
       </w:tabs>
       <w:autoSpaceDE w:val="0"/>
       <w:autoSpaceDN w:val="0"/>
       <w:adjustRightInd w:val="0"/>
       <w:spacing w:before="240"/>
-      <w:ind w:left="835"/>
       <w:outlineLvl w:val="1"/>
     </w:pPr>
     <w:rPr>
@@ -25752,6 +25905,7 @@
   <w:style w:type="character" w:default="1" w:styleId="DefaultParagraphFont">
     <w:name w:val="Default Paragraph Font"/>
     <w:uiPriority w:val="1"/>
+    <w:semiHidden/>
     <w:unhideWhenUsed/>
   </w:style>
   <w:style w:type="table" w:default="1" w:styleId="TableNormal">
@@ -25780,7 +25934,7 @@
     <w:basedOn w:val="DefaultParagraphFont"/>
     <w:link w:val="Heading1"/>
     <w:uiPriority w:val="9"/>
-    <w:rsid w:val="005B7B16"/>
+    <w:rsid w:val="004E78A4"/>
     <w:rPr>
       <w:rFonts w:ascii="Times New Roman" w:hAnsi="Times New Roman" w:cs="Times New Roman"/>
       <w:b/>
@@ -25793,13 +25947,33 @@
     <w:basedOn w:val="DefaultParagraphFont"/>
     <w:link w:val="Heading2"/>
     <w:uiPriority w:val="9"/>
-    <w:rsid w:val="00BD0983"/>
+    <w:rsid w:val="00BB3349"/>
     <w:rPr>
       <w:rFonts w:ascii="Times New Roman" w:hAnsi="Times New Roman" w:cs="Times New Roman"/>
       <w:b/>
       <w:bCs/>
       <w:color w:val="000000"/>
     </w:rPr>
+  </w:style>
+  <w:style w:type="numbering" w:customStyle="1" w:styleId="CurrentList1">
+    <w:name w:val="Current List1"/>
+    <w:uiPriority w:val="99"/>
+    <w:rsid w:val="00E421CC"/>
+    <w:pPr>
+      <w:numPr>
+        <w:numId w:val="8"/>
+      </w:numPr>
+    </w:pPr>
+  </w:style>
+  <w:style w:type="numbering" w:customStyle="1" w:styleId="CurrentList2">
+    <w:name w:val="Current List2"/>
+    <w:uiPriority w:val="99"/>
+    <w:rsid w:val="00BB3349"/>
+    <w:pPr>
+      <w:numPr>
+        <w:numId w:val="9"/>
+      </w:numPr>
+    </w:pPr>
   </w:style>
 </w:styles>
 </file>

</xml_diff>

<commit_message>
update styles add research works
</commit_message>
<xml_diff>
--- a/packet_styles.docx
+++ b/packet_styles.docx
@@ -158,23 +158,7 @@
           <w:rFonts w:cs="Times New Roman"/>
           <w:color w:val="000000"/>
         </w:rPr>
-        <w:t xml:space="preserve">This template must be used by all candidates for promotion, </w:t>
-      </w:r>
-      <w:proofErr w:type="gramStart"/>
-      <w:r>
-        <w:rPr>
-          <w:rFonts w:cs="Times New Roman"/>
-          <w:color w:val="000000"/>
-        </w:rPr>
-        <w:t>tenure</w:t>
-      </w:r>
-      <w:proofErr w:type="gramEnd"/>
-      <w:r>
-        <w:rPr>
-          <w:rFonts w:cs="Times New Roman"/>
-          <w:color w:val="000000"/>
-        </w:rPr>
-        <w:t xml:space="preserve"> or permanent status.  </w:t>
+        <w:t xml:space="preserve">This template must be used by all candidates for promotion, tenure or permanent status.  </w:t>
       </w:r>
     </w:p>
     <w:p>
@@ -218,23 +202,7 @@
           <w:rFonts w:cs="Times New Roman"/>
           <w:color w:val="000000"/>
         </w:rPr>
-        <w:t xml:space="preserve">The template includes guidelines on specific content for those portions of the packet that are not </w:t>
-      </w:r>
-      <w:proofErr w:type="gramStart"/>
-      <w:r>
-        <w:rPr>
-          <w:rFonts w:cs="Times New Roman"/>
-          <w:color w:val="000000"/>
-        </w:rPr>
-        <w:t>auto-populated</w:t>
-      </w:r>
-      <w:proofErr w:type="gramEnd"/>
-      <w:r>
-        <w:rPr>
-          <w:rFonts w:cs="Times New Roman"/>
-          <w:color w:val="000000"/>
-        </w:rPr>
-        <w:t xml:space="preserve">. All items in the packet must have the materials in the same order be titled as shown.  </w:t>
+        <w:t xml:space="preserve">The template includes guidelines on specific content for those portions of the packet that are not auto-populated. All items in the packet must have the materials in the same order be titled as shown.  </w:t>
       </w:r>
       <w:r>
         <w:rPr>
@@ -506,15 +474,7 @@
         <w:t xml:space="preserve"> </w:t>
       </w:r>
       <w:r>
-        <w:t>Provide context for these responsibilities (</w:t>
-      </w:r>
-      <w:proofErr w:type="spellStart"/>
-      <w:r>
-        <w:t>ie</w:t>
-      </w:r>
-      <w:proofErr w:type="spellEnd"/>
-      <w:r>
-        <w:t>. the relevance and importance to your discipline and UF)</w:t>
+        <w:t>Provide context for these responsibilities (ie. the relevance and importance to your discipline and UF)</w:t>
       </w:r>
     </w:p>
     <w:p>
@@ -6662,23 +6622,7 @@
           <w:rFonts w:cs="Times New Roman"/>
           <w:color w:val="000000"/>
         </w:rPr>
-        <w:t xml:space="preserve">List your employment history, with UF employment appearing first.  Please show employer, ranks and administrative positions you held at each place of employment, effective dates of each title and </w:t>
-      </w:r>
-      <w:proofErr w:type="gramStart"/>
-      <w:r>
-        <w:rPr>
-          <w:rFonts w:cs="Times New Roman"/>
-          <w:color w:val="000000"/>
-        </w:rPr>
-        <w:t>whether or not</w:t>
-      </w:r>
-      <w:proofErr w:type="gramEnd"/>
-      <w:r>
-        <w:rPr>
-          <w:rFonts w:cs="Times New Roman"/>
-          <w:color w:val="000000"/>
-        </w:rPr>
-        <w:t xml:space="preserve"> the position was tenured, tenure-accruing, or non-tenure-accruing if employment was with an institution of higher education. Affiliate or, joint appointments should be listed in section 20.</w:t>
+        <w:t>List your employment history, with UF employment appearing first.  Please show employer, ranks and administrative positions you held at each place of employment, effective dates of each title and whether or not the position was tenured, tenure-accruing, or non-tenure-accruing if employment was with an institution of higher education. Affiliate or, joint appointments should be listed in section 20.</w:t>
       </w:r>
     </w:p>
     <w:p>
@@ -7312,23 +7256,7 @@
           <w:rFonts w:cs="Times New Roman"/>
           <w:color w:val="000000"/>
         </w:rPr>
-        <w:t>, describe your teaching, advising, professional responsibilities (Librarians), and/or instructional accomplishments. Provide context for these responsibilities (</w:t>
-      </w:r>
-      <w:proofErr w:type="spellStart"/>
-      <w:r>
-        <w:rPr>
-          <w:rFonts w:cs="Times New Roman"/>
-          <w:color w:val="000000"/>
-        </w:rPr>
-        <w:t>ie</w:t>
-      </w:r>
-      <w:proofErr w:type="spellEnd"/>
-      <w:r>
-        <w:rPr>
-          <w:rFonts w:cs="Times New Roman"/>
-          <w:color w:val="000000"/>
-        </w:rPr>
-        <w:t>. the relevance and importance to your discipline and UF), a brief statement of your teaching philosophy and how it is supported by your activities, how your activities promote inclusive excellence and opportunity in the classroom, in the lab, in the field, or any space where we supervise and inspire students, and the primary educational goals and outcomes of your teaching program. Include, as appropriate, curriculum and course development, service as a graduate or undergraduate coordinator, supervised research through credit courses, and the development of new courses, educational software, and multimedia materials.</w:t>
+        <w:t>, describe your teaching, advising, professional responsibilities (Librarians), and/or instructional accomplishments. Provide context for these responsibilities (ie. the relevance and importance to your discipline and UF), a brief statement of your teaching philosophy and how it is supported by your activities, how your activities promote inclusive excellence and opportunity in the classroom, in the lab, in the field, or any space where we supervise and inspire students, and the primary educational goals and outcomes of your teaching program. Include, as appropriate, curriculum and course development, service as a graduate or undergraduate coordinator, supervised research through credit courses, and the development of new courses, educational software, and multimedia materials.</w:t>
       </w:r>
     </w:p>
     <w:p>
@@ -9108,19 +9036,7 @@
                 <w:sz w:val="20"/>
                 <w:szCs w:val="20"/>
               </w:rPr>
-              <w:t xml:space="preserve"> 2020 </w:t>
-            </w:r>
-            <w:proofErr w:type="gramStart"/>
-            <w:r>
-              <w:rPr>
-                <w:rFonts w:cs="Times New Roman"/>
-                <w:b/>
-                <w:bCs/>
-                <w:color w:val="FFFFFF"/>
-                <w:sz w:val="20"/>
-                <w:szCs w:val="20"/>
-              </w:rPr>
-              <w:t xml:space="preserve">Fall,  </w:t>
+              <w:t xml:space="preserve"> 2020 Fall,  </w:t>
             </w:r>
             <w:r>
               <w:rPr>
@@ -9133,9 +9049,19 @@
                 <w:sz w:val="20"/>
                 <w:szCs w:val="20"/>
               </w:rPr>
-              <w:t>Course</w:t>
+              <w:t>Course:</w:t>
             </w:r>
-            <w:proofErr w:type="gramEnd"/>
+            <w:r>
+              <w:rPr>
+                <w:rFonts w:cs="Times New Roman"/>
+                <w:b/>
+                <w:bCs/>
+                <w:color w:val="FFFFFF"/>
+                <w:sz w:val="20"/>
+                <w:szCs w:val="20"/>
+              </w:rPr>
+              <w:t xml:space="preserve">  GMS5909 Biomed Information,   </w:t>
+            </w:r>
             <w:r>
               <w:rPr>
                 <w:rFonts w:cs="Times New Roman"/>
@@ -9147,7 +9073,7 @@
                 <w:sz w:val="20"/>
                 <w:szCs w:val="20"/>
               </w:rPr>
-              <w:t>:</w:t>
+              <w:t xml:space="preserve">Sections: </w:t>
             </w:r>
             <w:r>
               <w:rPr>
@@ -9158,7 +9084,7 @@
                 <w:sz w:val="20"/>
                 <w:szCs w:val="20"/>
               </w:rPr>
-              <w:t xml:space="preserve">  GMS5909 Biomed Information,   </w:t>
+              <w:t xml:space="preserve">1743,  </w:t>
             </w:r>
             <w:r>
               <w:rPr>
@@ -9171,7 +9097,7 @@
                 <w:sz w:val="20"/>
                 <w:szCs w:val="20"/>
               </w:rPr>
-              <w:t xml:space="preserve">Sections: </w:t>
+              <w:t>Enrolled:</w:t>
             </w:r>
             <w:r>
               <w:rPr>
@@ -9182,9 +9108,31 @@
                 <w:sz w:val="20"/>
                 <w:szCs w:val="20"/>
               </w:rPr>
-              <w:t xml:space="preserve">1743,  </w:t>
+              <w:t xml:space="preserve"> 6</w:t>
             </w:r>
-            <w:r>
+          </w:p>
+        </w:tc>
+      </w:tr>
+      <w:tr>
+        <w:tc>
+          <w:tcPr>
+            <w:tcW w:w="9795" w:type="dxa"/>
+            <w:gridSpan w:val="9"/>
+            <w:tcBorders>
+              <w:top w:val="single" w:sz="4" w:space="0" w:color="BFBFBF"/>
+              <w:left w:val="single" w:sz="4" w:space="0" w:color="BFBFBF"/>
+              <w:bottom w:val="single" w:sz="4" w:space="0" w:color="BFBFBF"/>
+              <w:right w:val="single" w:sz="4" w:space="0" w:color="BFBFBF"/>
+            </w:tcBorders>
+            <w:shd w:val="clear" w:color="auto" w:fill="9D9D9D"/>
+          </w:tcPr>
+          <w:p>
+            <w:pPr>
+              <w:widowControl w:val="0"/>
+              <w:autoSpaceDE w:val="0"/>
+              <w:autoSpaceDN w:val="0"/>
+              <w:adjustRightInd w:val="0"/>
+              <w:ind w:right="115"/>
               <w:rPr>
                 <w:rFonts w:cs="Times New Roman"/>
                 <w:b/>
@@ -9195,42 +9143,8 @@
                 <w:sz w:val="20"/>
                 <w:szCs w:val="20"/>
               </w:rPr>
-              <w:t>Enrolled:</w:t>
-            </w:r>
+            </w:pPr>
             <w:r>
-              <w:rPr>
-                <w:rFonts w:cs="Times New Roman"/>
-                <w:b/>
-                <w:bCs/>
-                <w:color w:val="FFFFFF"/>
-                <w:sz w:val="20"/>
-                <w:szCs w:val="20"/>
-              </w:rPr>
-              <w:t xml:space="preserve"> 6</w:t>
-            </w:r>
-          </w:p>
-        </w:tc>
-      </w:tr>
-      <w:tr>
-        <w:tc>
-          <w:tcPr>
-            <w:tcW w:w="9795" w:type="dxa"/>
-            <w:gridSpan w:val="9"/>
-            <w:tcBorders>
-              <w:top w:val="single" w:sz="4" w:space="0" w:color="BFBFBF"/>
-              <w:left w:val="single" w:sz="4" w:space="0" w:color="BFBFBF"/>
-              <w:bottom w:val="single" w:sz="4" w:space="0" w:color="BFBFBF"/>
-              <w:right w:val="single" w:sz="4" w:space="0" w:color="BFBFBF"/>
-            </w:tcBorders>
-            <w:shd w:val="clear" w:color="auto" w:fill="9D9D9D"/>
-          </w:tcPr>
-          <w:p>
-            <w:pPr>
-              <w:widowControl w:val="0"/>
-              <w:autoSpaceDE w:val="0"/>
-              <w:autoSpaceDN w:val="0"/>
-              <w:adjustRightInd w:val="0"/>
-              <w:ind w:right="115"/>
               <w:rPr>
                 <w:rFonts w:cs="Times New Roman"/>
                 <w:b/>
@@ -9241,7 +9155,19 @@
                 <w:sz w:val="20"/>
                 <w:szCs w:val="20"/>
               </w:rPr>
-            </w:pPr>
+              <w:t>Required Course:</w:t>
+            </w:r>
+            <w:r>
+              <w:rPr>
+                <w:rFonts w:cs="Times New Roman"/>
+                <w:b/>
+                <w:bCs/>
+                <w:color w:val="FFFFFF"/>
+                <w:sz w:val="20"/>
+                <w:szCs w:val="20"/>
+              </w:rPr>
+              <w:t xml:space="preserve">          </w:t>
+            </w:r>
             <w:r>
               <w:rPr>
                 <w:rFonts w:cs="Times New Roman"/>
@@ -9253,9 +9179,32 @@
                 <w:sz w:val="20"/>
                 <w:szCs w:val="20"/>
               </w:rPr>
-              <w:t>Required Course:</w:t>
+              <w:t xml:space="preserve">Team Taught %:                        Mode of Delivery: </w:t>
             </w:r>
-            <w:r>
+          </w:p>
+        </w:tc>
+      </w:tr>
+      <w:tr>
+        <w:tc>
+          <w:tcPr>
+            <w:tcW w:w="2817" w:type="dxa"/>
+            <w:tcBorders>
+              <w:top w:val="single" w:sz="4" w:space="0" w:color="BFBFBF"/>
+              <w:left w:val="single" w:sz="4" w:space="0" w:color="BFBFBF"/>
+              <w:bottom w:val="single" w:sz="4" w:space="0" w:color="BFBFBF"/>
+              <w:right w:val="single" w:sz="4" w:space="0" w:color="BFBFBF"/>
+            </w:tcBorders>
+            <w:shd w:val="clear" w:color="auto" w:fill="9D9D9D"/>
+          </w:tcPr>
+          <w:p>
+            <w:pPr>
+              <w:keepLines/>
+              <w:widowControl w:val="0"/>
+              <w:autoSpaceDE w:val="0"/>
+              <w:autoSpaceDN w:val="0"/>
+              <w:adjustRightInd w:val="0"/>
+              <w:ind w:right="115"/>
+              <w:jc w:val="center"/>
               <w:rPr>
                 <w:rFonts w:cs="Times New Roman"/>
                 <w:b/>
@@ -9264,45 +9213,19 @@
                 <w:sz w:val="20"/>
                 <w:szCs w:val="20"/>
               </w:rPr>
-              <w:t xml:space="preserve">          </w:t>
+            </w:pPr>
+            <w:r>
+              <w:rPr>
+                <w:rFonts w:cs="Times New Roman"/>
+                <w:b/>
+                <w:bCs/>
+                <w:color w:val="FFFFFF"/>
+                <w:sz w:val="18"/>
+                <w:szCs w:val="18"/>
+              </w:rPr>
+              <w:t xml:space="preserve">Questions - </w:t>
             </w:r>
             <w:r>
-              <w:rPr>
-                <w:rFonts w:cs="Times New Roman"/>
-                <w:b/>
-                <w:bCs/>
-                <w:i/>
-                <w:iCs/>
-                <w:color w:val="FFFFFF"/>
-                <w:sz w:val="20"/>
-                <w:szCs w:val="20"/>
-              </w:rPr>
-              <w:t xml:space="preserve">Team Taught %:                        Mode of Delivery: </w:t>
-            </w:r>
-          </w:p>
-        </w:tc>
-      </w:tr>
-      <w:tr>
-        <w:tc>
-          <w:tcPr>
-            <w:tcW w:w="2817" w:type="dxa"/>
-            <w:tcBorders>
-              <w:top w:val="single" w:sz="4" w:space="0" w:color="BFBFBF"/>
-              <w:left w:val="single" w:sz="4" w:space="0" w:color="BFBFBF"/>
-              <w:bottom w:val="single" w:sz="4" w:space="0" w:color="BFBFBF"/>
-              <w:right w:val="single" w:sz="4" w:space="0" w:color="BFBFBF"/>
-            </w:tcBorders>
-            <w:shd w:val="clear" w:color="auto" w:fill="9D9D9D"/>
-          </w:tcPr>
-          <w:p>
-            <w:pPr>
-              <w:keepLines/>
-              <w:widowControl w:val="0"/>
-              <w:autoSpaceDE w:val="0"/>
-              <w:autoSpaceDN w:val="0"/>
-              <w:adjustRightInd w:val="0"/>
-              <w:ind w:right="115"/>
-              <w:jc w:val="center"/>
               <w:rPr>
                 <w:rFonts w:cs="Times New Roman"/>
                 <w:b/>
@@ -9311,8 +9234,30 @@
                 <w:sz w:val="20"/>
                 <w:szCs w:val="20"/>
               </w:rPr>
-            </w:pPr>
-            <w:r>
+              <w:t>Instructor</w:t>
+            </w:r>
+          </w:p>
+        </w:tc>
+        <w:tc>
+          <w:tcPr>
+            <w:tcW w:w="1171" w:type="dxa"/>
+            <w:tcBorders>
+              <w:top w:val="single" w:sz="4" w:space="0" w:color="BFBFBF"/>
+              <w:left w:val="single" w:sz="4" w:space="0" w:color="BFBFBF"/>
+              <w:bottom w:val="single" w:sz="4" w:space="0" w:color="BFBFBF"/>
+              <w:right w:val="single" w:sz="4" w:space="0" w:color="BFBFBF"/>
+            </w:tcBorders>
+            <w:shd w:val="clear" w:color="auto" w:fill="9D9D9D"/>
+          </w:tcPr>
+          <w:p>
+            <w:pPr>
+              <w:keepLines/>
+              <w:widowControl w:val="0"/>
+              <w:autoSpaceDE w:val="0"/>
+              <w:autoSpaceDN w:val="0"/>
+              <w:adjustRightInd w:val="0"/>
+              <w:ind w:right="115"/>
+              <w:jc w:val="center"/>
               <w:rPr>
                 <w:rFonts w:cs="Times New Roman"/>
                 <w:b/>
@@ -9321,41 +9266,8 @@
                 <w:sz w:val="18"/>
                 <w:szCs w:val="18"/>
               </w:rPr>
-              <w:t xml:space="preserve">Questions - </w:t>
-            </w:r>
+            </w:pPr>
             <w:r>
-              <w:rPr>
-                <w:rFonts w:cs="Times New Roman"/>
-                <w:b/>
-                <w:bCs/>
-                <w:color w:val="FFFFFF"/>
-                <w:sz w:val="20"/>
-                <w:szCs w:val="20"/>
-              </w:rPr>
-              <w:t>Instructor</w:t>
-            </w:r>
-          </w:p>
-        </w:tc>
-        <w:tc>
-          <w:tcPr>
-            <w:tcW w:w="1171" w:type="dxa"/>
-            <w:tcBorders>
-              <w:top w:val="single" w:sz="4" w:space="0" w:color="BFBFBF"/>
-              <w:left w:val="single" w:sz="4" w:space="0" w:color="BFBFBF"/>
-              <w:bottom w:val="single" w:sz="4" w:space="0" w:color="BFBFBF"/>
-              <w:right w:val="single" w:sz="4" w:space="0" w:color="BFBFBF"/>
-            </w:tcBorders>
-            <w:shd w:val="clear" w:color="auto" w:fill="9D9D9D"/>
-          </w:tcPr>
-          <w:p>
-            <w:pPr>
-              <w:keepLines/>
-              <w:widowControl w:val="0"/>
-              <w:autoSpaceDE w:val="0"/>
-              <w:autoSpaceDN w:val="0"/>
-              <w:adjustRightInd w:val="0"/>
-              <w:ind w:right="115"/>
-              <w:jc w:val="center"/>
               <w:rPr>
                 <w:rFonts w:cs="Times New Roman"/>
                 <w:b/>
@@ -9364,8 +9276,30 @@
                 <w:sz w:val="18"/>
                 <w:szCs w:val="18"/>
               </w:rPr>
-            </w:pPr>
-            <w:r>
+              <w:t>Responded</w:t>
+            </w:r>
+          </w:p>
+        </w:tc>
+        <w:tc>
+          <w:tcPr>
+            <w:tcW w:w="990" w:type="dxa"/>
+            <w:tcBorders>
+              <w:top w:val="single" w:sz="4" w:space="0" w:color="BFBFBF"/>
+              <w:left w:val="single" w:sz="4" w:space="0" w:color="BFBFBF"/>
+              <w:bottom w:val="single" w:sz="4" w:space="0" w:color="BFBFBF"/>
+              <w:right w:val="single" w:sz="4" w:space="0" w:color="BFBFBF"/>
+            </w:tcBorders>
+            <w:shd w:val="clear" w:color="auto" w:fill="9D9D9D"/>
+          </w:tcPr>
+          <w:p>
+            <w:pPr>
+              <w:keepLines/>
+              <w:widowControl w:val="0"/>
+              <w:autoSpaceDE w:val="0"/>
+              <w:autoSpaceDN w:val="0"/>
+              <w:adjustRightInd w:val="0"/>
+              <w:ind w:right="115"/>
+              <w:jc w:val="center"/>
               <w:rPr>
                 <w:rFonts w:cs="Times New Roman"/>
                 <w:b/>
@@ -9374,30 +9308,8 @@
                 <w:sz w:val="18"/>
                 <w:szCs w:val="18"/>
               </w:rPr>
-              <w:t>Responded</w:t>
-            </w:r>
-          </w:p>
-        </w:tc>
-        <w:tc>
-          <w:tcPr>
-            <w:tcW w:w="990" w:type="dxa"/>
-            <w:tcBorders>
-              <w:top w:val="single" w:sz="4" w:space="0" w:color="BFBFBF"/>
-              <w:left w:val="single" w:sz="4" w:space="0" w:color="BFBFBF"/>
-              <w:bottom w:val="single" w:sz="4" w:space="0" w:color="BFBFBF"/>
-              <w:right w:val="single" w:sz="4" w:space="0" w:color="BFBFBF"/>
-            </w:tcBorders>
-            <w:shd w:val="clear" w:color="auto" w:fill="9D9D9D"/>
-          </w:tcPr>
-          <w:p>
-            <w:pPr>
-              <w:keepLines/>
-              <w:widowControl w:val="0"/>
-              <w:autoSpaceDE w:val="0"/>
-              <w:autoSpaceDN w:val="0"/>
-              <w:adjustRightInd w:val="0"/>
-              <w:ind w:right="115"/>
-              <w:jc w:val="center"/>
+            </w:pPr>
+            <w:r>
               <w:rPr>
                 <w:rFonts w:cs="Times New Roman"/>
                 <w:b/>
@@ -9406,8 +9318,30 @@
                 <w:sz w:val="18"/>
                 <w:szCs w:val="18"/>
               </w:rPr>
-            </w:pPr>
-            <w:r>
+              <w:t>Response Rate</w:t>
+            </w:r>
+          </w:p>
+        </w:tc>
+        <w:tc>
+          <w:tcPr>
+            <w:tcW w:w="900" w:type="dxa"/>
+            <w:tcBorders>
+              <w:top w:val="single" w:sz="4" w:space="0" w:color="BFBFBF"/>
+              <w:left w:val="single" w:sz="4" w:space="0" w:color="BFBFBF"/>
+              <w:bottom w:val="single" w:sz="4" w:space="0" w:color="BFBFBF"/>
+              <w:right w:val="single" w:sz="4" w:space="0" w:color="BFBFBF"/>
+            </w:tcBorders>
+            <w:shd w:val="clear" w:color="auto" w:fill="9D9D9D"/>
+          </w:tcPr>
+          <w:p>
+            <w:pPr>
+              <w:keepLines/>
+              <w:widowControl w:val="0"/>
+              <w:autoSpaceDE w:val="0"/>
+              <w:autoSpaceDN w:val="0"/>
+              <w:adjustRightInd w:val="0"/>
+              <w:ind w:right="115"/>
+              <w:jc w:val="center"/>
               <w:rPr>
                 <w:rFonts w:cs="Times New Roman"/>
                 <w:b/>
@@ -9416,30 +9350,8 @@
                 <w:sz w:val="18"/>
                 <w:szCs w:val="18"/>
               </w:rPr>
-              <w:t>Response Rate</w:t>
-            </w:r>
-          </w:p>
-        </w:tc>
-        <w:tc>
-          <w:tcPr>
-            <w:tcW w:w="900" w:type="dxa"/>
-            <w:tcBorders>
-              <w:top w:val="single" w:sz="4" w:space="0" w:color="BFBFBF"/>
-              <w:left w:val="single" w:sz="4" w:space="0" w:color="BFBFBF"/>
-              <w:bottom w:val="single" w:sz="4" w:space="0" w:color="BFBFBF"/>
-              <w:right w:val="single" w:sz="4" w:space="0" w:color="BFBFBF"/>
-            </w:tcBorders>
-            <w:shd w:val="clear" w:color="auto" w:fill="9D9D9D"/>
-          </w:tcPr>
-          <w:p>
-            <w:pPr>
-              <w:keepLines/>
-              <w:widowControl w:val="0"/>
-              <w:autoSpaceDE w:val="0"/>
-              <w:autoSpaceDN w:val="0"/>
-              <w:adjustRightInd w:val="0"/>
-              <w:ind w:right="115"/>
-              <w:jc w:val="center"/>
+            </w:pPr>
+            <w:r>
               <w:rPr>
                 <w:rFonts w:cs="Times New Roman"/>
                 <w:b/>
@@ -9448,8 +9360,30 @@
                 <w:sz w:val="18"/>
                 <w:szCs w:val="18"/>
               </w:rPr>
-            </w:pPr>
-            <w:r>
+              <w:t>Mean</w:t>
+            </w:r>
+          </w:p>
+        </w:tc>
+        <w:tc>
+          <w:tcPr>
+            <w:tcW w:w="720" w:type="dxa"/>
+            <w:tcBorders>
+              <w:top w:val="single" w:sz="4" w:space="0" w:color="BFBFBF"/>
+              <w:left w:val="single" w:sz="4" w:space="0" w:color="BFBFBF"/>
+              <w:bottom w:val="single" w:sz="4" w:space="0" w:color="BFBFBF"/>
+              <w:right w:val="single" w:sz="4" w:space="0" w:color="BFBFBF"/>
+            </w:tcBorders>
+            <w:shd w:val="clear" w:color="auto" w:fill="9D9D9D"/>
+          </w:tcPr>
+          <w:p>
+            <w:pPr>
+              <w:keepLines/>
+              <w:widowControl w:val="0"/>
+              <w:autoSpaceDE w:val="0"/>
+              <w:autoSpaceDN w:val="0"/>
+              <w:adjustRightInd w:val="0"/>
+              <w:ind w:right="115"/>
+              <w:jc w:val="center"/>
               <w:rPr>
                 <w:rFonts w:cs="Times New Roman"/>
                 <w:b/>
@@ -9458,30 +9392,8 @@
                 <w:sz w:val="18"/>
                 <w:szCs w:val="18"/>
               </w:rPr>
-              <w:t>Mean</w:t>
-            </w:r>
-          </w:p>
-        </w:tc>
-        <w:tc>
-          <w:tcPr>
-            <w:tcW w:w="720" w:type="dxa"/>
-            <w:tcBorders>
-              <w:top w:val="single" w:sz="4" w:space="0" w:color="BFBFBF"/>
-              <w:left w:val="single" w:sz="4" w:space="0" w:color="BFBFBF"/>
-              <w:bottom w:val="single" w:sz="4" w:space="0" w:color="BFBFBF"/>
-              <w:right w:val="single" w:sz="4" w:space="0" w:color="BFBFBF"/>
-            </w:tcBorders>
-            <w:shd w:val="clear" w:color="auto" w:fill="9D9D9D"/>
-          </w:tcPr>
-          <w:p>
-            <w:pPr>
-              <w:keepLines/>
-              <w:widowControl w:val="0"/>
-              <w:autoSpaceDE w:val="0"/>
-              <w:autoSpaceDN w:val="0"/>
-              <w:adjustRightInd w:val="0"/>
-              <w:ind w:right="115"/>
-              <w:jc w:val="center"/>
+            </w:pPr>
+            <w:r>
               <w:rPr>
                 <w:rFonts w:cs="Times New Roman"/>
                 <w:b/>
@@ -9490,8 +9402,30 @@
                 <w:sz w:val="18"/>
                 <w:szCs w:val="18"/>
               </w:rPr>
-            </w:pPr>
-            <w:r>
+              <w:t>IM</w:t>
+            </w:r>
+          </w:p>
+        </w:tc>
+        <w:tc>
+          <w:tcPr>
+            <w:tcW w:w="810" w:type="dxa"/>
+            <w:tcBorders>
+              <w:top w:val="single" w:sz="4" w:space="0" w:color="BFBFBF"/>
+              <w:left w:val="single" w:sz="4" w:space="0" w:color="BFBFBF"/>
+              <w:bottom w:val="single" w:sz="4" w:space="0" w:color="BFBFBF"/>
+              <w:right w:val="single" w:sz="4" w:space="0" w:color="BFBFBF"/>
+            </w:tcBorders>
+            <w:shd w:val="clear" w:color="auto" w:fill="9D9D9D"/>
+          </w:tcPr>
+          <w:p>
+            <w:pPr>
+              <w:keepLines/>
+              <w:widowControl w:val="0"/>
+              <w:autoSpaceDE w:val="0"/>
+              <w:autoSpaceDN w:val="0"/>
+              <w:adjustRightInd w:val="0"/>
+              <w:ind w:right="115"/>
+              <w:jc w:val="center"/>
               <w:rPr>
                 <w:rFonts w:cs="Times New Roman"/>
                 <w:b/>
@@ -9500,30 +9434,8 @@
                 <w:sz w:val="18"/>
                 <w:szCs w:val="18"/>
               </w:rPr>
-              <w:t>IM</w:t>
-            </w:r>
-          </w:p>
-        </w:tc>
-        <w:tc>
-          <w:tcPr>
-            <w:tcW w:w="810" w:type="dxa"/>
-            <w:tcBorders>
-              <w:top w:val="single" w:sz="4" w:space="0" w:color="BFBFBF"/>
-              <w:left w:val="single" w:sz="4" w:space="0" w:color="BFBFBF"/>
-              <w:bottom w:val="single" w:sz="4" w:space="0" w:color="BFBFBF"/>
-              <w:right w:val="single" w:sz="4" w:space="0" w:color="BFBFBF"/>
-            </w:tcBorders>
-            <w:shd w:val="clear" w:color="auto" w:fill="9D9D9D"/>
-          </w:tcPr>
-          <w:p>
-            <w:pPr>
-              <w:keepLines/>
-              <w:widowControl w:val="0"/>
-              <w:autoSpaceDE w:val="0"/>
-              <w:autoSpaceDN w:val="0"/>
-              <w:adjustRightInd w:val="0"/>
-              <w:ind w:right="115"/>
-              <w:jc w:val="center"/>
+            </w:pPr>
+            <w:r>
               <w:rPr>
                 <w:rFonts w:cs="Times New Roman"/>
                 <w:b/>
@@ -9532,8 +9444,18 @@
                 <w:sz w:val="18"/>
                 <w:szCs w:val="18"/>
               </w:rPr>
-            </w:pPr>
-            <w:r>
+              <w:t>Dept</w:t>
+            </w:r>
+          </w:p>
+          <w:p>
+            <w:pPr>
+              <w:keepLines/>
+              <w:widowControl w:val="0"/>
+              <w:autoSpaceDE w:val="0"/>
+              <w:autoSpaceDN w:val="0"/>
+              <w:adjustRightInd w:val="0"/>
+              <w:ind w:right="115"/>
+              <w:jc w:val="center"/>
               <w:rPr>
                 <w:rFonts w:cs="Times New Roman"/>
                 <w:b/>
@@ -9542,18 +9464,8 @@
                 <w:sz w:val="18"/>
                 <w:szCs w:val="18"/>
               </w:rPr>
-              <w:t>Dept</w:t>
-            </w:r>
-          </w:p>
-          <w:p>
-            <w:pPr>
-              <w:keepLines/>
-              <w:widowControl w:val="0"/>
-              <w:autoSpaceDE w:val="0"/>
-              <w:autoSpaceDN w:val="0"/>
-              <w:adjustRightInd w:val="0"/>
-              <w:ind w:right="115"/>
-              <w:jc w:val="center"/>
+            </w:pPr>
+            <w:r>
               <w:rPr>
                 <w:rFonts w:cs="Times New Roman"/>
                 <w:b/>
@@ -9562,8 +9474,30 @@
                 <w:sz w:val="18"/>
                 <w:szCs w:val="18"/>
               </w:rPr>
-            </w:pPr>
-            <w:r>
+              <w:t>Mean</w:t>
+            </w:r>
+          </w:p>
+        </w:tc>
+        <w:tc>
+          <w:tcPr>
+            <w:tcW w:w="720" w:type="dxa"/>
+            <w:tcBorders>
+              <w:top w:val="single" w:sz="4" w:space="0" w:color="BFBFBF"/>
+              <w:left w:val="single" w:sz="4" w:space="0" w:color="BFBFBF"/>
+              <w:bottom w:val="single" w:sz="4" w:space="0" w:color="BFBFBF"/>
+              <w:right w:val="single" w:sz="4" w:space="0" w:color="BFBFBF"/>
+            </w:tcBorders>
+            <w:shd w:val="clear" w:color="auto" w:fill="9D9D9D"/>
+          </w:tcPr>
+          <w:p>
+            <w:pPr>
+              <w:keepLines/>
+              <w:widowControl w:val="0"/>
+              <w:autoSpaceDE w:val="0"/>
+              <w:autoSpaceDN w:val="0"/>
+              <w:adjustRightInd w:val="0"/>
+              <w:ind w:right="115"/>
+              <w:jc w:val="center"/>
               <w:rPr>
                 <w:rFonts w:cs="Times New Roman"/>
                 <w:b/>
@@ -9572,30 +9506,8 @@
                 <w:sz w:val="18"/>
                 <w:szCs w:val="18"/>
               </w:rPr>
-              <w:t>Mean</w:t>
-            </w:r>
-          </w:p>
-        </w:tc>
-        <w:tc>
-          <w:tcPr>
-            <w:tcW w:w="720" w:type="dxa"/>
-            <w:tcBorders>
-              <w:top w:val="single" w:sz="4" w:space="0" w:color="BFBFBF"/>
-              <w:left w:val="single" w:sz="4" w:space="0" w:color="BFBFBF"/>
-              <w:bottom w:val="single" w:sz="4" w:space="0" w:color="BFBFBF"/>
-              <w:right w:val="single" w:sz="4" w:space="0" w:color="BFBFBF"/>
-            </w:tcBorders>
-            <w:shd w:val="clear" w:color="auto" w:fill="9D9D9D"/>
-          </w:tcPr>
-          <w:p>
-            <w:pPr>
-              <w:keepLines/>
-              <w:widowControl w:val="0"/>
-              <w:autoSpaceDE w:val="0"/>
-              <w:autoSpaceDN w:val="0"/>
-              <w:adjustRightInd w:val="0"/>
-              <w:ind w:right="115"/>
-              <w:jc w:val="center"/>
+            </w:pPr>
+            <w:r>
               <w:rPr>
                 <w:rFonts w:cs="Times New Roman"/>
                 <w:b/>
@@ -9604,8 +9516,18 @@
                 <w:sz w:val="18"/>
                 <w:szCs w:val="18"/>
               </w:rPr>
-            </w:pPr>
-            <w:r>
+              <w:t>Dept</w:t>
+            </w:r>
+          </w:p>
+          <w:p>
+            <w:pPr>
+              <w:keepLines/>
+              <w:widowControl w:val="0"/>
+              <w:autoSpaceDE w:val="0"/>
+              <w:autoSpaceDN w:val="0"/>
+              <w:adjustRightInd w:val="0"/>
+              <w:ind w:right="115"/>
+              <w:jc w:val="center"/>
               <w:rPr>
                 <w:rFonts w:cs="Times New Roman"/>
                 <w:b/>
@@ -9614,18 +9536,8 @@
                 <w:sz w:val="18"/>
                 <w:szCs w:val="18"/>
               </w:rPr>
-              <w:t>Dept</w:t>
-            </w:r>
-          </w:p>
-          <w:p>
-            <w:pPr>
-              <w:keepLines/>
-              <w:widowControl w:val="0"/>
-              <w:autoSpaceDE w:val="0"/>
-              <w:autoSpaceDN w:val="0"/>
-              <w:adjustRightInd w:val="0"/>
-              <w:ind w:right="115"/>
-              <w:jc w:val="center"/>
+            </w:pPr>
+            <w:r>
               <w:rPr>
                 <w:rFonts w:cs="Times New Roman"/>
                 <w:b/>
@@ -9634,8 +9546,30 @@
                 <w:sz w:val="18"/>
                 <w:szCs w:val="18"/>
               </w:rPr>
-            </w:pPr>
-            <w:r>
+              <w:t>IM</w:t>
+            </w:r>
+          </w:p>
+        </w:tc>
+        <w:tc>
+          <w:tcPr>
+            <w:tcW w:w="833" w:type="dxa"/>
+            <w:tcBorders>
+              <w:top w:val="single" w:sz="4" w:space="0" w:color="BFBFBF"/>
+              <w:left w:val="single" w:sz="4" w:space="0" w:color="BFBFBF"/>
+              <w:bottom w:val="single" w:sz="4" w:space="0" w:color="BFBFBF"/>
+              <w:right w:val="single" w:sz="4" w:space="0" w:color="BFBFBF"/>
+            </w:tcBorders>
+            <w:shd w:val="clear" w:color="auto" w:fill="9D9D9D"/>
+          </w:tcPr>
+          <w:p>
+            <w:pPr>
+              <w:keepLines/>
+              <w:widowControl w:val="0"/>
+              <w:autoSpaceDE w:val="0"/>
+              <w:autoSpaceDN w:val="0"/>
+              <w:adjustRightInd w:val="0"/>
+              <w:ind w:right="115"/>
+              <w:jc w:val="center"/>
               <w:rPr>
                 <w:rFonts w:cs="Times New Roman"/>
                 <w:b/>
@@ -9644,30 +9578,8 @@
                 <w:sz w:val="18"/>
                 <w:szCs w:val="18"/>
               </w:rPr>
-              <w:t>IM</w:t>
-            </w:r>
-          </w:p>
-        </w:tc>
-        <w:tc>
-          <w:tcPr>
-            <w:tcW w:w="833" w:type="dxa"/>
-            <w:tcBorders>
-              <w:top w:val="single" w:sz="4" w:space="0" w:color="BFBFBF"/>
-              <w:left w:val="single" w:sz="4" w:space="0" w:color="BFBFBF"/>
-              <w:bottom w:val="single" w:sz="4" w:space="0" w:color="BFBFBF"/>
-              <w:right w:val="single" w:sz="4" w:space="0" w:color="BFBFBF"/>
-            </w:tcBorders>
-            <w:shd w:val="clear" w:color="auto" w:fill="9D9D9D"/>
-          </w:tcPr>
-          <w:p>
-            <w:pPr>
-              <w:keepLines/>
-              <w:widowControl w:val="0"/>
-              <w:autoSpaceDE w:val="0"/>
-              <w:autoSpaceDN w:val="0"/>
-              <w:adjustRightInd w:val="0"/>
-              <w:ind w:right="115"/>
-              <w:jc w:val="center"/>
+            </w:pPr>
+            <w:r>
               <w:rPr>
                 <w:rFonts w:cs="Times New Roman"/>
                 <w:b/>
@@ -9676,8 +9588,18 @@
                 <w:sz w:val="18"/>
                 <w:szCs w:val="18"/>
               </w:rPr>
-            </w:pPr>
-            <w:r>
+              <w:t>College</w:t>
+            </w:r>
+          </w:p>
+          <w:p>
+            <w:pPr>
+              <w:keepLines/>
+              <w:widowControl w:val="0"/>
+              <w:autoSpaceDE w:val="0"/>
+              <w:autoSpaceDN w:val="0"/>
+              <w:adjustRightInd w:val="0"/>
+              <w:ind w:right="115"/>
+              <w:jc w:val="center"/>
               <w:rPr>
                 <w:rFonts w:cs="Times New Roman"/>
                 <w:b/>
@@ -9686,18 +9608,8 @@
                 <w:sz w:val="18"/>
                 <w:szCs w:val="18"/>
               </w:rPr>
-              <w:t>College</w:t>
-            </w:r>
-          </w:p>
-          <w:p>
-            <w:pPr>
-              <w:keepLines/>
-              <w:widowControl w:val="0"/>
-              <w:autoSpaceDE w:val="0"/>
-              <w:autoSpaceDN w:val="0"/>
-              <w:adjustRightInd w:val="0"/>
-              <w:ind w:right="115"/>
-              <w:jc w:val="center"/>
+            </w:pPr>
+            <w:r>
               <w:rPr>
                 <w:rFonts w:cs="Times New Roman"/>
                 <w:b/>
@@ -9706,8 +9618,30 @@
                 <w:sz w:val="18"/>
                 <w:szCs w:val="18"/>
               </w:rPr>
-            </w:pPr>
-            <w:r>
+              <w:t>Mean</w:t>
+            </w:r>
+          </w:p>
+        </w:tc>
+        <w:tc>
+          <w:tcPr>
+            <w:tcW w:w="834" w:type="dxa"/>
+            <w:tcBorders>
+              <w:top w:val="single" w:sz="4" w:space="0" w:color="BFBFBF"/>
+              <w:left w:val="single" w:sz="4" w:space="0" w:color="BFBFBF"/>
+              <w:bottom w:val="single" w:sz="4" w:space="0" w:color="BFBFBF"/>
+              <w:right w:val="single" w:sz="4" w:space="0" w:color="BFBFBF"/>
+            </w:tcBorders>
+            <w:shd w:val="clear" w:color="auto" w:fill="9D9D9D"/>
+          </w:tcPr>
+          <w:p>
+            <w:pPr>
+              <w:keepLines/>
+              <w:widowControl w:val="0"/>
+              <w:autoSpaceDE w:val="0"/>
+              <w:autoSpaceDN w:val="0"/>
+              <w:adjustRightInd w:val="0"/>
+              <w:ind w:right="115"/>
+              <w:jc w:val="center"/>
               <w:rPr>
                 <w:rFonts w:cs="Times New Roman"/>
                 <w:b/>
@@ -9716,30 +9650,8 @@
                 <w:sz w:val="18"/>
                 <w:szCs w:val="18"/>
               </w:rPr>
-              <w:t>Mean</w:t>
-            </w:r>
-          </w:p>
-        </w:tc>
-        <w:tc>
-          <w:tcPr>
-            <w:tcW w:w="834" w:type="dxa"/>
-            <w:tcBorders>
-              <w:top w:val="single" w:sz="4" w:space="0" w:color="BFBFBF"/>
-              <w:left w:val="single" w:sz="4" w:space="0" w:color="BFBFBF"/>
-              <w:bottom w:val="single" w:sz="4" w:space="0" w:color="BFBFBF"/>
-              <w:right w:val="single" w:sz="4" w:space="0" w:color="BFBFBF"/>
-            </w:tcBorders>
-            <w:shd w:val="clear" w:color="auto" w:fill="9D9D9D"/>
-          </w:tcPr>
-          <w:p>
-            <w:pPr>
-              <w:keepLines/>
-              <w:widowControl w:val="0"/>
-              <w:autoSpaceDE w:val="0"/>
-              <w:autoSpaceDN w:val="0"/>
-              <w:adjustRightInd w:val="0"/>
-              <w:ind w:right="115"/>
-              <w:jc w:val="center"/>
+            </w:pPr>
+            <w:r>
               <w:rPr>
                 <w:rFonts w:cs="Times New Roman"/>
                 <w:b/>
@@ -9748,8 +9660,18 @@
                 <w:sz w:val="18"/>
                 <w:szCs w:val="18"/>
               </w:rPr>
-            </w:pPr>
-            <w:r>
+              <w:t>College</w:t>
+            </w:r>
+          </w:p>
+          <w:p>
+            <w:pPr>
+              <w:keepLines/>
+              <w:widowControl w:val="0"/>
+              <w:autoSpaceDE w:val="0"/>
+              <w:autoSpaceDN w:val="0"/>
+              <w:adjustRightInd w:val="0"/>
+              <w:ind w:right="115"/>
+              <w:jc w:val="center"/>
               <w:rPr>
                 <w:rFonts w:cs="Times New Roman"/>
                 <w:b/>
@@ -9758,18 +9680,8 @@
                 <w:sz w:val="18"/>
                 <w:szCs w:val="18"/>
               </w:rPr>
-              <w:t>College</w:t>
-            </w:r>
-          </w:p>
-          <w:p>
-            <w:pPr>
-              <w:keepLines/>
-              <w:widowControl w:val="0"/>
-              <w:autoSpaceDE w:val="0"/>
-              <w:autoSpaceDN w:val="0"/>
-              <w:adjustRightInd w:val="0"/>
-              <w:ind w:right="115"/>
-              <w:jc w:val="center"/>
+            </w:pPr>
+            <w:r>
               <w:rPr>
                 <w:rFonts w:cs="Times New Roman"/>
                 <w:b/>
@@ -9778,16 +9690,6 @@
                 <w:sz w:val="18"/>
                 <w:szCs w:val="18"/>
               </w:rPr>
-            </w:pPr>
-            <w:r>
-              <w:rPr>
-                <w:rFonts w:cs="Times New Roman"/>
-                <w:b/>
-                <w:bCs/>
-                <w:color w:val="FFFFFF"/>
-                <w:sz w:val="18"/>
-                <w:szCs w:val="18"/>
-              </w:rPr>
               <w:t>IM</w:t>
             </w:r>
           </w:p>
@@ -10804,27 +10706,7 @@
                 <w:sz w:val="20"/>
                 <w:szCs w:val="20"/>
               </w:rPr>
-              <w:t>The instructor maintained clear standards for response and availability (</w:t>
-            </w:r>
-            <w:proofErr w:type="gramStart"/>
-            <w:r>
-              <w:rPr>
-                <w:rFonts w:cs="Times New Roman"/>
-                <w:color w:val="000000"/>
-                <w:sz w:val="20"/>
-                <w:szCs w:val="20"/>
-              </w:rPr>
-              <w:t>e.g.</w:t>
-            </w:r>
-            <w:proofErr w:type="gramEnd"/>
-            <w:r>
-              <w:rPr>
-                <w:rFonts w:cs="Times New Roman"/>
-                <w:color w:val="000000"/>
-                <w:sz w:val="20"/>
-                <w:szCs w:val="20"/>
-              </w:rPr>
-              <w:t xml:space="preserve"> turnaround time for email, office hours, etc.)</w:t>
+              <w:t>The instructor maintained clear standards for response and availability (e.g. turnaround time for email, office hours, etc.)</w:t>
             </w:r>
           </w:p>
         </w:tc>
@@ -13599,23 +13481,7 @@
           <w:rFonts w:cs="Times New Roman"/>
           <w:color w:val="000000"/>
         </w:rPr>
-        <w:t xml:space="preserve">This section is for those units where faculty are expected to develop portfolios in which they document excellence in educational scholarship, </w:t>
-      </w:r>
-      <w:proofErr w:type="gramStart"/>
-      <w:r>
-        <w:rPr>
-          <w:rFonts w:cs="Times New Roman"/>
-          <w:color w:val="000000"/>
-        </w:rPr>
-        <w:t>leadership</w:t>
-      </w:r>
-      <w:proofErr w:type="gramEnd"/>
-      <w:r>
-        <w:rPr>
-          <w:rFonts w:cs="Times New Roman"/>
-          <w:color w:val="000000"/>
-        </w:rPr>
-        <w:t xml:space="preserve"> and service.  If you are in one of these units, include a summary of the recommended portfolio, if available. The full portfolio should be available off-line and may be requested for review.</w:t>
+        <w:t>This section is for those units where faculty are expected to develop portfolios in which they document excellence in educational scholarship, leadership and service.  If you are in one of these units, include a summary of the recommended portfolio, if available. The full portfolio should be available off-line and may be requested for review.</w:t>
       </w:r>
     </w:p>
     <w:p>
@@ -13776,23 +13642,7 @@
           <w:rFonts w:cs="Times New Roman"/>
           <w:color w:val="000000"/>
         </w:rPr>
-        <w:t xml:space="preserve">. You should indicate with an asterisk on your role that a </w:t>
-      </w:r>
-      <w:proofErr w:type="gramStart"/>
-      <w:r>
-        <w:rPr>
-          <w:rFonts w:cs="Times New Roman"/>
-          <w:color w:val="000000"/>
-        </w:rPr>
-        <w:t>Master’s</w:t>
-      </w:r>
-      <w:proofErr w:type="gramEnd"/>
-      <w:r>
-        <w:rPr>
-          <w:rFonts w:cs="Times New Roman"/>
-          <w:color w:val="000000"/>
-        </w:rPr>
-        <w:t xml:space="preserve"> committee was a non-thesis option. For active committees please indicate the anticipated completion date. When serving in a committee as a Co-Chair, please indicate the percentage level of responsibility.</w:t>
+        <w:t>. You should indicate with an asterisk on your role that a Master’s committee was a non-thesis option. For active committees please indicate the anticipated completion date. When serving in a committee as a Co-Chair, please indicate the percentage level of responsibility.</w:t>
       </w:r>
     </w:p>
     <w:p>
@@ -14269,23 +14119,7 @@
           <w:rFonts w:cs="Times New Roman"/>
           <w:color w:val="000000"/>
         </w:rPr>
-        <w:t xml:space="preserve"> explain your research/creative contribution to your discipline.  </w:t>
-      </w:r>
-      <w:proofErr w:type="gramStart"/>
-      <w:r>
-        <w:rPr>
-          <w:rFonts w:cs="Times New Roman"/>
-          <w:color w:val="000000"/>
-        </w:rPr>
-        <w:t>Describe briefly</w:t>
-      </w:r>
-      <w:proofErr w:type="gramEnd"/>
-      <w:r>
-        <w:rPr>
-          <w:rFonts w:cs="Times New Roman"/>
-          <w:color w:val="000000"/>
-        </w:rPr>
-        <w:t xml:space="preserve"> the overall area within which your research/creative program falls and how your publications, creative work, research projects, grants, fellowships, extension works, etc., reflect your research/creative program and your achievements. If applicable, describe how your research supports inclusive excellence or highlights or addresses inequalities. There is no need to cite specific works or grants listed elsewhere in the packet.  Simply reference works published, exhibited, or supported by various sources.  Please address the quality of the journals in which you publish and the impact of your research/creative program. Please characterize the nature and extent of your contributions to major publications of which you are not the sole author or senior/principal author.</w:t>
+        <w:t xml:space="preserve"> explain your research/creative contribution to your discipline.  Describe briefly the overall area within which your research/creative program falls and how your publications, creative work, research projects, grants, fellowships, extension works, etc., reflect your research/creative program and your achievements. If applicable, describe how your research supports inclusive excellence or highlights or addresses inequalities. There is no need to cite specific works or grants listed elsewhere in the packet.  Simply reference works published, exhibited, or supported by various sources.  Please address the quality of the journals in which you publish and the impact of your research/creative program. Please characterize the nature and extent of your contributions to major publications of which you are not the sole author or senior/principal author.</w:t>
       </w:r>
     </w:p>
     <w:p>
@@ -14377,23 +14211,7 @@
           <w:color w:val="000000"/>
         </w:rPr>
         <w:lastRenderedPageBreak/>
-        <w:t xml:space="preserve">audio/visual materials developed, software written, cultivars developed, or other similar creative works, including dates. Include published critical reviews of these creative works in this section. Create a subheading for PowerPoint presentations, if applicable. Refer to instructional and informational presentations that may be delivered numerous times as “Instructional Multimedia Presentations” rather than “PowerPoint Presentations.” Do not list </w:t>
-      </w:r>
-      <w:proofErr w:type="gramStart"/>
-      <w:r>
-        <w:rPr>
-          <w:rFonts w:cs="Times New Roman"/>
-          <w:color w:val="000000"/>
-        </w:rPr>
-        <w:t>individually, but</w:t>
-      </w:r>
-      <w:proofErr w:type="gramEnd"/>
-      <w:r>
-        <w:rPr>
-          <w:rFonts w:cs="Times New Roman"/>
-          <w:color w:val="000000"/>
-        </w:rPr>
-        <w:t xml:space="preserve"> summarize for each year. Create a subheading for materials developed in support of web-based communication and teaching, such as Webinars, if applicable.</w:t>
+        <w:t>audio/visual materials developed, software written, cultivars developed, or other similar creative works, including dates. Include published critical reviews of these creative works in this section. Create a subheading for PowerPoint presentations, if applicable. Refer to instructional and informational presentations that may be delivered numerous times as “Instructional Multimedia Presentations” rather than “PowerPoint Presentations.” Do not list individually, but summarize for each year. Create a subheading for materials developed in support of web-based communication and teaching, such as Webinars, if applicable.</w:t>
       </w:r>
     </w:p>
     <w:p>
@@ -15201,23 +15019,7 @@
           <w:rFonts w:cs="Times New Roman"/>
           <w:color w:val="000000"/>
         </w:rPr>
-        <w:t xml:space="preserve">A publication is defined as accepted if it has been finally accepted for publication by an editorial board or similar entity empowered to authorize </w:t>
-      </w:r>
-      <w:proofErr w:type="gramStart"/>
-      <w:r>
-        <w:rPr>
-          <w:rFonts w:cs="Times New Roman"/>
-          <w:color w:val="000000"/>
-        </w:rPr>
-        <w:t>publication, and</w:t>
-      </w:r>
-      <w:proofErr w:type="gramEnd"/>
-      <w:r>
-        <w:rPr>
-          <w:rFonts w:cs="Times New Roman"/>
-          <w:color w:val="000000"/>
-        </w:rPr>
-        <w:t xml:space="preserve"> will appear in print in the future.</w:t>
+        <w:t>A publication is defined as accepted if it has been finally accepted for publication by an editorial board or similar entity empowered to authorize publication, and will appear in print in the future.</w:t>
       </w:r>
     </w:p>
     <w:p>
@@ -15425,23 +15227,7 @@
           <w:color w:val="000000"/>
         </w:rPr>
         <w:tab/>
-        <w:t xml:space="preserve">Graduate students, post-docs, residents, </w:t>
-      </w:r>
-      <w:proofErr w:type="gramStart"/>
-      <w:r>
-        <w:rPr>
-          <w:rFonts w:cs="Times New Roman"/>
-          <w:color w:val="000000"/>
-        </w:rPr>
-        <w:t>fellows</w:t>
-      </w:r>
-      <w:proofErr w:type="gramEnd"/>
-      <w:r>
-        <w:rPr>
-          <w:rFonts w:cs="Times New Roman"/>
-          <w:color w:val="000000"/>
-        </w:rPr>
-        <w:t xml:space="preserve"> and interns listed as authors should be identified using the key.  </w:t>
+        <w:t xml:space="preserve">Graduate students, post-docs, residents, fellows and interns listed as authors should be identified using the key.  </w:t>
       </w:r>
     </w:p>
     <w:p>
@@ -16450,21 +16236,12 @@
           <w:color w:val="000000"/>
         </w:rPr>
       </w:pPr>
-      <w:proofErr w:type="spellStart"/>
-      <w:r>
-        <w:rPr>
-          <w:rFonts w:cs="Times New Roman"/>
-          <w:color w:val="000000"/>
-        </w:rPr>
-        <w:t>i</w:t>
-      </w:r>
-      <w:proofErr w:type="spellEnd"/>
-      <w:r>
-        <w:rPr>
-          <w:rFonts w:cs="Times New Roman"/>
-          <w:color w:val="000000"/>
-        </w:rPr>
-        <w:t>.</w:t>
+      <w:r>
+        <w:rPr>
+          <w:rFonts w:cs="Times New Roman"/>
+          <w:color w:val="000000"/>
+        </w:rPr>
+        <w:t>i.</w:t>
       </w:r>
       <w:r>
         <w:rPr>
@@ -16761,23 +16538,7 @@
           <w:rFonts w:cs="Times New Roman"/>
           <w:color w:val="000000"/>
         </w:rPr>
-        <w:t xml:space="preserve">For cases involving a second promotion at UF, include since your last promotion. For cases involving tenure and promotion, or a first promotion at UF, include since hire at UF. Work completed prior to your hire at UF may be included in Section 34. The entries must specify if the presentation was invited. In determining which sub-category to use, consider the target audience, location of the presentation, type of conference, etc. “International” refers to presentations at locations outside of the United States and/or international societies hosting the event in the United States. “Local” refers to scholarly talks provided within the UF or Gainesville community. This section should include only presentations </w:t>
-      </w:r>
-      <w:proofErr w:type="gramStart"/>
-      <w:r>
-        <w:rPr>
-          <w:rFonts w:cs="Times New Roman"/>
-          <w:color w:val="000000"/>
-        </w:rPr>
-        <w:t>actually given</w:t>
-      </w:r>
-      <w:proofErr w:type="gramEnd"/>
-      <w:r>
-        <w:rPr>
-          <w:rFonts w:cs="Times New Roman"/>
-          <w:color w:val="000000"/>
-        </w:rPr>
-        <w:t xml:space="preserve"> by the candidate. Lectures, speeches, or posters presented by postdoctoral associates, graduate students, or others under your supervision and where you were listed as a co-author but not co-presenter should be summarized or discussed in Section 9. </w:t>
+        <w:t xml:space="preserve">For cases involving a second promotion at UF, include since your last promotion. For cases involving tenure and promotion, or a first promotion at UF, include since hire at UF. Work completed prior to your hire at UF may be included in Section 34. The entries must specify if the presentation was invited. In determining which sub-category to use, consider the target audience, location of the presentation, type of conference, etc. “International” refers to presentations at locations outside of the United States and/or international societies hosting the event in the United States. “Local” refers to scholarly talks provided within the UF or Gainesville community. This section should include only presentations actually given by the candidate. Lectures, speeches, or posters presented by postdoctoral associates, graduate students, or others under your supervision and where you were listed as a co-author but not co-presenter should be summarized or discussed in Section 9. </w:t>
       </w:r>
       <w:r>
         <w:rPr>
@@ -16786,27 +16547,7 @@
           <w:bCs/>
           <w:color w:val="000000"/>
         </w:rPr>
-        <w:t xml:space="preserve">Write “None” in every category and subcategory for which there are no entries. NOTE: If you have entered your lectures, </w:t>
-      </w:r>
-      <w:proofErr w:type="gramStart"/>
-      <w:r>
-        <w:rPr>
-          <w:rFonts w:cs="Times New Roman"/>
-          <w:b/>
-          <w:bCs/>
-          <w:color w:val="000000"/>
-        </w:rPr>
-        <w:t>speeches</w:t>
-      </w:r>
-      <w:proofErr w:type="gramEnd"/>
-      <w:r>
-        <w:rPr>
-          <w:rFonts w:cs="Times New Roman"/>
-          <w:b/>
-          <w:bCs/>
-          <w:color w:val="000000"/>
-        </w:rPr>
-        <w:t xml:space="preserve"> or posters into the OPT self-service module, they will auto-populate in this section and display only active categories.</w:t>
+        <w:t>Write “None” in every category and subcategory for which there are no entries. NOTE: If you have entered your lectures, speeches or posters into the OPT self-service module, they will auto-populate in this section and display only active categories.</w:t>
       </w:r>
     </w:p>
     <w:p>
@@ -17298,27 +17039,7 @@
           <w:bCs/>
           <w:color w:val="000000"/>
         </w:rPr>
-        <w:t xml:space="preserve">. Please update, </w:t>
-      </w:r>
-      <w:proofErr w:type="gramStart"/>
-      <w:r>
-        <w:rPr>
-          <w:rFonts w:cs="Times New Roman"/>
-          <w:b/>
-          <w:bCs/>
-          <w:color w:val="000000"/>
-        </w:rPr>
-        <w:t>correct</w:t>
-      </w:r>
-      <w:proofErr w:type="gramEnd"/>
-      <w:r>
-        <w:rPr>
-          <w:rFonts w:cs="Times New Roman"/>
-          <w:b/>
-          <w:bCs/>
-          <w:color w:val="000000"/>
-        </w:rPr>
-        <w:t xml:space="preserve"> or add information as necessary.</w:t>
+        <w:t>. Please update, correct or add information as necessary.</w:t>
       </w:r>
       <w:r>
         <w:rPr>
@@ -18934,7 +18655,6 @@
                 <w:color w:val="000000"/>
               </w:rPr>
             </w:pPr>
-            <w:proofErr w:type="spellStart"/>
             <w:r>
               <w:rPr>
                 <w:rFonts w:cs="Times New Roman"/>
@@ -18942,7 +18662,6 @@
               </w:rPr>
               <w:t>CoInvestigator</w:t>
             </w:r>
-            <w:proofErr w:type="spellEnd"/>
           </w:p>
         </w:tc>
         <w:tc>
@@ -19634,23 +19353,7 @@
           <w:rFonts w:cs="Times New Roman"/>
           <w:color w:val="000000"/>
         </w:rPr>
-        <w:t xml:space="preserve">2.  Provide an overall Summary, by Role, of the information from the list in a.1. </w:t>
-      </w:r>
-      <w:proofErr w:type="gramStart"/>
-      <w:r>
-        <w:rPr>
-          <w:rFonts w:cs="Times New Roman"/>
-          <w:color w:val="000000"/>
-        </w:rPr>
-        <w:t>above;</w:t>
-      </w:r>
-      <w:proofErr w:type="gramEnd"/>
-      <w:r>
-        <w:rPr>
-          <w:rFonts w:cs="Times New Roman"/>
-          <w:color w:val="000000"/>
-        </w:rPr>
-        <w:t xml:space="preserve"> include only those amounts allocated to the candidate, not the total award, divided as direct and indirect costs. For assistance with these values, please run the ‘Sponsored Project Portfolio Report (2007 - Present)’ report available at this path: Enterprise Analytics &gt; Sponsored Program Information &gt; Awards &gt; Sponsored Project Portfolio Report (2007 - Present).</w:t>
+        <w:t>2.  Provide an overall Summary, by Role, of the information from the list in a.1. above; include only those amounts allocated to the candidate, not the total award, divided as direct and indirect costs. For assistance with these values, please run the ‘Sponsored Project Portfolio Report (2007 - Present)’ report available at this path: Enterprise Analytics &gt; Sponsored Program Information &gt; Awards &gt; Sponsored Project Portfolio Report (2007 - Present).</w:t>
       </w:r>
     </w:p>
     <w:p>
@@ -21980,23 +21683,7 @@
           <w:rFonts w:cs="Times New Roman"/>
           <w:color w:val="000000"/>
         </w:rPr>
-        <w:t xml:space="preserve">Briefly describe your international teaching, research, and service activities </w:t>
-      </w:r>
-      <w:proofErr w:type="gramStart"/>
-      <w:r>
-        <w:rPr>
-          <w:rFonts w:cs="Times New Roman"/>
-          <w:color w:val="000000"/>
-        </w:rPr>
-        <w:t>in light of</w:t>
-      </w:r>
-      <w:proofErr w:type="gramEnd"/>
-      <w:r>
-        <w:rPr>
-          <w:rFonts w:cs="Times New Roman"/>
-          <w:color w:val="000000"/>
-        </w:rPr>
-        <w:t xml:space="preserve"> their significance for your scholarly career, including your rationale and goals for engagement in international activities, and any outcomes or impact resulting from your international engagement. This section allows you to summarize and attach significance to your international work; do not list items, or repeat items noted elsewhere except to summarize or reference their impact.</w:t>
+        <w:t>Briefly describe your international teaching, research, and service activities in light of their significance for your scholarly career, including your rationale and goals for engagement in international activities, and any outcomes or impact resulting from your international engagement. This section allows you to summarize and attach significance to your international work; do not list items, or repeat items noted elsewhere except to summarize or reference their impact.</w:t>
       </w:r>
     </w:p>
     <w:p>
@@ -24748,7 +24435,7 @@
   <w:abstractNum w:abstractNumId="5" w15:restartNumberingAfterBreak="0">
     <w:nsid w:val="56C75080"/>
     <w:multiLevelType w:val="multilevel"/>
-    <w:tmpl w:val="792E3568"/>
+    <w:tmpl w:val="77846628"/>
     <w:lvl w:ilvl="0">
       <w:start w:val="1"/>
       <w:numFmt w:val="decimal"/>
@@ -24775,12 +24462,6 @@
       <w:pPr>
         <w:ind w:left="806" w:hanging="360"/>
       </w:pPr>
-      <w:rPr>
-        <w:rFonts w:ascii="Arial" w:hAnsi="Arial" w:cs="Arial" w:hint="default"/>
-        <w:color w:val="000000"/>
-        <w:sz w:val="24"/>
-        <w:szCs w:val="24"/>
-      </w:rPr>
     </w:lvl>
     <w:lvl w:ilvl="2">
       <w:start w:val="1"/>
@@ -25879,7 +25560,7 @@
     <w:uiPriority w:val="9"/>
     <w:unhideWhenUsed/>
     <w:qFormat/>
-    <w:rsid w:val="00BB3349"/>
+    <w:rsid w:val="00247FD2"/>
     <w:pPr>
       <w:widowControl w:val="0"/>
       <w:numPr>
@@ -25892,7 +25573,7 @@
       <w:autoSpaceDE w:val="0"/>
       <w:autoSpaceDN w:val="0"/>
       <w:adjustRightInd w:val="0"/>
-      <w:spacing w:before="240"/>
+      <w:spacing w:before="240" w:after="120"/>
       <w:outlineLvl w:val="1"/>
     </w:pPr>
     <w:rPr>
@@ -25947,7 +25628,7 @@
     <w:basedOn w:val="DefaultParagraphFont"/>
     <w:link w:val="Heading2"/>
     <w:uiPriority w:val="9"/>
-    <w:rsid w:val="00BB3349"/>
+    <w:rsid w:val="00247FD2"/>
     <w:rPr>
       <w:rFonts w:ascii="Times New Roman" w:hAnsi="Times New Roman" w:cs="Times New Roman"/>
       <w:b/>

</xml_diff>

<commit_message>
add recordings add service narrative draft
</commit_message>
<xml_diff>
--- a/packet_styles.docx
+++ b/packet_styles.docx
@@ -158,23 +158,7 @@
           <w:rFonts w:cs="Times New Roman"/>
           <w:color w:val="000000"/>
         </w:rPr>
-        <w:t xml:space="preserve">This template must be used by all candidates for promotion, </w:t>
-      </w:r>
-      <w:proofErr w:type="gramStart"/>
-      <w:r>
-        <w:rPr>
-          <w:rFonts w:cs="Times New Roman"/>
-          <w:color w:val="000000"/>
-        </w:rPr>
-        <w:t>tenure</w:t>
-      </w:r>
-      <w:proofErr w:type="gramEnd"/>
-      <w:r>
-        <w:rPr>
-          <w:rFonts w:cs="Times New Roman"/>
-          <w:color w:val="000000"/>
-        </w:rPr>
-        <w:t xml:space="preserve"> or permanent status.  </w:t>
+        <w:t xml:space="preserve">This template must be used by all candidates for promotion, tenure or permanent status.  </w:t>
       </w:r>
     </w:p>
     <w:p>
@@ -218,23 +202,7 @@
           <w:rFonts w:cs="Times New Roman"/>
           <w:color w:val="000000"/>
         </w:rPr>
-        <w:t xml:space="preserve">The template includes guidelines on specific content for those portions of the packet that are not </w:t>
-      </w:r>
-      <w:proofErr w:type="gramStart"/>
-      <w:r>
-        <w:rPr>
-          <w:rFonts w:cs="Times New Roman"/>
-          <w:color w:val="000000"/>
-        </w:rPr>
-        <w:t>auto-populated</w:t>
-      </w:r>
-      <w:proofErr w:type="gramEnd"/>
-      <w:r>
-        <w:rPr>
-          <w:rFonts w:cs="Times New Roman"/>
-          <w:color w:val="000000"/>
-        </w:rPr>
-        <w:t xml:space="preserve">. All items in the packet must have the materials in the same order be titled as shown.  </w:t>
+        <w:t xml:space="preserve">The template includes guidelines on specific content for those portions of the packet that are not auto-populated. All items in the packet must have the materials in the same order be titled as shown.  </w:t>
       </w:r>
       <w:r>
         <w:rPr>
@@ -408,7 +376,15 @@
           <w:rFonts w:cs="Times New Roman"/>
           <w:color w:val="000000"/>
         </w:rPr>
-        <w:t xml:space="preserve">NOTE: You are responsible for the completeness and accuracy of all materials in the online packet, including any auto-populated sections. Please be sure to check the accuracy of the information in your packet. </w:t>
+        <w:t xml:space="preserve">NOTE: You are responsible for the completeness and accuracy of all materials in the online </w:t>
+      </w:r>
+      <w:r>
+        <w:rPr>
+          <w:rFonts w:cs="Times New Roman"/>
+          <w:color w:val="000000"/>
+        </w:rPr>
+        <w:lastRenderedPageBreak/>
+        <w:t xml:space="preserve">packet, including any auto-populated sections. Please be sure to check the accuracy of the information in your packet. </w:t>
       </w:r>
     </w:p>
     <w:p>
@@ -445,7 +421,6 @@
         <w:pStyle w:val="Heading1"/>
       </w:pPr>
       <w:r>
-        <w:lastRenderedPageBreak/>
         <w:t>Main OPT Section</w:t>
       </w:r>
     </w:p>
@@ -818,6 +793,7 @@
                       <w:sz w:val="20"/>
                       <w:szCs w:val="20"/>
                     </w:rPr>
+                    <w:lastRenderedPageBreak/>
                     <w:t>Department</w:t>
                   </w:r>
                   <w:r>
@@ -4048,7 +4024,6 @@
                       <w:sz w:val="18"/>
                       <w:szCs w:val="18"/>
                     </w:rPr>
-                    <w:lastRenderedPageBreak/>
                     <w:t xml:space="preserve">Spring 2019 </w:t>
                   </w:r>
                 </w:p>
@@ -5937,7 +5912,6 @@
               <w:autoSpaceDE w:val="0"/>
               <w:autoSpaceDN w:val="0"/>
               <w:adjustRightInd w:val="0"/>
-              <w:spacing w:before="120"/>
               <w:ind w:left="108" w:right="194"/>
               <w:jc w:val="center"/>
               <w:rPr>
@@ -5979,7 +5953,6 @@
               <w:autoSpaceDE w:val="0"/>
               <w:autoSpaceDN w:val="0"/>
               <w:adjustRightInd w:val="0"/>
-              <w:spacing w:before="120"/>
               <w:ind w:left="108" w:right="194"/>
               <w:jc w:val="center"/>
               <w:rPr>
@@ -6021,7 +5994,6 @@
               <w:autoSpaceDE w:val="0"/>
               <w:autoSpaceDN w:val="0"/>
               <w:adjustRightInd w:val="0"/>
-              <w:spacing w:before="120"/>
               <w:ind w:left="108" w:right="194"/>
               <w:jc w:val="center"/>
               <w:rPr>
@@ -6063,7 +6035,6 @@
               <w:autoSpaceDE w:val="0"/>
               <w:autoSpaceDN w:val="0"/>
               <w:adjustRightInd w:val="0"/>
-              <w:spacing w:before="120"/>
               <w:ind w:left="108" w:right="194"/>
               <w:jc w:val="center"/>
               <w:rPr>
@@ -6378,6 +6349,7 @@
                 <w:rFonts w:cs="Times New Roman"/>
                 <w:color w:val="000000"/>
               </w:rPr>
+              <w:lastRenderedPageBreak/>
               <w:t>University of California</w:t>
             </w:r>
           </w:p>
@@ -6635,23 +6607,7 @@
           <w:rFonts w:cs="Times New Roman"/>
           <w:color w:val="000000"/>
         </w:rPr>
-        <w:t xml:space="preserve">List your employment history, with UF employment appearing first.  Please show employer, ranks and administrative positions you held at each place of employment, effective dates of each title and </w:t>
-      </w:r>
-      <w:proofErr w:type="gramStart"/>
-      <w:r>
-        <w:rPr>
-          <w:rFonts w:cs="Times New Roman"/>
-          <w:color w:val="000000"/>
-        </w:rPr>
-        <w:t>whether or not</w:t>
-      </w:r>
-      <w:proofErr w:type="gramEnd"/>
-      <w:r>
-        <w:rPr>
-          <w:rFonts w:cs="Times New Roman"/>
-          <w:color w:val="000000"/>
-        </w:rPr>
-        <w:t xml:space="preserve"> the position was tenured, tenure-accruing, or non-tenure-accruing if employment was with an institution of higher education. Affiliate or, joint appointments should be listed in section 20.</w:t>
+        <w:t>List your employment history, with UF employment appearing first.  Please show employer, ranks and administrative positions you held at each place of employment, effective dates of each title and whether or not the position was tenured, tenure-accruing, or non-tenure-accruing if employment was with an institution of higher education. Affiliate or, joint appointments should be listed in section 20.</w:t>
       </w:r>
     </w:p>
     <w:p>
@@ -7301,7 +7257,15 @@
           <w:rFonts w:cs="Times New Roman"/>
           <w:color w:val="000000"/>
         </w:rPr>
-        <w:t>. the relevance and importance to your discipline and UF), a brief statement of your teaching philosophy and how it is supported by your activities, how your activities promote inclusive excellence and opportunity in the classroom, in the lab, in the field, or any space where we supervise and inspire students, and the primary educational goals and outcomes of your teaching program. Include, as appropriate, curriculum and course development, service as a graduate or undergraduate coordinator, supervised research through credit courses, and the development of new courses, educational software, and multimedia materials.</w:t>
+        <w:t xml:space="preserve">. the relevance and importance to your discipline and UF), a brief statement of your </w:t>
+      </w:r>
+      <w:r>
+        <w:rPr>
+          <w:rFonts w:cs="Times New Roman"/>
+          <w:color w:val="000000"/>
+        </w:rPr>
+        <w:lastRenderedPageBreak/>
+        <w:t>teaching philosophy and how it is supported by your activities, how your activities promote inclusive excellence and opportunity in the classroom, in the lab, in the field, or any space where we supervise and inspire students, and the primary educational goals and outcomes of your teaching program. Include, as appropriate, curriculum and course development, service as a graduate or undergraduate coordinator, supervised research through credit courses, and the development of new courses, educational software, and multimedia materials.</w:t>
       </w:r>
     </w:p>
     <w:p>
@@ -7781,7 +7745,6 @@
                 <w:sz w:val="18"/>
                 <w:szCs w:val="18"/>
               </w:rPr>
-              <w:lastRenderedPageBreak/>
               <w:t>#</w:t>
             </w:r>
           </w:p>
@@ -7822,7 +7785,6 @@
                 <w:sz w:val="18"/>
                 <w:szCs w:val="18"/>
               </w:rPr>
-              <w:lastRenderedPageBreak/>
               <w:t>Req</w:t>
             </w:r>
           </w:p>
@@ -7851,7 +7813,6 @@
                 <w:sz w:val="18"/>
                 <w:szCs w:val="18"/>
               </w:rPr>
-              <w:lastRenderedPageBreak/>
               <w:t>yes/</w:t>
             </w:r>
           </w:p>
@@ -7922,7 +7883,6 @@
                 <w:sz w:val="18"/>
                 <w:szCs w:val="18"/>
               </w:rPr>
-              <w:lastRenderedPageBreak/>
               <w:t>Candidate Overall</w:t>
             </w:r>
           </w:p>
@@ -9050,7 +9010,7 @@
               <w:autoSpaceDE w:val="0"/>
               <w:autoSpaceDN w:val="0"/>
               <w:adjustRightInd w:val="0"/>
-              <w:spacing w:before="120" w:after="120"/>
+              <w:spacing w:after="120"/>
               <w:ind w:right="115"/>
               <w:rPr>
                 <w:rFonts w:cs="Times New Roman"/>
@@ -9083,19 +9043,7 @@
                 <w:sz w:val="20"/>
                 <w:szCs w:val="20"/>
               </w:rPr>
-              <w:t xml:space="preserve"> 2020 </w:t>
-            </w:r>
-            <w:proofErr w:type="gramStart"/>
-            <w:r>
-              <w:rPr>
-                <w:rFonts w:cs="Times New Roman"/>
-                <w:b/>
-                <w:bCs/>
-                <w:color w:val="FFFFFF"/>
-                <w:sz w:val="20"/>
-                <w:szCs w:val="20"/>
-              </w:rPr>
-              <w:t xml:space="preserve">Fall,  </w:t>
+              <w:t xml:space="preserve"> 2020 Fall,  </w:t>
             </w:r>
             <w:r>
               <w:rPr>
@@ -9108,9 +9056,19 @@
                 <w:sz w:val="20"/>
                 <w:szCs w:val="20"/>
               </w:rPr>
-              <w:t>Course</w:t>
+              <w:t>Course:</w:t>
             </w:r>
-            <w:proofErr w:type="gramEnd"/>
+            <w:r>
+              <w:rPr>
+                <w:rFonts w:cs="Times New Roman"/>
+                <w:b/>
+                <w:bCs/>
+                <w:color w:val="FFFFFF"/>
+                <w:sz w:val="20"/>
+                <w:szCs w:val="20"/>
+              </w:rPr>
+              <w:t xml:space="preserve">  GMS5909 Biomed Information,   </w:t>
+            </w:r>
             <w:r>
               <w:rPr>
                 <w:rFonts w:cs="Times New Roman"/>
@@ -9122,7 +9080,7 @@
                 <w:sz w:val="20"/>
                 <w:szCs w:val="20"/>
               </w:rPr>
-              <w:t>:</w:t>
+              <w:t xml:space="preserve">Sections: </w:t>
             </w:r>
             <w:r>
               <w:rPr>
@@ -9133,7 +9091,7 @@
                 <w:sz w:val="20"/>
                 <w:szCs w:val="20"/>
               </w:rPr>
-              <w:t xml:space="preserve">  GMS5909 Biomed Information,   </w:t>
+              <w:t xml:space="preserve">1743,  </w:t>
             </w:r>
             <w:r>
               <w:rPr>
@@ -9146,7 +9104,7 @@
                 <w:sz w:val="20"/>
                 <w:szCs w:val="20"/>
               </w:rPr>
-              <w:t xml:space="preserve">Sections: </w:t>
+              <w:t>Enrolled:</w:t>
             </w:r>
             <w:r>
               <w:rPr>
@@ -9157,9 +9115,31 @@
                 <w:sz w:val="20"/>
                 <w:szCs w:val="20"/>
               </w:rPr>
-              <w:t xml:space="preserve">1743,  </w:t>
+              <w:t xml:space="preserve"> 6</w:t>
             </w:r>
-            <w:r>
+          </w:p>
+        </w:tc>
+      </w:tr>
+      <w:tr>
+        <w:tc>
+          <w:tcPr>
+            <w:tcW w:w="9795" w:type="dxa"/>
+            <w:gridSpan w:val="9"/>
+            <w:tcBorders>
+              <w:top w:val="single" w:sz="4" w:space="0" w:color="BFBFBF"/>
+              <w:left w:val="single" w:sz="4" w:space="0" w:color="BFBFBF"/>
+              <w:bottom w:val="single" w:sz="4" w:space="0" w:color="BFBFBF"/>
+              <w:right w:val="single" w:sz="4" w:space="0" w:color="BFBFBF"/>
+            </w:tcBorders>
+            <w:shd w:val="clear" w:color="auto" w:fill="9D9D9D"/>
+          </w:tcPr>
+          <w:p>
+            <w:pPr>
+              <w:widowControl w:val="0"/>
+              <w:autoSpaceDE w:val="0"/>
+              <w:autoSpaceDN w:val="0"/>
+              <w:adjustRightInd w:val="0"/>
+              <w:ind w:right="115"/>
               <w:rPr>
                 <w:rFonts w:cs="Times New Roman"/>
                 <w:b/>
@@ -9170,42 +9150,8 @@
                 <w:sz w:val="20"/>
                 <w:szCs w:val="20"/>
               </w:rPr>
-              <w:t>Enrolled:</w:t>
-            </w:r>
+            </w:pPr>
             <w:r>
-              <w:rPr>
-                <w:rFonts w:cs="Times New Roman"/>
-                <w:b/>
-                <w:bCs/>
-                <w:color w:val="FFFFFF"/>
-                <w:sz w:val="20"/>
-                <w:szCs w:val="20"/>
-              </w:rPr>
-              <w:t xml:space="preserve"> 6</w:t>
-            </w:r>
-          </w:p>
-        </w:tc>
-      </w:tr>
-      <w:tr>
-        <w:tc>
-          <w:tcPr>
-            <w:tcW w:w="9795" w:type="dxa"/>
-            <w:gridSpan w:val="9"/>
-            <w:tcBorders>
-              <w:top w:val="single" w:sz="4" w:space="0" w:color="BFBFBF"/>
-              <w:left w:val="single" w:sz="4" w:space="0" w:color="BFBFBF"/>
-              <w:bottom w:val="single" w:sz="4" w:space="0" w:color="BFBFBF"/>
-              <w:right w:val="single" w:sz="4" w:space="0" w:color="BFBFBF"/>
-            </w:tcBorders>
-            <w:shd w:val="clear" w:color="auto" w:fill="9D9D9D"/>
-          </w:tcPr>
-          <w:p>
-            <w:pPr>
-              <w:widowControl w:val="0"/>
-              <w:autoSpaceDE w:val="0"/>
-              <w:autoSpaceDN w:val="0"/>
-              <w:adjustRightInd w:val="0"/>
-              <w:ind w:right="115"/>
               <w:rPr>
                 <w:rFonts w:cs="Times New Roman"/>
                 <w:b/>
@@ -9216,7 +9162,19 @@
                 <w:sz w:val="20"/>
                 <w:szCs w:val="20"/>
               </w:rPr>
-            </w:pPr>
+              <w:t>Required Course:</w:t>
+            </w:r>
+            <w:r>
+              <w:rPr>
+                <w:rFonts w:cs="Times New Roman"/>
+                <w:b/>
+                <w:bCs/>
+                <w:color w:val="FFFFFF"/>
+                <w:sz w:val="20"/>
+                <w:szCs w:val="20"/>
+              </w:rPr>
+              <w:t xml:space="preserve">          </w:t>
+            </w:r>
             <w:r>
               <w:rPr>
                 <w:rFonts w:cs="Times New Roman"/>
@@ -9228,9 +9186,32 @@
                 <w:sz w:val="20"/>
                 <w:szCs w:val="20"/>
               </w:rPr>
-              <w:t>Required Course:</w:t>
+              <w:t xml:space="preserve">Team Taught %:                        Mode of Delivery: </w:t>
             </w:r>
-            <w:r>
+          </w:p>
+        </w:tc>
+      </w:tr>
+      <w:tr>
+        <w:tc>
+          <w:tcPr>
+            <w:tcW w:w="2817" w:type="dxa"/>
+            <w:tcBorders>
+              <w:top w:val="single" w:sz="4" w:space="0" w:color="BFBFBF"/>
+              <w:left w:val="single" w:sz="4" w:space="0" w:color="BFBFBF"/>
+              <w:bottom w:val="single" w:sz="4" w:space="0" w:color="BFBFBF"/>
+              <w:right w:val="single" w:sz="4" w:space="0" w:color="BFBFBF"/>
+            </w:tcBorders>
+            <w:shd w:val="clear" w:color="auto" w:fill="9D9D9D"/>
+          </w:tcPr>
+          <w:p>
+            <w:pPr>
+              <w:keepLines/>
+              <w:widowControl w:val="0"/>
+              <w:autoSpaceDE w:val="0"/>
+              <w:autoSpaceDN w:val="0"/>
+              <w:adjustRightInd w:val="0"/>
+              <w:ind w:right="115"/>
+              <w:jc w:val="center"/>
               <w:rPr>
                 <w:rFonts w:cs="Times New Roman"/>
                 <w:b/>
@@ -9239,45 +9220,19 @@
                 <w:sz w:val="20"/>
                 <w:szCs w:val="20"/>
               </w:rPr>
-              <w:t xml:space="preserve">          </w:t>
+            </w:pPr>
+            <w:r>
+              <w:rPr>
+                <w:rFonts w:cs="Times New Roman"/>
+                <w:b/>
+                <w:bCs/>
+                <w:color w:val="FFFFFF"/>
+                <w:sz w:val="18"/>
+                <w:szCs w:val="18"/>
+              </w:rPr>
+              <w:t xml:space="preserve">Questions - </w:t>
             </w:r>
             <w:r>
-              <w:rPr>
-                <w:rFonts w:cs="Times New Roman"/>
-                <w:b/>
-                <w:bCs/>
-                <w:i/>
-                <w:iCs/>
-                <w:color w:val="FFFFFF"/>
-                <w:sz w:val="20"/>
-                <w:szCs w:val="20"/>
-              </w:rPr>
-              <w:t xml:space="preserve">Team Taught %:                        Mode of Delivery: </w:t>
-            </w:r>
-          </w:p>
-        </w:tc>
-      </w:tr>
-      <w:tr>
-        <w:tc>
-          <w:tcPr>
-            <w:tcW w:w="2817" w:type="dxa"/>
-            <w:tcBorders>
-              <w:top w:val="single" w:sz="4" w:space="0" w:color="BFBFBF"/>
-              <w:left w:val="single" w:sz="4" w:space="0" w:color="BFBFBF"/>
-              <w:bottom w:val="single" w:sz="4" w:space="0" w:color="BFBFBF"/>
-              <w:right w:val="single" w:sz="4" w:space="0" w:color="BFBFBF"/>
-            </w:tcBorders>
-            <w:shd w:val="clear" w:color="auto" w:fill="9D9D9D"/>
-          </w:tcPr>
-          <w:p>
-            <w:pPr>
-              <w:keepLines/>
-              <w:widowControl w:val="0"/>
-              <w:autoSpaceDE w:val="0"/>
-              <w:autoSpaceDN w:val="0"/>
-              <w:adjustRightInd w:val="0"/>
-              <w:ind w:right="115"/>
-              <w:jc w:val="center"/>
               <w:rPr>
                 <w:rFonts w:cs="Times New Roman"/>
                 <w:b/>
@@ -9286,8 +9241,30 @@
                 <w:sz w:val="20"/>
                 <w:szCs w:val="20"/>
               </w:rPr>
-            </w:pPr>
-            <w:r>
+              <w:t>Instructor</w:t>
+            </w:r>
+          </w:p>
+        </w:tc>
+        <w:tc>
+          <w:tcPr>
+            <w:tcW w:w="1171" w:type="dxa"/>
+            <w:tcBorders>
+              <w:top w:val="single" w:sz="4" w:space="0" w:color="BFBFBF"/>
+              <w:left w:val="single" w:sz="4" w:space="0" w:color="BFBFBF"/>
+              <w:bottom w:val="single" w:sz="4" w:space="0" w:color="BFBFBF"/>
+              <w:right w:val="single" w:sz="4" w:space="0" w:color="BFBFBF"/>
+            </w:tcBorders>
+            <w:shd w:val="clear" w:color="auto" w:fill="9D9D9D"/>
+          </w:tcPr>
+          <w:p>
+            <w:pPr>
+              <w:keepLines/>
+              <w:widowControl w:val="0"/>
+              <w:autoSpaceDE w:val="0"/>
+              <w:autoSpaceDN w:val="0"/>
+              <w:adjustRightInd w:val="0"/>
+              <w:ind w:right="115"/>
+              <w:jc w:val="center"/>
               <w:rPr>
                 <w:rFonts w:cs="Times New Roman"/>
                 <w:b/>
@@ -9296,41 +9273,8 @@
                 <w:sz w:val="18"/>
                 <w:szCs w:val="18"/>
               </w:rPr>
-              <w:t xml:space="preserve">Questions - </w:t>
-            </w:r>
+            </w:pPr>
             <w:r>
-              <w:rPr>
-                <w:rFonts w:cs="Times New Roman"/>
-                <w:b/>
-                <w:bCs/>
-                <w:color w:val="FFFFFF"/>
-                <w:sz w:val="20"/>
-                <w:szCs w:val="20"/>
-              </w:rPr>
-              <w:t>Instructor</w:t>
-            </w:r>
-          </w:p>
-        </w:tc>
-        <w:tc>
-          <w:tcPr>
-            <w:tcW w:w="1171" w:type="dxa"/>
-            <w:tcBorders>
-              <w:top w:val="single" w:sz="4" w:space="0" w:color="BFBFBF"/>
-              <w:left w:val="single" w:sz="4" w:space="0" w:color="BFBFBF"/>
-              <w:bottom w:val="single" w:sz="4" w:space="0" w:color="BFBFBF"/>
-              <w:right w:val="single" w:sz="4" w:space="0" w:color="BFBFBF"/>
-            </w:tcBorders>
-            <w:shd w:val="clear" w:color="auto" w:fill="9D9D9D"/>
-          </w:tcPr>
-          <w:p>
-            <w:pPr>
-              <w:keepLines/>
-              <w:widowControl w:val="0"/>
-              <w:autoSpaceDE w:val="0"/>
-              <w:autoSpaceDN w:val="0"/>
-              <w:adjustRightInd w:val="0"/>
-              <w:ind w:right="115"/>
-              <w:jc w:val="center"/>
               <w:rPr>
                 <w:rFonts w:cs="Times New Roman"/>
                 <w:b/>
@@ -9339,8 +9283,30 @@
                 <w:sz w:val="18"/>
                 <w:szCs w:val="18"/>
               </w:rPr>
-            </w:pPr>
-            <w:r>
+              <w:t>Responded</w:t>
+            </w:r>
+          </w:p>
+        </w:tc>
+        <w:tc>
+          <w:tcPr>
+            <w:tcW w:w="990" w:type="dxa"/>
+            <w:tcBorders>
+              <w:top w:val="single" w:sz="4" w:space="0" w:color="BFBFBF"/>
+              <w:left w:val="single" w:sz="4" w:space="0" w:color="BFBFBF"/>
+              <w:bottom w:val="single" w:sz="4" w:space="0" w:color="BFBFBF"/>
+              <w:right w:val="single" w:sz="4" w:space="0" w:color="BFBFBF"/>
+            </w:tcBorders>
+            <w:shd w:val="clear" w:color="auto" w:fill="9D9D9D"/>
+          </w:tcPr>
+          <w:p>
+            <w:pPr>
+              <w:keepLines/>
+              <w:widowControl w:val="0"/>
+              <w:autoSpaceDE w:val="0"/>
+              <w:autoSpaceDN w:val="0"/>
+              <w:adjustRightInd w:val="0"/>
+              <w:ind w:right="115"/>
+              <w:jc w:val="center"/>
               <w:rPr>
                 <w:rFonts w:cs="Times New Roman"/>
                 <w:b/>
@@ -9349,30 +9315,8 @@
                 <w:sz w:val="18"/>
                 <w:szCs w:val="18"/>
               </w:rPr>
-              <w:t>Responded</w:t>
-            </w:r>
-          </w:p>
-        </w:tc>
-        <w:tc>
-          <w:tcPr>
-            <w:tcW w:w="990" w:type="dxa"/>
-            <w:tcBorders>
-              <w:top w:val="single" w:sz="4" w:space="0" w:color="BFBFBF"/>
-              <w:left w:val="single" w:sz="4" w:space="0" w:color="BFBFBF"/>
-              <w:bottom w:val="single" w:sz="4" w:space="0" w:color="BFBFBF"/>
-              <w:right w:val="single" w:sz="4" w:space="0" w:color="BFBFBF"/>
-            </w:tcBorders>
-            <w:shd w:val="clear" w:color="auto" w:fill="9D9D9D"/>
-          </w:tcPr>
-          <w:p>
-            <w:pPr>
-              <w:keepLines/>
-              <w:widowControl w:val="0"/>
-              <w:autoSpaceDE w:val="0"/>
-              <w:autoSpaceDN w:val="0"/>
-              <w:adjustRightInd w:val="0"/>
-              <w:ind w:right="115"/>
-              <w:jc w:val="center"/>
+            </w:pPr>
+            <w:r>
               <w:rPr>
                 <w:rFonts w:cs="Times New Roman"/>
                 <w:b/>
@@ -9381,8 +9325,30 @@
                 <w:sz w:val="18"/>
                 <w:szCs w:val="18"/>
               </w:rPr>
-            </w:pPr>
-            <w:r>
+              <w:t>Response Rate</w:t>
+            </w:r>
+          </w:p>
+        </w:tc>
+        <w:tc>
+          <w:tcPr>
+            <w:tcW w:w="900" w:type="dxa"/>
+            <w:tcBorders>
+              <w:top w:val="single" w:sz="4" w:space="0" w:color="BFBFBF"/>
+              <w:left w:val="single" w:sz="4" w:space="0" w:color="BFBFBF"/>
+              <w:bottom w:val="single" w:sz="4" w:space="0" w:color="BFBFBF"/>
+              <w:right w:val="single" w:sz="4" w:space="0" w:color="BFBFBF"/>
+            </w:tcBorders>
+            <w:shd w:val="clear" w:color="auto" w:fill="9D9D9D"/>
+          </w:tcPr>
+          <w:p>
+            <w:pPr>
+              <w:keepLines/>
+              <w:widowControl w:val="0"/>
+              <w:autoSpaceDE w:val="0"/>
+              <w:autoSpaceDN w:val="0"/>
+              <w:adjustRightInd w:val="0"/>
+              <w:ind w:right="115"/>
+              <w:jc w:val="center"/>
               <w:rPr>
                 <w:rFonts w:cs="Times New Roman"/>
                 <w:b/>
@@ -9391,30 +9357,8 @@
                 <w:sz w:val="18"/>
                 <w:szCs w:val="18"/>
               </w:rPr>
-              <w:t>Response Rate</w:t>
-            </w:r>
-          </w:p>
-        </w:tc>
-        <w:tc>
-          <w:tcPr>
-            <w:tcW w:w="900" w:type="dxa"/>
-            <w:tcBorders>
-              <w:top w:val="single" w:sz="4" w:space="0" w:color="BFBFBF"/>
-              <w:left w:val="single" w:sz="4" w:space="0" w:color="BFBFBF"/>
-              <w:bottom w:val="single" w:sz="4" w:space="0" w:color="BFBFBF"/>
-              <w:right w:val="single" w:sz="4" w:space="0" w:color="BFBFBF"/>
-            </w:tcBorders>
-            <w:shd w:val="clear" w:color="auto" w:fill="9D9D9D"/>
-          </w:tcPr>
-          <w:p>
-            <w:pPr>
-              <w:keepLines/>
-              <w:widowControl w:val="0"/>
-              <w:autoSpaceDE w:val="0"/>
-              <w:autoSpaceDN w:val="0"/>
-              <w:adjustRightInd w:val="0"/>
-              <w:ind w:right="115"/>
-              <w:jc w:val="center"/>
+            </w:pPr>
+            <w:r>
               <w:rPr>
                 <w:rFonts w:cs="Times New Roman"/>
                 <w:b/>
@@ -9423,8 +9367,30 @@
                 <w:sz w:val="18"/>
                 <w:szCs w:val="18"/>
               </w:rPr>
-            </w:pPr>
-            <w:r>
+              <w:t>Mean</w:t>
+            </w:r>
+          </w:p>
+        </w:tc>
+        <w:tc>
+          <w:tcPr>
+            <w:tcW w:w="720" w:type="dxa"/>
+            <w:tcBorders>
+              <w:top w:val="single" w:sz="4" w:space="0" w:color="BFBFBF"/>
+              <w:left w:val="single" w:sz="4" w:space="0" w:color="BFBFBF"/>
+              <w:bottom w:val="single" w:sz="4" w:space="0" w:color="BFBFBF"/>
+              <w:right w:val="single" w:sz="4" w:space="0" w:color="BFBFBF"/>
+            </w:tcBorders>
+            <w:shd w:val="clear" w:color="auto" w:fill="9D9D9D"/>
+          </w:tcPr>
+          <w:p>
+            <w:pPr>
+              <w:keepLines/>
+              <w:widowControl w:val="0"/>
+              <w:autoSpaceDE w:val="0"/>
+              <w:autoSpaceDN w:val="0"/>
+              <w:adjustRightInd w:val="0"/>
+              <w:ind w:right="115"/>
+              <w:jc w:val="center"/>
               <w:rPr>
                 <w:rFonts w:cs="Times New Roman"/>
                 <w:b/>
@@ -9433,30 +9399,8 @@
                 <w:sz w:val="18"/>
                 <w:szCs w:val="18"/>
               </w:rPr>
-              <w:t>Mean</w:t>
-            </w:r>
-          </w:p>
-        </w:tc>
-        <w:tc>
-          <w:tcPr>
-            <w:tcW w:w="720" w:type="dxa"/>
-            <w:tcBorders>
-              <w:top w:val="single" w:sz="4" w:space="0" w:color="BFBFBF"/>
-              <w:left w:val="single" w:sz="4" w:space="0" w:color="BFBFBF"/>
-              <w:bottom w:val="single" w:sz="4" w:space="0" w:color="BFBFBF"/>
-              <w:right w:val="single" w:sz="4" w:space="0" w:color="BFBFBF"/>
-            </w:tcBorders>
-            <w:shd w:val="clear" w:color="auto" w:fill="9D9D9D"/>
-          </w:tcPr>
-          <w:p>
-            <w:pPr>
-              <w:keepLines/>
-              <w:widowControl w:val="0"/>
-              <w:autoSpaceDE w:val="0"/>
-              <w:autoSpaceDN w:val="0"/>
-              <w:adjustRightInd w:val="0"/>
-              <w:ind w:right="115"/>
-              <w:jc w:val="center"/>
+            </w:pPr>
+            <w:r>
               <w:rPr>
                 <w:rFonts w:cs="Times New Roman"/>
                 <w:b/>
@@ -9465,8 +9409,30 @@
                 <w:sz w:val="18"/>
                 <w:szCs w:val="18"/>
               </w:rPr>
-            </w:pPr>
-            <w:r>
+              <w:t>IM</w:t>
+            </w:r>
+          </w:p>
+        </w:tc>
+        <w:tc>
+          <w:tcPr>
+            <w:tcW w:w="810" w:type="dxa"/>
+            <w:tcBorders>
+              <w:top w:val="single" w:sz="4" w:space="0" w:color="BFBFBF"/>
+              <w:left w:val="single" w:sz="4" w:space="0" w:color="BFBFBF"/>
+              <w:bottom w:val="single" w:sz="4" w:space="0" w:color="BFBFBF"/>
+              <w:right w:val="single" w:sz="4" w:space="0" w:color="BFBFBF"/>
+            </w:tcBorders>
+            <w:shd w:val="clear" w:color="auto" w:fill="9D9D9D"/>
+          </w:tcPr>
+          <w:p>
+            <w:pPr>
+              <w:keepLines/>
+              <w:widowControl w:val="0"/>
+              <w:autoSpaceDE w:val="0"/>
+              <w:autoSpaceDN w:val="0"/>
+              <w:adjustRightInd w:val="0"/>
+              <w:ind w:right="115"/>
+              <w:jc w:val="center"/>
               <w:rPr>
                 <w:rFonts w:cs="Times New Roman"/>
                 <w:b/>
@@ -9475,30 +9441,8 @@
                 <w:sz w:val="18"/>
                 <w:szCs w:val="18"/>
               </w:rPr>
-              <w:t>IM</w:t>
-            </w:r>
-          </w:p>
-        </w:tc>
-        <w:tc>
-          <w:tcPr>
-            <w:tcW w:w="810" w:type="dxa"/>
-            <w:tcBorders>
-              <w:top w:val="single" w:sz="4" w:space="0" w:color="BFBFBF"/>
-              <w:left w:val="single" w:sz="4" w:space="0" w:color="BFBFBF"/>
-              <w:bottom w:val="single" w:sz="4" w:space="0" w:color="BFBFBF"/>
-              <w:right w:val="single" w:sz="4" w:space="0" w:color="BFBFBF"/>
-            </w:tcBorders>
-            <w:shd w:val="clear" w:color="auto" w:fill="9D9D9D"/>
-          </w:tcPr>
-          <w:p>
-            <w:pPr>
-              <w:keepLines/>
-              <w:widowControl w:val="0"/>
-              <w:autoSpaceDE w:val="0"/>
-              <w:autoSpaceDN w:val="0"/>
-              <w:adjustRightInd w:val="0"/>
-              <w:ind w:right="115"/>
-              <w:jc w:val="center"/>
+            </w:pPr>
+            <w:r>
               <w:rPr>
                 <w:rFonts w:cs="Times New Roman"/>
                 <w:b/>
@@ -9507,8 +9451,18 @@
                 <w:sz w:val="18"/>
                 <w:szCs w:val="18"/>
               </w:rPr>
-            </w:pPr>
-            <w:r>
+              <w:t>Dept</w:t>
+            </w:r>
+          </w:p>
+          <w:p>
+            <w:pPr>
+              <w:keepLines/>
+              <w:widowControl w:val="0"/>
+              <w:autoSpaceDE w:val="0"/>
+              <w:autoSpaceDN w:val="0"/>
+              <w:adjustRightInd w:val="0"/>
+              <w:ind w:right="115"/>
+              <w:jc w:val="center"/>
               <w:rPr>
                 <w:rFonts w:cs="Times New Roman"/>
                 <w:b/>
@@ -9517,18 +9471,8 @@
                 <w:sz w:val="18"/>
                 <w:szCs w:val="18"/>
               </w:rPr>
-              <w:t>Dept</w:t>
-            </w:r>
-          </w:p>
-          <w:p>
-            <w:pPr>
-              <w:keepLines/>
-              <w:widowControl w:val="0"/>
-              <w:autoSpaceDE w:val="0"/>
-              <w:autoSpaceDN w:val="0"/>
-              <w:adjustRightInd w:val="0"/>
-              <w:ind w:right="115"/>
-              <w:jc w:val="center"/>
+            </w:pPr>
+            <w:r>
               <w:rPr>
                 <w:rFonts w:cs="Times New Roman"/>
                 <w:b/>
@@ -9537,8 +9481,30 @@
                 <w:sz w:val="18"/>
                 <w:szCs w:val="18"/>
               </w:rPr>
-            </w:pPr>
-            <w:r>
+              <w:t>Mean</w:t>
+            </w:r>
+          </w:p>
+        </w:tc>
+        <w:tc>
+          <w:tcPr>
+            <w:tcW w:w="720" w:type="dxa"/>
+            <w:tcBorders>
+              <w:top w:val="single" w:sz="4" w:space="0" w:color="BFBFBF"/>
+              <w:left w:val="single" w:sz="4" w:space="0" w:color="BFBFBF"/>
+              <w:bottom w:val="single" w:sz="4" w:space="0" w:color="BFBFBF"/>
+              <w:right w:val="single" w:sz="4" w:space="0" w:color="BFBFBF"/>
+            </w:tcBorders>
+            <w:shd w:val="clear" w:color="auto" w:fill="9D9D9D"/>
+          </w:tcPr>
+          <w:p>
+            <w:pPr>
+              <w:keepLines/>
+              <w:widowControl w:val="0"/>
+              <w:autoSpaceDE w:val="0"/>
+              <w:autoSpaceDN w:val="0"/>
+              <w:adjustRightInd w:val="0"/>
+              <w:ind w:right="115"/>
+              <w:jc w:val="center"/>
               <w:rPr>
                 <w:rFonts w:cs="Times New Roman"/>
                 <w:b/>
@@ -9547,30 +9513,8 @@
                 <w:sz w:val="18"/>
                 <w:szCs w:val="18"/>
               </w:rPr>
-              <w:t>Mean</w:t>
-            </w:r>
-          </w:p>
-        </w:tc>
-        <w:tc>
-          <w:tcPr>
-            <w:tcW w:w="720" w:type="dxa"/>
-            <w:tcBorders>
-              <w:top w:val="single" w:sz="4" w:space="0" w:color="BFBFBF"/>
-              <w:left w:val="single" w:sz="4" w:space="0" w:color="BFBFBF"/>
-              <w:bottom w:val="single" w:sz="4" w:space="0" w:color="BFBFBF"/>
-              <w:right w:val="single" w:sz="4" w:space="0" w:color="BFBFBF"/>
-            </w:tcBorders>
-            <w:shd w:val="clear" w:color="auto" w:fill="9D9D9D"/>
-          </w:tcPr>
-          <w:p>
-            <w:pPr>
-              <w:keepLines/>
-              <w:widowControl w:val="0"/>
-              <w:autoSpaceDE w:val="0"/>
-              <w:autoSpaceDN w:val="0"/>
-              <w:adjustRightInd w:val="0"/>
-              <w:ind w:right="115"/>
-              <w:jc w:val="center"/>
+            </w:pPr>
+            <w:r>
               <w:rPr>
                 <w:rFonts w:cs="Times New Roman"/>
                 <w:b/>
@@ -9579,8 +9523,18 @@
                 <w:sz w:val="18"/>
                 <w:szCs w:val="18"/>
               </w:rPr>
-            </w:pPr>
-            <w:r>
+              <w:t>Dept</w:t>
+            </w:r>
+          </w:p>
+          <w:p>
+            <w:pPr>
+              <w:keepLines/>
+              <w:widowControl w:val="0"/>
+              <w:autoSpaceDE w:val="0"/>
+              <w:autoSpaceDN w:val="0"/>
+              <w:adjustRightInd w:val="0"/>
+              <w:ind w:right="115"/>
+              <w:jc w:val="center"/>
               <w:rPr>
                 <w:rFonts w:cs="Times New Roman"/>
                 <w:b/>
@@ -9589,18 +9543,8 @@
                 <w:sz w:val="18"/>
                 <w:szCs w:val="18"/>
               </w:rPr>
-              <w:t>Dept</w:t>
-            </w:r>
-          </w:p>
-          <w:p>
-            <w:pPr>
-              <w:keepLines/>
-              <w:widowControl w:val="0"/>
-              <w:autoSpaceDE w:val="0"/>
-              <w:autoSpaceDN w:val="0"/>
-              <w:adjustRightInd w:val="0"/>
-              <w:ind w:right="115"/>
-              <w:jc w:val="center"/>
+            </w:pPr>
+            <w:r>
               <w:rPr>
                 <w:rFonts w:cs="Times New Roman"/>
                 <w:b/>
@@ -9609,8 +9553,30 @@
                 <w:sz w:val="18"/>
                 <w:szCs w:val="18"/>
               </w:rPr>
-            </w:pPr>
-            <w:r>
+              <w:t>IM</w:t>
+            </w:r>
+          </w:p>
+        </w:tc>
+        <w:tc>
+          <w:tcPr>
+            <w:tcW w:w="833" w:type="dxa"/>
+            <w:tcBorders>
+              <w:top w:val="single" w:sz="4" w:space="0" w:color="BFBFBF"/>
+              <w:left w:val="single" w:sz="4" w:space="0" w:color="BFBFBF"/>
+              <w:bottom w:val="single" w:sz="4" w:space="0" w:color="BFBFBF"/>
+              <w:right w:val="single" w:sz="4" w:space="0" w:color="BFBFBF"/>
+            </w:tcBorders>
+            <w:shd w:val="clear" w:color="auto" w:fill="9D9D9D"/>
+          </w:tcPr>
+          <w:p>
+            <w:pPr>
+              <w:keepLines/>
+              <w:widowControl w:val="0"/>
+              <w:autoSpaceDE w:val="0"/>
+              <w:autoSpaceDN w:val="0"/>
+              <w:adjustRightInd w:val="0"/>
+              <w:ind w:right="115"/>
+              <w:jc w:val="center"/>
               <w:rPr>
                 <w:rFonts w:cs="Times New Roman"/>
                 <w:b/>
@@ -9619,30 +9585,8 @@
                 <w:sz w:val="18"/>
                 <w:szCs w:val="18"/>
               </w:rPr>
-              <w:t>IM</w:t>
-            </w:r>
-          </w:p>
-        </w:tc>
-        <w:tc>
-          <w:tcPr>
-            <w:tcW w:w="833" w:type="dxa"/>
-            <w:tcBorders>
-              <w:top w:val="single" w:sz="4" w:space="0" w:color="BFBFBF"/>
-              <w:left w:val="single" w:sz="4" w:space="0" w:color="BFBFBF"/>
-              <w:bottom w:val="single" w:sz="4" w:space="0" w:color="BFBFBF"/>
-              <w:right w:val="single" w:sz="4" w:space="0" w:color="BFBFBF"/>
-            </w:tcBorders>
-            <w:shd w:val="clear" w:color="auto" w:fill="9D9D9D"/>
-          </w:tcPr>
-          <w:p>
-            <w:pPr>
-              <w:keepLines/>
-              <w:widowControl w:val="0"/>
-              <w:autoSpaceDE w:val="0"/>
-              <w:autoSpaceDN w:val="0"/>
-              <w:adjustRightInd w:val="0"/>
-              <w:ind w:right="115"/>
-              <w:jc w:val="center"/>
+            </w:pPr>
+            <w:r>
               <w:rPr>
                 <w:rFonts w:cs="Times New Roman"/>
                 <w:b/>
@@ -9651,8 +9595,18 @@
                 <w:sz w:val="18"/>
                 <w:szCs w:val="18"/>
               </w:rPr>
-            </w:pPr>
-            <w:r>
+              <w:t>College</w:t>
+            </w:r>
+          </w:p>
+          <w:p>
+            <w:pPr>
+              <w:keepLines/>
+              <w:widowControl w:val="0"/>
+              <w:autoSpaceDE w:val="0"/>
+              <w:autoSpaceDN w:val="0"/>
+              <w:adjustRightInd w:val="0"/>
+              <w:ind w:right="115"/>
+              <w:jc w:val="center"/>
               <w:rPr>
                 <w:rFonts w:cs="Times New Roman"/>
                 <w:b/>
@@ -9661,18 +9615,8 @@
                 <w:sz w:val="18"/>
                 <w:szCs w:val="18"/>
               </w:rPr>
-              <w:t>College</w:t>
-            </w:r>
-          </w:p>
-          <w:p>
-            <w:pPr>
-              <w:keepLines/>
-              <w:widowControl w:val="0"/>
-              <w:autoSpaceDE w:val="0"/>
-              <w:autoSpaceDN w:val="0"/>
-              <w:adjustRightInd w:val="0"/>
-              <w:ind w:right="115"/>
-              <w:jc w:val="center"/>
+            </w:pPr>
+            <w:r>
               <w:rPr>
                 <w:rFonts w:cs="Times New Roman"/>
                 <w:b/>
@@ -9681,8 +9625,30 @@
                 <w:sz w:val="18"/>
                 <w:szCs w:val="18"/>
               </w:rPr>
-            </w:pPr>
-            <w:r>
+              <w:t>Mean</w:t>
+            </w:r>
+          </w:p>
+        </w:tc>
+        <w:tc>
+          <w:tcPr>
+            <w:tcW w:w="834" w:type="dxa"/>
+            <w:tcBorders>
+              <w:top w:val="single" w:sz="4" w:space="0" w:color="BFBFBF"/>
+              <w:left w:val="single" w:sz="4" w:space="0" w:color="BFBFBF"/>
+              <w:bottom w:val="single" w:sz="4" w:space="0" w:color="BFBFBF"/>
+              <w:right w:val="single" w:sz="4" w:space="0" w:color="BFBFBF"/>
+            </w:tcBorders>
+            <w:shd w:val="clear" w:color="auto" w:fill="9D9D9D"/>
+          </w:tcPr>
+          <w:p>
+            <w:pPr>
+              <w:keepLines/>
+              <w:widowControl w:val="0"/>
+              <w:autoSpaceDE w:val="0"/>
+              <w:autoSpaceDN w:val="0"/>
+              <w:adjustRightInd w:val="0"/>
+              <w:ind w:right="115"/>
+              <w:jc w:val="center"/>
               <w:rPr>
                 <w:rFonts w:cs="Times New Roman"/>
                 <w:b/>
@@ -9691,30 +9657,8 @@
                 <w:sz w:val="18"/>
                 <w:szCs w:val="18"/>
               </w:rPr>
-              <w:t>Mean</w:t>
-            </w:r>
-          </w:p>
-        </w:tc>
-        <w:tc>
-          <w:tcPr>
-            <w:tcW w:w="834" w:type="dxa"/>
-            <w:tcBorders>
-              <w:top w:val="single" w:sz="4" w:space="0" w:color="BFBFBF"/>
-              <w:left w:val="single" w:sz="4" w:space="0" w:color="BFBFBF"/>
-              <w:bottom w:val="single" w:sz="4" w:space="0" w:color="BFBFBF"/>
-              <w:right w:val="single" w:sz="4" w:space="0" w:color="BFBFBF"/>
-            </w:tcBorders>
-            <w:shd w:val="clear" w:color="auto" w:fill="9D9D9D"/>
-          </w:tcPr>
-          <w:p>
-            <w:pPr>
-              <w:keepLines/>
-              <w:widowControl w:val="0"/>
-              <w:autoSpaceDE w:val="0"/>
-              <w:autoSpaceDN w:val="0"/>
-              <w:adjustRightInd w:val="0"/>
-              <w:ind w:right="115"/>
-              <w:jc w:val="center"/>
+            </w:pPr>
+            <w:r>
               <w:rPr>
                 <w:rFonts w:cs="Times New Roman"/>
                 <w:b/>
@@ -9723,8 +9667,18 @@
                 <w:sz w:val="18"/>
                 <w:szCs w:val="18"/>
               </w:rPr>
-            </w:pPr>
-            <w:r>
+              <w:t>College</w:t>
+            </w:r>
+          </w:p>
+          <w:p>
+            <w:pPr>
+              <w:keepLines/>
+              <w:widowControl w:val="0"/>
+              <w:autoSpaceDE w:val="0"/>
+              <w:autoSpaceDN w:val="0"/>
+              <w:adjustRightInd w:val="0"/>
+              <w:ind w:right="115"/>
+              <w:jc w:val="center"/>
               <w:rPr>
                 <w:rFonts w:cs="Times New Roman"/>
                 <w:b/>
@@ -9733,18 +9687,8 @@
                 <w:sz w:val="18"/>
                 <w:szCs w:val="18"/>
               </w:rPr>
-              <w:t>College</w:t>
-            </w:r>
-          </w:p>
-          <w:p>
-            <w:pPr>
-              <w:keepLines/>
-              <w:widowControl w:val="0"/>
-              <w:autoSpaceDE w:val="0"/>
-              <w:autoSpaceDN w:val="0"/>
-              <w:adjustRightInd w:val="0"/>
-              <w:ind w:right="115"/>
-              <w:jc w:val="center"/>
+            </w:pPr>
+            <w:r>
               <w:rPr>
                 <w:rFonts w:cs="Times New Roman"/>
                 <w:b/>
@@ -9753,16 +9697,6 @@
                 <w:sz w:val="18"/>
                 <w:szCs w:val="18"/>
               </w:rPr>
-            </w:pPr>
-            <w:r>
-              <w:rPr>
-                <w:rFonts w:cs="Times New Roman"/>
-                <w:b/>
-                <w:bCs/>
-                <w:color w:val="FFFFFF"/>
-                <w:sz w:val="18"/>
-                <w:szCs w:val="18"/>
-              </w:rPr>
               <w:t>IM</w:t>
             </w:r>
           </w:p>
@@ -10779,27 +10713,7 @@
                 <w:sz w:val="20"/>
                 <w:szCs w:val="20"/>
               </w:rPr>
-              <w:t>The instructor maintained clear standards for response and availability (</w:t>
-            </w:r>
-            <w:proofErr w:type="gramStart"/>
-            <w:r>
-              <w:rPr>
-                <w:rFonts w:cs="Times New Roman"/>
-                <w:color w:val="000000"/>
-                <w:sz w:val="20"/>
-                <w:szCs w:val="20"/>
-              </w:rPr>
-              <w:t>e.g.</w:t>
-            </w:r>
-            <w:proofErr w:type="gramEnd"/>
-            <w:r>
-              <w:rPr>
-                <w:rFonts w:cs="Times New Roman"/>
-                <w:color w:val="000000"/>
-                <w:sz w:val="20"/>
-                <w:szCs w:val="20"/>
-              </w:rPr>
-              <w:t xml:space="preserve"> turnaround time for email, office hours, etc.)</w:t>
+              <w:t>The instructor maintained clear standards for response and availability (e.g. turnaround time for email, office hours, etc.)</w:t>
             </w:r>
           </w:p>
         </w:tc>
@@ -13574,23 +13488,7 @@
           <w:rFonts w:cs="Times New Roman"/>
           <w:color w:val="000000"/>
         </w:rPr>
-        <w:t xml:space="preserve">This section is for those units where faculty are expected to develop portfolios in which they document excellence in educational scholarship, </w:t>
-      </w:r>
-      <w:proofErr w:type="gramStart"/>
-      <w:r>
-        <w:rPr>
-          <w:rFonts w:cs="Times New Roman"/>
-          <w:color w:val="000000"/>
-        </w:rPr>
-        <w:t>leadership</w:t>
-      </w:r>
-      <w:proofErr w:type="gramEnd"/>
-      <w:r>
-        <w:rPr>
-          <w:rFonts w:cs="Times New Roman"/>
-          <w:color w:val="000000"/>
-        </w:rPr>
-        <w:t xml:space="preserve"> and service.  If you are in one of these units, include a summary of the recommended portfolio, if available. The full portfolio should be available off-line and may be requested for review.</w:t>
+        <w:t>This section is for those units where faculty are expected to develop portfolios in which they document excellence in educational scholarship, leadership and service.  If you are in one of these units, include a summary of the recommended portfolio, if available. The full portfolio should be available off-line and may be requested for review.</w:t>
       </w:r>
     </w:p>
     <w:p>
@@ -13751,23 +13649,7 @@
           <w:rFonts w:cs="Times New Roman"/>
           <w:color w:val="000000"/>
         </w:rPr>
-        <w:t xml:space="preserve">. You should indicate with an asterisk on your role that a </w:t>
-      </w:r>
-      <w:proofErr w:type="gramStart"/>
-      <w:r>
-        <w:rPr>
-          <w:rFonts w:cs="Times New Roman"/>
-          <w:color w:val="000000"/>
-        </w:rPr>
-        <w:t>Master’s</w:t>
-      </w:r>
-      <w:proofErr w:type="gramEnd"/>
-      <w:r>
-        <w:rPr>
-          <w:rFonts w:cs="Times New Roman"/>
-          <w:color w:val="000000"/>
-        </w:rPr>
-        <w:t xml:space="preserve"> committee was a non-thesis option. For active committees please indicate the anticipated completion date. When serving in a committee as a Co-Chair, please indicate the percentage level of responsibility.</w:t>
+        <w:t>. You should indicate with an asterisk on your role that a Master’s committee was a non-thesis option. For active committees please indicate the anticipated completion date. When serving in a committee as a Co-Chair, please indicate the percentage level of responsibility.</w:t>
       </w:r>
     </w:p>
     <w:p>
@@ -14246,21 +14128,13 @@
         </w:rPr>
         <w:t xml:space="preserve"> explain your research/creative contribution to your discipline.  </w:t>
       </w:r>
-      <w:proofErr w:type="gramStart"/>
-      <w:r>
-        <w:rPr>
-          <w:rFonts w:cs="Times New Roman"/>
-          <w:color w:val="000000"/>
-        </w:rPr>
-        <w:t>Describe briefly</w:t>
-      </w:r>
-      <w:proofErr w:type="gramEnd"/>
-      <w:r>
-        <w:rPr>
-          <w:rFonts w:cs="Times New Roman"/>
-          <w:color w:val="000000"/>
-        </w:rPr>
-        <w:t xml:space="preserve"> the overall area within which your research/creative program falls and how your publications, creative work, research projects, grants, fellowships, extension works, etc., reflect your research/creative program and your achievements. If applicable, describe how your research supports inclusive excellence or highlights or addresses inequalities. There is no need to cite specific works or grants listed elsewhere in the packet.  Simply reference works published, exhibited, or supported by various sources.  Please address the quality of the journals in which you publish and the impact of your research/creative program. Please characterize the nature and extent of your contributions to major publications of which you are not the sole author or senior/principal author.</w:t>
+      <w:r>
+        <w:rPr>
+          <w:rFonts w:cs="Times New Roman"/>
+          <w:color w:val="000000"/>
+        </w:rPr>
+        <w:lastRenderedPageBreak/>
+        <w:t>Describe briefly the overall area within which your research/creative program falls and how your publications, creative work, research projects, grants, fellowships, extension works, etc., reflect your research/creative program and your achievements. If applicable, describe how your research supports inclusive excellence or highlights or addresses inequalities. There is no need to cite specific works or grants listed elsewhere in the packet.  Simply reference works published, exhibited, or supported by various sources.  Please address the quality of the journals in which you publish and the impact of your research/creative program. Please characterize the nature and extent of your contributions to major publications of which you are not the sole author or senior/principal author.</w:t>
       </w:r>
     </w:p>
     <w:p>
@@ -14344,24 +14218,7 @@
           <w:rFonts w:cs="Times New Roman"/>
           <w:color w:val="000000"/>
         </w:rPr>
-        <w:lastRenderedPageBreak/>
-        <w:t xml:space="preserve">This area should be used to list exhibitions, concerts, performances, commissioned works, audio/visual materials developed, software written, cultivars developed, or other similar creative works, including dates. Include published critical reviews of these creative works in this section. Create a subheading for PowerPoint presentations, if applicable. Refer to instructional and informational presentations that may be delivered numerous times as “Instructional Multimedia Presentations” rather than “PowerPoint Presentations.” Do not list </w:t>
-      </w:r>
-      <w:proofErr w:type="gramStart"/>
-      <w:r>
-        <w:rPr>
-          <w:rFonts w:cs="Times New Roman"/>
-          <w:color w:val="000000"/>
-        </w:rPr>
-        <w:t>individually, but</w:t>
-      </w:r>
-      <w:proofErr w:type="gramEnd"/>
-      <w:r>
-        <w:rPr>
-          <w:rFonts w:cs="Times New Roman"/>
-          <w:color w:val="000000"/>
-        </w:rPr>
-        <w:t xml:space="preserve"> summarize for each year. Create a subheading for materials developed in support of web-based communication and teaching, such as Webinars, if applicable.</w:t>
+        <w:t>This area should be used to list exhibitions, concerts, performances, commissioned works, audio/visual materials developed, software written, cultivars developed, or other similar creative works, including dates. Include published critical reviews of these creative works in this section. Create a subheading for PowerPoint presentations, if applicable. Refer to instructional and informational presentations that may be delivered numerous times as “Instructional Multimedia Presentations” rather than “PowerPoint Presentations.” Do not list individually, but summarize for each year. Create a subheading for materials developed in support of web-based communication and teaching, such as Webinars, if applicable.</w:t>
       </w:r>
     </w:p>
     <w:p>
@@ -15018,15 +14875,7 @@
           <w:rFonts w:cs="Times New Roman"/>
           <w:color w:val="000000"/>
         </w:rPr>
-        <w:t xml:space="preserve">  Should be listed as a separate category under Refereed Publications, and the nominee should provide a brief explanation of the review process </w:t>
-      </w:r>
-      <w:r>
-        <w:rPr>
-          <w:rFonts w:cs="Times New Roman"/>
-          <w:color w:val="000000"/>
-        </w:rPr>
-        <w:lastRenderedPageBreak/>
-        <w:t>for the proceedings.  This may be entered as a footnote to the publication list.</w:t>
+        <w:t xml:space="preserve">  Should be listed as a separate category under Refereed Publications, and the nominee should provide a brief explanation of the review process for the proceedings.  This may be entered as a footnote to the publication list.</w:t>
       </w:r>
     </w:p>
     <w:p>
@@ -15177,23 +15026,7 @@
           <w:rFonts w:cs="Times New Roman"/>
           <w:color w:val="000000"/>
         </w:rPr>
-        <w:t xml:space="preserve">A publication is defined as accepted if it has been finally accepted for publication by an editorial board or similar entity empowered to authorize </w:t>
-      </w:r>
-      <w:proofErr w:type="gramStart"/>
-      <w:r>
-        <w:rPr>
-          <w:rFonts w:cs="Times New Roman"/>
-          <w:color w:val="000000"/>
-        </w:rPr>
-        <w:t>publication, and</w:t>
-      </w:r>
-      <w:proofErr w:type="gramEnd"/>
-      <w:r>
-        <w:rPr>
-          <w:rFonts w:cs="Times New Roman"/>
-          <w:color w:val="000000"/>
-        </w:rPr>
-        <w:t xml:space="preserve"> will appear in print in the future.</w:t>
+        <w:t>A publication is defined as accepted if it has been finally accepted for publication by an editorial board or similar entity empowered to authorize publication, and will appear in print in the future.</w:t>
       </w:r>
     </w:p>
     <w:p>
@@ -15401,23 +15234,7 @@
           <w:color w:val="000000"/>
         </w:rPr>
         <w:tab/>
-        <w:t xml:space="preserve">Graduate students, post-docs, residents, </w:t>
-      </w:r>
-      <w:proofErr w:type="gramStart"/>
-      <w:r>
-        <w:rPr>
-          <w:rFonts w:cs="Times New Roman"/>
-          <w:color w:val="000000"/>
-        </w:rPr>
-        <w:t>fellows</w:t>
-      </w:r>
-      <w:proofErr w:type="gramEnd"/>
-      <w:r>
-        <w:rPr>
-          <w:rFonts w:cs="Times New Roman"/>
-          <w:color w:val="000000"/>
-        </w:rPr>
-        <w:t xml:space="preserve"> and interns listed as authors should be identified using the key.  </w:t>
+        <w:t xml:space="preserve">Graduate students, post-docs, residents, fellows and interns listed as authors should be identified using the key.  </w:t>
       </w:r>
     </w:p>
     <w:p>
@@ -15712,15 +15529,7 @@
           <w:color w:val="000000"/>
         </w:rPr>
         <w:tab/>
-        <w:t xml:space="preserve">Online publications require a letter from the publisher (upload as PDF into Section 34) </w:t>
-      </w:r>
-      <w:r>
-        <w:rPr>
-          <w:rFonts w:cs="Times New Roman"/>
-          <w:color w:val="000000"/>
-        </w:rPr>
-        <w:lastRenderedPageBreak/>
-        <w:t>unless the publication can be accessed via a URL.</w:t>
+        <w:t>Online publications require a letter from the publisher (upload as PDF into Section 34) unless the publication can be accessed via a URL.</w:t>
       </w:r>
     </w:p>
     <w:p>
@@ -16744,23 +16553,7 @@
           <w:rFonts w:cs="Times New Roman"/>
           <w:color w:val="000000"/>
         </w:rPr>
-        <w:t xml:space="preserve">For cases involving a second promotion at UF, include since your last promotion. For cases involving tenure and promotion, or a first promotion at UF, include since hire at UF. Work completed prior to your hire at UF may be included in Section 34. The entries must specify if the presentation was invited. In determining which sub-category to use, consider the target audience, location of the presentation, type of conference, etc. “International” refers to presentations at locations outside of the United States and/or international societies hosting the event in the United States. “Local” refers to scholarly talks provided within the UF or Gainesville community. This section should include only presentations </w:t>
-      </w:r>
-      <w:proofErr w:type="gramStart"/>
-      <w:r>
-        <w:rPr>
-          <w:rFonts w:cs="Times New Roman"/>
-          <w:color w:val="000000"/>
-        </w:rPr>
-        <w:t>actually given</w:t>
-      </w:r>
-      <w:proofErr w:type="gramEnd"/>
-      <w:r>
-        <w:rPr>
-          <w:rFonts w:cs="Times New Roman"/>
-          <w:color w:val="000000"/>
-        </w:rPr>
-        <w:t xml:space="preserve"> by the candidate. Lectures, speeches, or posters presented by postdoctoral associates, graduate students, or others under your supervision and where you were listed as a co-author but not co-presenter should be summarized or discussed in Section 9. </w:t>
+        <w:t xml:space="preserve">For cases involving a second promotion at UF, include since your last promotion. For cases involving tenure and promotion, or a first promotion at UF, include since hire at UF. Work completed prior to your hire at UF may be included in Section 34. The entries must specify if the presentation was invited. In determining which sub-category to use, consider the target audience, location of the presentation, type of conference, etc. “International” refers to presentations at locations outside of the United States and/or international societies hosting the event in the United States. “Local” refers to scholarly talks provided within the UF or Gainesville community. This section should include only presentations actually given by the candidate. Lectures, speeches, or posters presented by postdoctoral associates, graduate students, or others under your supervision and where you were listed as a co-author but not co-presenter should be summarized or discussed in Section 9. </w:t>
       </w:r>
       <w:r>
         <w:rPr>
@@ -16769,27 +16562,7 @@
           <w:bCs/>
           <w:color w:val="000000"/>
         </w:rPr>
-        <w:t xml:space="preserve">Write “None” in every category and subcategory for which there are no entries. NOTE: If you have entered your lectures, </w:t>
-      </w:r>
-      <w:proofErr w:type="gramStart"/>
-      <w:r>
-        <w:rPr>
-          <w:rFonts w:cs="Times New Roman"/>
-          <w:b/>
-          <w:bCs/>
-          <w:color w:val="000000"/>
-        </w:rPr>
-        <w:t>speeches</w:t>
-      </w:r>
-      <w:proofErr w:type="gramEnd"/>
-      <w:r>
-        <w:rPr>
-          <w:rFonts w:cs="Times New Roman"/>
-          <w:b/>
-          <w:bCs/>
-          <w:color w:val="000000"/>
-        </w:rPr>
-        <w:t xml:space="preserve"> or posters into the OPT self-service module, they will auto-populate in this section and display only active categories.</w:t>
+        <w:t>Write “None” in every category and subcategory for which there are no entries. NOTE: If you have entered your lectures, speeches or posters into the OPT self-service module, they will auto-populate in this section and display only active categories.</w:t>
       </w:r>
     </w:p>
     <w:p>
@@ -17281,27 +17054,7 @@
           <w:bCs/>
           <w:color w:val="000000"/>
         </w:rPr>
-        <w:t xml:space="preserve">. Please update, </w:t>
-      </w:r>
-      <w:proofErr w:type="gramStart"/>
-      <w:r>
-        <w:rPr>
-          <w:rFonts w:cs="Times New Roman"/>
-          <w:b/>
-          <w:bCs/>
-          <w:color w:val="000000"/>
-        </w:rPr>
-        <w:t>correct</w:t>
-      </w:r>
-      <w:proofErr w:type="gramEnd"/>
-      <w:r>
-        <w:rPr>
-          <w:rFonts w:cs="Times New Roman"/>
-          <w:b/>
-          <w:bCs/>
-          <w:color w:val="000000"/>
-        </w:rPr>
-        <w:t xml:space="preserve"> or add information as necessary.</w:t>
+        <w:t>. Please update, correct or add information as necessary.</w:t>
       </w:r>
       <w:r>
         <w:rPr>
@@ -17358,7 +17111,6 @@
         <w:pStyle w:val="Heading3"/>
       </w:pPr>
       <w:r>
-        <w:lastRenderedPageBreak/>
         <w:t>List</w:t>
       </w:r>
       <w:r>
@@ -19525,23 +19277,7 @@
           <w:rFonts w:cs="Times New Roman"/>
           <w:color w:val="000000"/>
         </w:rPr>
-        <w:t xml:space="preserve">2.  Provide an overall Summary, by Role, of the information from the list in a.1. </w:t>
-      </w:r>
-      <w:proofErr w:type="gramStart"/>
-      <w:r>
-        <w:rPr>
-          <w:rFonts w:cs="Times New Roman"/>
-          <w:color w:val="000000"/>
-        </w:rPr>
-        <w:t>above;</w:t>
-      </w:r>
-      <w:proofErr w:type="gramEnd"/>
-      <w:r>
-        <w:rPr>
-          <w:rFonts w:cs="Times New Roman"/>
-          <w:color w:val="000000"/>
-        </w:rPr>
-        <w:t xml:space="preserve"> include only those amounts allocated to the candidate, not the total award, divided as direct and indirect costs. For assistance with these values, please run the ‘Sponsored Project Portfolio Report (2007 - Present)’ report available at this path: Enterprise Analytics &gt; Sponsored Program Information &gt; Awards &gt; Sponsored Project Portfolio Report (2007 - Present).</w:t>
+        <w:t>2.  Provide an overall Summary, by Role, of the information from the list in a.1. above; include only those amounts allocated to the candidate, not the total award, divided as direct and indirect costs. For assistance with these values, please run the ‘Sponsored Project Portfolio Report (2007 - Present)’ report available at this path: Enterprise Analytics &gt; Sponsored Program Information &gt; Awards &gt; Sponsored Project Portfolio Report (2007 - Present).</w:t>
       </w:r>
     </w:p>
     <w:p>
@@ -19652,7 +19388,6 @@
                 <w:sz w:val="20"/>
                 <w:szCs w:val="20"/>
               </w:rPr>
-              <w:lastRenderedPageBreak/>
               <w:t>ROLE</w:t>
             </w:r>
           </w:p>
@@ -21871,23 +21606,7 @@
           <w:rFonts w:cs="Times New Roman"/>
           <w:color w:val="000000"/>
         </w:rPr>
-        <w:t xml:space="preserve">Briefly describe your international teaching, research, and service activities </w:t>
-      </w:r>
-      <w:proofErr w:type="gramStart"/>
-      <w:r>
-        <w:rPr>
-          <w:rFonts w:cs="Times New Roman"/>
-          <w:color w:val="000000"/>
-        </w:rPr>
-        <w:t>in light of</w:t>
-      </w:r>
-      <w:proofErr w:type="gramEnd"/>
-      <w:r>
-        <w:rPr>
-          <w:rFonts w:cs="Times New Roman"/>
-          <w:color w:val="000000"/>
-        </w:rPr>
-        <w:t xml:space="preserve"> their significance for your scholarly career, including your rationale and goals for engagement in international activities, and any outcomes or impact resulting from your international engagement. This section allows you to summarize and attach significance to your international work; do not list items, or repeat items noted elsewhere except to summarize or reference their impact.</w:t>
+        <w:t>Briefly describe your international teaching, research, and service activities in light of their significance for your scholarly career, including your rationale and goals for engagement in international activities, and any outcomes or impact resulting from your international engagement. This section allows you to summarize and attach significance to your international work; do not list items, or repeat items noted elsewhere except to summarize or reference their impact.</w:t>
       </w:r>
     </w:p>
     <w:p>
@@ -22038,7 +21757,6 @@
           <w:rFonts w:cs="Times New Roman"/>
           <w:color w:val="000000"/>
         </w:rPr>
-        <w:lastRenderedPageBreak/>
         <w:t>The evaluation of clinical service should include a commentary by the department chair or division chief on assignment and performance.  Documentation can include other information such as geographic extent of referral base, fiscal impact, unique clinical service, RVUs, etc.</w:t>
       </w:r>
     </w:p>
@@ -22902,7 +22620,6 @@
           <w:rFonts w:cs="Times New Roman"/>
           <w:color w:val="000000"/>
         </w:rPr>
-        <w:lastRenderedPageBreak/>
         <w:t>b.</w:t>
       </w:r>
       <w:r>
@@ -27720,8 +27437,9 @@
   <w:style w:type="paragraph" w:default="1" w:styleId="Normal">
     <w:name w:val="Normal"/>
     <w:qFormat/>
-    <w:rsid w:val="007C1EF1"/>
+    <w:rsid w:val="00771D22"/>
     <w:pPr>
+      <w:spacing w:before="120"/>
       <w:ind w:left="115" w:right="360"/>
     </w:pPr>
     <w:rPr>
@@ -27775,7 +27493,7 @@
       <w:autoSpaceDE w:val="0"/>
       <w:autoSpaceDN w:val="0"/>
       <w:adjustRightInd w:val="0"/>
-      <w:spacing w:before="120" w:after="120"/>
+      <w:spacing w:after="120"/>
       <w:ind w:right="0"/>
       <w:outlineLvl w:val="1"/>
     </w:pPr>
@@ -27802,7 +27520,7 @@
         <w:ilvl w:val="2"/>
         <w:numId w:val="11"/>
       </w:numPr>
-      <w:spacing w:before="120" w:after="120"/>
+      <w:spacing w:after="120"/>
       <w:ind w:right="0"/>
       <w:outlineLvl w:val="2"/>
     </w:pPr>
@@ -27824,7 +27542,7 @@
       <w:autoSpaceDE w:val="0"/>
       <w:autoSpaceDN w:val="0"/>
       <w:adjustRightInd w:val="0"/>
-      <w:spacing w:before="120" w:after="120"/>
+      <w:spacing w:after="120"/>
       <w:ind w:left="0" w:right="0"/>
       <w:jc w:val="center"/>
       <w:outlineLvl w:val="3"/>

</xml_diff>

<commit_message>
update narratives correct various formatting issues
</commit_message>
<xml_diff>
--- a/packet_styles.docx
+++ b/packet_styles.docx
@@ -158,7 +158,23 @@
           <w:rFonts w:cs="Times New Roman"/>
           <w:color w:val="000000"/>
         </w:rPr>
-        <w:t xml:space="preserve">This template must be used by all candidates for promotion, tenure or permanent status.  </w:t>
+        <w:t xml:space="preserve">This template must be used by all candidates for promotion, </w:t>
+      </w:r>
+      <w:proofErr w:type="gramStart"/>
+      <w:r>
+        <w:rPr>
+          <w:rFonts w:cs="Times New Roman"/>
+          <w:color w:val="000000"/>
+        </w:rPr>
+        <w:t>tenure</w:t>
+      </w:r>
+      <w:proofErr w:type="gramEnd"/>
+      <w:r>
+        <w:rPr>
+          <w:rFonts w:cs="Times New Roman"/>
+          <w:color w:val="000000"/>
+        </w:rPr>
+        <w:t xml:space="preserve"> or permanent status.  </w:t>
       </w:r>
     </w:p>
     <w:p>
@@ -202,7 +218,23 @@
           <w:rFonts w:cs="Times New Roman"/>
           <w:color w:val="000000"/>
         </w:rPr>
-        <w:t xml:space="preserve">The template includes guidelines on specific content for those portions of the packet that are not auto-populated. All items in the packet must have the materials in the same order be titled as shown.  </w:t>
+        <w:t xml:space="preserve">The template includes guidelines on specific content for those portions of the packet that are not </w:t>
+      </w:r>
+      <w:proofErr w:type="gramStart"/>
+      <w:r>
+        <w:rPr>
+          <w:rFonts w:cs="Times New Roman"/>
+          <w:color w:val="000000"/>
+        </w:rPr>
+        <w:t>auto-populated</w:t>
+      </w:r>
+      <w:proofErr w:type="gramEnd"/>
+      <w:r>
+        <w:rPr>
+          <w:rFonts w:cs="Times New Roman"/>
+          <w:color w:val="000000"/>
+        </w:rPr>
+        <w:t xml:space="preserve">. All items in the packet must have the materials in the same order be titled as shown.  </w:t>
       </w:r>
       <w:r>
         <w:rPr>
@@ -475,7 +507,15 @@
         <w:t xml:space="preserve"> </w:t>
       </w:r>
       <w:r>
-        <w:t>Provide context for these responsibilities (ie. the relevance and importance to your discipline and UF)</w:t>
+        <w:t>Provide context for these responsibilities (</w:t>
+      </w:r>
+      <w:proofErr w:type="spellStart"/>
+      <w:r>
+        <w:t>ie</w:t>
+      </w:r>
+      <w:proofErr w:type="spellEnd"/>
+      <w:r>
+        <w:t>. the relevance and importance to your discipline and UF)</w:t>
       </w:r>
     </w:p>
     <w:p>
@@ -6599,7 +6639,23 @@
           <w:rFonts w:cs="Times New Roman"/>
           <w:color w:val="000000"/>
         </w:rPr>
-        <w:t>List your employment history, with UF employment appearing first.  Please show employer, ranks and administrative positions you held at each place of employment, effective dates of each title and whether or not the position was tenured, tenure-accruing, or non-tenure-accruing if employment was with an institution of higher education. Affiliate or, joint appointments should be listed in section 20.</w:t>
+        <w:t xml:space="preserve">List your employment history, with UF employment appearing first.  Please show employer, ranks and administrative positions you held at each place of employment, effective dates of each title and </w:t>
+      </w:r>
+      <w:proofErr w:type="gramStart"/>
+      <w:r>
+        <w:rPr>
+          <w:rFonts w:cs="Times New Roman"/>
+          <w:color w:val="000000"/>
+        </w:rPr>
+        <w:t>whether or not</w:t>
+      </w:r>
+      <w:proofErr w:type="gramEnd"/>
+      <w:r>
+        <w:rPr>
+          <w:rFonts w:cs="Times New Roman"/>
+          <w:color w:val="000000"/>
+        </w:rPr>
+        <w:t xml:space="preserve"> the position was tenured, tenure-accruing, or non-tenure-accruing if employment was with an institution of higher education. Affiliate or, joint appointments should be listed in section 20.</w:t>
       </w:r>
     </w:p>
     <w:p>
@@ -7233,7 +7289,23 @@
           <w:rFonts w:cs="Times New Roman"/>
           <w:color w:val="000000"/>
         </w:rPr>
-        <w:t xml:space="preserve">, describe your teaching, advising, professional responsibilities (Librarians), and/or instructional accomplishments. Provide context for these responsibilities (ie. the relevance and importance to your discipline and UF), a brief statement of your </w:t>
+        <w:t>, describe your teaching, advising, professional responsibilities (Librarians), and/or instructional accomplishments. Provide context for these responsibilities (</w:t>
+      </w:r>
+      <w:proofErr w:type="spellStart"/>
+      <w:r>
+        <w:rPr>
+          <w:rFonts w:cs="Times New Roman"/>
+          <w:color w:val="000000"/>
+        </w:rPr>
+        <w:t>ie</w:t>
+      </w:r>
+      <w:proofErr w:type="spellEnd"/>
+      <w:r>
+        <w:rPr>
+          <w:rFonts w:cs="Times New Roman"/>
+          <w:color w:val="000000"/>
+        </w:rPr>
+        <w:t xml:space="preserve">. the relevance and importance to your discipline and UF), a brief statement of your </w:t>
       </w:r>
       <w:r>
         <w:rPr>
@@ -10689,7 +10761,27 @@
                 <w:sz w:val="20"/>
                 <w:szCs w:val="20"/>
               </w:rPr>
-              <w:t>The instructor maintained clear standards for response and availability (e.g. turnaround time for email, office hours, etc.)</w:t>
+              <w:t>The instructor maintained clear standards for response and availability (</w:t>
+            </w:r>
+            <w:proofErr w:type="gramStart"/>
+            <w:r>
+              <w:rPr>
+                <w:rFonts w:cs="Times New Roman"/>
+                <w:color w:val="000000"/>
+                <w:sz w:val="20"/>
+                <w:szCs w:val="20"/>
+              </w:rPr>
+              <w:t>e.g.</w:t>
+            </w:r>
+            <w:proofErr w:type="gramEnd"/>
+            <w:r>
+              <w:rPr>
+                <w:rFonts w:cs="Times New Roman"/>
+                <w:color w:val="000000"/>
+                <w:sz w:val="20"/>
+                <w:szCs w:val="20"/>
+              </w:rPr>
+              <w:t xml:space="preserve"> turnaround time for email, office hours, etc.)</w:t>
             </w:r>
           </w:p>
         </w:tc>
@@ -13464,7 +13556,23 @@
           <w:rFonts w:cs="Times New Roman"/>
           <w:color w:val="000000"/>
         </w:rPr>
-        <w:t>This section is for those units where faculty are expected to develop portfolios in which they document excellence in educational scholarship, leadership and service.  If you are in one of these units, include a summary of the recommended portfolio, if available. The full portfolio should be available off-line and may be requested for review.</w:t>
+        <w:t xml:space="preserve">This section is for those units where faculty are expected to develop portfolios in which they document excellence in educational scholarship, </w:t>
+      </w:r>
+      <w:proofErr w:type="gramStart"/>
+      <w:r>
+        <w:rPr>
+          <w:rFonts w:cs="Times New Roman"/>
+          <w:color w:val="000000"/>
+        </w:rPr>
+        <w:t>leadership</w:t>
+      </w:r>
+      <w:proofErr w:type="gramEnd"/>
+      <w:r>
+        <w:rPr>
+          <w:rFonts w:cs="Times New Roman"/>
+          <w:color w:val="000000"/>
+        </w:rPr>
+        <w:t xml:space="preserve"> and service.  If you are in one of these units, include a summary of the recommended portfolio, if available. The full portfolio should be available off-line and may be requested for review.</w:t>
       </w:r>
     </w:p>
     <w:p>
@@ -13625,7 +13733,23 @@
           <w:rFonts w:cs="Times New Roman"/>
           <w:color w:val="000000"/>
         </w:rPr>
-        <w:t>. You should indicate with an asterisk on your role that a Master’s committee was a non-thesis option. For active committees please indicate the anticipated completion date. When serving in a committee as a Co-Chair, please indicate the percentage level of responsibility.</w:t>
+        <w:t xml:space="preserve">. You should indicate with an asterisk on your role that a </w:t>
+      </w:r>
+      <w:proofErr w:type="gramStart"/>
+      <w:r>
+        <w:rPr>
+          <w:rFonts w:cs="Times New Roman"/>
+          <w:color w:val="000000"/>
+        </w:rPr>
+        <w:t>Master’s</w:t>
+      </w:r>
+      <w:proofErr w:type="gramEnd"/>
+      <w:r>
+        <w:rPr>
+          <w:rFonts w:cs="Times New Roman"/>
+          <w:color w:val="000000"/>
+        </w:rPr>
+        <w:t xml:space="preserve"> committee was a non-thesis option. For active committees please indicate the anticipated completion date. When serving in a committee as a Co-Chair, please indicate the percentage level of responsibility.</w:t>
       </w:r>
     </w:p>
     <w:p>
@@ -14102,7 +14226,24 @@
           <w:rFonts w:cs="Times New Roman"/>
           <w:color w:val="000000"/>
         </w:rPr>
-        <w:t xml:space="preserve"> explain your research/creative contribution to your discipline.  Describe briefly the overall area within which your research/creative program falls and how your publications, creative work, research projects, grants, fellowships, extension works, etc., reflect your research/creative program and your achievements. If applicable, describe how your research supports inclusive excellence or highlights or addresses inequalities. There is no need to cite specific works or grants listed elsewhere in the packet.  Simply reference works published, exhibited, or supported by various sources.  Please address the quality of the journals in which you publish and the impact of your research/creative program. Please characterize the nature and extent of your contributions to major publications of which you are not the sole author or senior/principal author.</w:t>
+        <w:t xml:space="preserve"> explain your research/creative contribution to your discipline.  </w:t>
+      </w:r>
+      <w:proofErr w:type="gramStart"/>
+      <w:r>
+        <w:rPr>
+          <w:rFonts w:cs="Times New Roman"/>
+          <w:color w:val="000000"/>
+        </w:rPr>
+        <w:lastRenderedPageBreak/>
+        <w:t>Describe briefly</w:t>
+      </w:r>
+      <w:proofErr w:type="gramEnd"/>
+      <w:r>
+        <w:rPr>
+          <w:rFonts w:cs="Times New Roman"/>
+          <w:color w:val="000000"/>
+        </w:rPr>
+        <w:t xml:space="preserve"> the overall area within which your research/creative program falls and how your publications, creative work, research projects, grants, fellowships, extension works, etc., reflect your research/creative program and your achievements. If applicable, describe how your research supports inclusive excellence or highlights or addresses inequalities. There is no need to cite specific works or grants listed elsewhere in the packet.  Simply reference works published, exhibited, or supported by various sources.  Please address the quality of the journals in which you publish and the impact of your research/creative program. Please characterize the nature and extent of your contributions to major publications of which you are not the sole author or senior/principal author.</w:t>
       </w:r>
     </w:p>
     <w:p>
@@ -14186,7 +14327,23 @@
           <w:rFonts w:cs="Times New Roman"/>
           <w:color w:val="000000"/>
         </w:rPr>
-        <w:t>This area should be used to list exhibitions, concerts, performances, commissioned works, audio/visual materials developed, software written, cultivars developed, or other similar creative works, including dates. Include published critical reviews of these creative works in this section. Create a subheading for PowerPoint presentations, if applicable. Refer to instructional and informational presentations that may be delivered numerous times as “Instructional Multimedia Presentations” rather than “PowerPoint Presentations.” Do not list individually, but summarize for each year. Create a subheading for materials developed in support of web-based communication and teaching, such as Webinars, if applicable.</w:t>
+        <w:t xml:space="preserve">This area should be used to list exhibitions, concerts, performances, commissioned works, audio/visual materials developed, software written, cultivars developed, or other similar creative works, including dates. Include published critical reviews of these creative works in this section. Create a subheading for PowerPoint presentations, if applicable. Refer to instructional and informational presentations that may be delivered numerous times as “Instructional Multimedia Presentations” rather than “PowerPoint Presentations.” Do not list </w:t>
+      </w:r>
+      <w:proofErr w:type="gramStart"/>
+      <w:r>
+        <w:rPr>
+          <w:rFonts w:cs="Times New Roman"/>
+          <w:color w:val="000000"/>
+        </w:rPr>
+        <w:t>individually, but</w:t>
+      </w:r>
+      <w:proofErr w:type="gramEnd"/>
+      <w:r>
+        <w:rPr>
+          <w:rFonts w:cs="Times New Roman"/>
+          <w:color w:val="000000"/>
+        </w:rPr>
+        <w:t xml:space="preserve"> summarize for each year. Create a subheading for materials developed in support of web-based communication and teaching, such as Webinars, if applicable.</w:t>
       </w:r>
     </w:p>
     <w:p>
@@ -14994,7 +15151,23 @@
           <w:rFonts w:cs="Times New Roman"/>
           <w:color w:val="000000"/>
         </w:rPr>
-        <w:t>A publication is defined as accepted if it has been finally accepted for publication by an editorial board or similar entity empowered to authorize publication, and will appear in print in the future.</w:t>
+        <w:t xml:space="preserve">A publication is defined as accepted if it has been finally accepted for publication by an editorial board or similar entity empowered to authorize </w:t>
+      </w:r>
+      <w:proofErr w:type="gramStart"/>
+      <w:r>
+        <w:rPr>
+          <w:rFonts w:cs="Times New Roman"/>
+          <w:color w:val="000000"/>
+        </w:rPr>
+        <w:t>publication, and</w:t>
+      </w:r>
+      <w:proofErr w:type="gramEnd"/>
+      <w:r>
+        <w:rPr>
+          <w:rFonts w:cs="Times New Roman"/>
+          <w:color w:val="000000"/>
+        </w:rPr>
+        <w:t xml:space="preserve"> will appear in print in the future.</w:t>
       </w:r>
     </w:p>
     <w:p>
@@ -15081,7 +15254,15 @@
           <w:rFonts w:cs="Times New Roman"/>
           <w:color w:val="000000"/>
         </w:rPr>
-        <w:t xml:space="preserve">If a publication is listed as “accepted” or “in press” in Section 16, a copy of the letter of acceptance must be included as a PDF in Section 34.  Please include the name of the article on the acceptance, if it is not already stated, and indicate the approximate length of the publication in the citation.  </w:t>
+        <w:t xml:space="preserve">If a publication is listed as “accepted” or “in press” in Section 16, a copy of the letter of </w:t>
+      </w:r>
+      <w:r>
+        <w:rPr>
+          <w:rFonts w:cs="Times New Roman"/>
+          <w:color w:val="000000"/>
+        </w:rPr>
+        <w:lastRenderedPageBreak/>
+        <w:t xml:space="preserve">acceptance must be included as a PDF in Section 34.  Please include the name of the article on the acceptance, if it is not already stated, and indicate the approximate length of the publication in the citation.  </w:t>
       </w:r>
     </w:p>
     <w:p>
@@ -15202,7 +15383,23 @@
           <w:color w:val="000000"/>
         </w:rPr>
         <w:tab/>
-        <w:t xml:space="preserve">Graduate students, post-docs, residents, fellows and interns listed as authors should be identified using the key.  </w:t>
+        <w:t xml:space="preserve">Graduate students, post-docs, residents, </w:t>
+      </w:r>
+      <w:proofErr w:type="gramStart"/>
+      <w:r>
+        <w:rPr>
+          <w:rFonts w:cs="Times New Roman"/>
+          <w:color w:val="000000"/>
+        </w:rPr>
+        <w:t>fellows</w:t>
+      </w:r>
+      <w:proofErr w:type="gramEnd"/>
+      <w:r>
+        <w:rPr>
+          <w:rFonts w:cs="Times New Roman"/>
+          <w:color w:val="000000"/>
+        </w:rPr>
+        <w:t xml:space="preserve"> and interns listed as authors should be identified using the key.  </w:t>
       </w:r>
     </w:p>
     <w:p>
@@ -15652,6 +15849,7 @@
           <w:rFonts w:cs="Times New Roman"/>
           <w:color w:val="000000"/>
         </w:rPr>
+        <w:lastRenderedPageBreak/>
         <w:t>b.</w:t>
       </w:r>
       <w:r>
@@ -16211,12 +16409,21 @@
           <w:color w:val="000000"/>
         </w:rPr>
       </w:pPr>
-      <w:r>
-        <w:rPr>
-          <w:rFonts w:cs="Times New Roman"/>
-          <w:color w:val="000000"/>
-        </w:rPr>
-        <w:t>i.</w:t>
+      <w:proofErr w:type="spellStart"/>
+      <w:r>
+        <w:rPr>
+          <w:rFonts w:cs="Times New Roman"/>
+          <w:color w:val="000000"/>
+        </w:rPr>
+        <w:t>i</w:t>
+      </w:r>
+      <w:proofErr w:type="spellEnd"/>
+      <w:r>
+        <w:rPr>
+          <w:rFonts w:cs="Times New Roman"/>
+          <w:color w:val="000000"/>
+        </w:rPr>
+        <w:t>.</w:t>
       </w:r>
       <w:r>
         <w:rPr>
@@ -16512,7 +16719,23 @@
           <w:rFonts w:cs="Times New Roman"/>
           <w:color w:val="000000"/>
         </w:rPr>
-        <w:t xml:space="preserve">For cases involving a second promotion at UF, include since your last promotion. For cases involving tenure and promotion, or a first promotion at UF, include since hire at UF. Work completed prior to your hire at UF may be included in Section 34. The entries must specify if the presentation was invited. In determining which sub-category to use, consider the target audience, location of the presentation, type of conference, etc. “International” refers to presentations at locations outside of the United States and/or international societies hosting the event in the United States. “Local” refers to scholarly talks provided within the UF or Gainesville community. This section should include only presentations actually given by the candidate. Lectures, speeches, or posters presented by postdoctoral associates, graduate students, or others under your supervision and where you were listed as a co-author but not co-presenter should be summarized or discussed in Section 9. </w:t>
+        <w:t xml:space="preserve">For cases involving a second promotion at UF, include since your last promotion. For cases involving tenure and promotion, or a first promotion at UF, include since hire at UF. Work completed prior to your hire at UF may be included in Section 34. The entries must specify if the presentation was invited. In determining which sub-category to use, consider the target audience, location of the presentation, type of conference, etc. “International” refers to presentations at locations outside of the United States and/or international societies hosting the event in the United States. “Local” refers to scholarly talks provided within the UF or Gainesville community. This section should include only presentations </w:t>
+      </w:r>
+      <w:proofErr w:type="gramStart"/>
+      <w:r>
+        <w:rPr>
+          <w:rFonts w:cs="Times New Roman"/>
+          <w:color w:val="000000"/>
+        </w:rPr>
+        <w:t>actually given</w:t>
+      </w:r>
+      <w:proofErr w:type="gramEnd"/>
+      <w:r>
+        <w:rPr>
+          <w:rFonts w:cs="Times New Roman"/>
+          <w:color w:val="000000"/>
+        </w:rPr>
+        <w:t xml:space="preserve"> by the candidate. Lectures, speeches, or posters presented by postdoctoral associates, graduate students, or others under your supervision and where you were listed as a co-author but not co-presenter should be summarized or discussed in Section 9. </w:t>
       </w:r>
       <w:r>
         <w:rPr>
@@ -16521,7 +16744,27 @@
           <w:bCs/>
           <w:color w:val="000000"/>
         </w:rPr>
-        <w:t>Write “None” in every category and subcategory for which there are no entries. NOTE: If you have entered your lectures, speeches or posters into the OPT self-service module, they will auto-populate in this section and display only active categories.</w:t>
+        <w:t xml:space="preserve">Write “None” in every category and subcategory for which there are no entries. NOTE: If you have entered your lectures, </w:t>
+      </w:r>
+      <w:proofErr w:type="gramStart"/>
+      <w:r>
+        <w:rPr>
+          <w:rFonts w:cs="Times New Roman"/>
+          <w:b/>
+          <w:bCs/>
+          <w:color w:val="000000"/>
+        </w:rPr>
+        <w:t>speeches</w:t>
+      </w:r>
+      <w:proofErr w:type="gramEnd"/>
+      <w:r>
+        <w:rPr>
+          <w:rFonts w:cs="Times New Roman"/>
+          <w:b/>
+          <w:bCs/>
+          <w:color w:val="000000"/>
+        </w:rPr>
+        <w:t xml:space="preserve"> or posters into the OPT self-service module, they will auto-populate in this section and display only active categories.</w:t>
       </w:r>
     </w:p>
     <w:p>
@@ -17013,7 +17256,27 @@
           <w:bCs/>
           <w:color w:val="000000"/>
         </w:rPr>
-        <w:t>. Please update, correct or add information as necessary.</w:t>
+        <w:t xml:space="preserve">. Please update, </w:t>
+      </w:r>
+      <w:proofErr w:type="gramStart"/>
+      <w:r>
+        <w:rPr>
+          <w:rFonts w:cs="Times New Roman"/>
+          <w:b/>
+          <w:bCs/>
+          <w:color w:val="000000"/>
+        </w:rPr>
+        <w:t>correct</w:t>
+      </w:r>
+      <w:proofErr w:type="gramEnd"/>
+      <w:r>
+        <w:rPr>
+          <w:rFonts w:cs="Times New Roman"/>
+          <w:b/>
+          <w:bCs/>
+          <w:color w:val="000000"/>
+        </w:rPr>
+        <w:t xml:space="preserve"> or add information as necessary.</w:t>
       </w:r>
       <w:r>
         <w:rPr>
@@ -18536,6 +18799,7 @@
                 <w:color w:val="000000"/>
               </w:rPr>
             </w:pPr>
+            <w:proofErr w:type="spellStart"/>
             <w:r>
               <w:rPr>
                 <w:rFonts w:cs="Times New Roman"/>
@@ -18543,6 +18807,7 @@
               </w:rPr>
               <w:t>CoInvestigator</w:t>
             </w:r>
+            <w:proofErr w:type="spellEnd"/>
           </w:p>
         </w:tc>
         <w:tc>
@@ -19234,7 +19499,23 @@
           <w:rFonts w:cs="Times New Roman"/>
           <w:color w:val="000000"/>
         </w:rPr>
-        <w:t>2.  Provide an overall Summary, by Role, of the information from the list in a.1. above; include only those amounts allocated to the candidate, not the total award, divided as direct and indirect costs. For assistance with these values, please run the ‘Sponsored Project Portfolio Report (2007 - Present)’ report available at this path: Enterprise Analytics &gt; Sponsored Program Information &gt; Awards &gt; Sponsored Project Portfolio Report (2007 - Present).</w:t>
+        <w:t xml:space="preserve">2.  Provide an overall Summary, by Role, of the information from the list in a.1. </w:t>
+      </w:r>
+      <w:proofErr w:type="gramStart"/>
+      <w:r>
+        <w:rPr>
+          <w:rFonts w:cs="Times New Roman"/>
+          <w:color w:val="000000"/>
+        </w:rPr>
+        <w:t>above;</w:t>
+      </w:r>
+      <w:proofErr w:type="gramEnd"/>
+      <w:r>
+        <w:rPr>
+          <w:rFonts w:cs="Times New Roman"/>
+          <w:color w:val="000000"/>
+        </w:rPr>
+        <w:t xml:space="preserve"> include only those amounts allocated to the candidate, not the total award, divided as direct and indirect costs. For assistance with these values, please run the ‘Sponsored Project Portfolio Report (2007 - Present)’ report available at this path: Enterprise Analytics &gt; Sponsored Program Information &gt; Awards &gt; Sponsored Project Portfolio Report (2007 - Present).</w:t>
       </w:r>
     </w:p>
     <w:p>
@@ -21236,6 +21517,7 @@
           <w:bCs/>
           <w:color w:val="000000"/>
         </w:rPr>
+        <w:lastRenderedPageBreak/>
         <w:t>22.</w:t>
       </w:r>
       <w:r>
@@ -21563,7 +21845,23 @@
           <w:rFonts w:cs="Times New Roman"/>
           <w:color w:val="000000"/>
         </w:rPr>
-        <w:t>Briefly describe your international teaching, research, and service activities in light of their significance for your scholarly career, including your rationale and goals for engagement in international activities, and any outcomes or impact resulting from your international engagement. This section allows you to summarize and attach significance to your international work; do not list items, or repeat items noted elsewhere except to summarize or reference their impact.</w:t>
+        <w:t xml:space="preserve">Briefly describe your international teaching, research, and service activities </w:t>
+      </w:r>
+      <w:proofErr w:type="gramStart"/>
+      <w:r>
+        <w:rPr>
+          <w:rFonts w:cs="Times New Roman"/>
+          <w:color w:val="000000"/>
+        </w:rPr>
+        <w:t>in light of</w:t>
+      </w:r>
+      <w:proofErr w:type="gramEnd"/>
+      <w:r>
+        <w:rPr>
+          <w:rFonts w:cs="Times New Roman"/>
+          <w:color w:val="000000"/>
+        </w:rPr>
+        <w:t xml:space="preserve"> their significance for your scholarly career, including your rationale and goals for engagement in international activities, and any outcomes or impact resulting from your international engagement. This section allows you to summarize and attach significance to your international work; do not list items, or repeat items noted elsewhere except to summarize or reference their impact.</w:t>
       </w:r>
     </w:p>
     <w:p>
@@ -21738,6 +22036,7 @@
           <w:iCs/>
           <w:color w:val="000000"/>
         </w:rPr>
+        <w:lastRenderedPageBreak/>
         <w:t xml:space="preserve">Note: College of Medicine faculty will insert the Clinical Portfolio here (12 page maximum) as described in the College of Medicine Promotion and Tenure Guidelines at </w:t>
       </w:r>
       <w:hyperlink r:id="rId15" w:history="1">
@@ -22486,6 +22785,7 @@
           <w:rFonts w:cs="Times New Roman"/>
           <w:color w:val="000000"/>
         </w:rPr>
+        <w:lastRenderedPageBreak/>
         <w:t xml:space="preserve">List those honors, awards and prizes received as part of your professional career. Write “None” under all subheadings where you have nothing to report. </w:t>
       </w:r>
       <w:r>
@@ -23130,6 +23430,7 @@
           <w:bCs/>
           <w:color w:val="000000"/>
         </w:rPr>
+        <w:lastRenderedPageBreak/>
         <w:t>33.</w:t>
       </w:r>
       <w:r>
@@ -27438,7 +27739,7 @@
     <w:uiPriority w:val="9"/>
     <w:unhideWhenUsed/>
     <w:qFormat/>
-    <w:rsid w:val="00143A51"/>
+    <w:rsid w:val="00430454"/>
     <w:pPr>
       <w:keepNext/>
       <w:widowControl w:val="0"/>
@@ -27452,7 +27753,7 @@
       <w:autoSpaceDE w:val="0"/>
       <w:autoSpaceDN w:val="0"/>
       <w:adjustRightInd w:val="0"/>
-      <w:spacing w:after="120"/>
+      <w:spacing w:before="240"/>
       <w:ind w:right="0"/>
       <w:outlineLvl w:val="1"/>
     </w:pPr>
@@ -27471,7 +27772,7 @@
     <w:uiPriority w:val="9"/>
     <w:unhideWhenUsed/>
     <w:qFormat/>
-    <w:rsid w:val="00143A51"/>
+    <w:rsid w:val="005F57A4"/>
     <w:pPr>
       <w:keepNext/>
       <w:keepLines/>
@@ -27479,7 +27780,7 @@
         <w:ilvl w:val="2"/>
         <w:numId w:val="11"/>
       </w:numPr>
-      <w:spacing w:after="120"/>
+      <w:spacing w:before="240"/>
       <w:ind w:right="0"/>
       <w:outlineLvl w:val="2"/>
     </w:pPr>
@@ -27558,7 +27859,7 @@
     <w:basedOn w:val="DefaultParagraphFont"/>
     <w:link w:val="Heading2"/>
     <w:uiPriority w:val="9"/>
-    <w:rsid w:val="00143A51"/>
+    <w:rsid w:val="00430454"/>
     <w:rPr>
       <w:rFonts w:ascii="Times New Roman" w:hAnsi="Times New Roman" w:cs="Times New Roman"/>
       <w:b/>
@@ -27591,7 +27892,7 @@
     <w:basedOn w:val="DefaultParagraphFont"/>
     <w:link w:val="Heading3"/>
     <w:uiPriority w:val="9"/>
-    <w:rsid w:val="00143A51"/>
+    <w:rsid w:val="005F57A4"/>
     <w:rPr>
       <w:rFonts w:ascii="Times New Roman" w:eastAsiaTheme="majorEastAsia" w:hAnsi="Times New Roman" w:cstheme="majorBidi"/>
     </w:rPr>

</xml_diff>